<commit_message>
added some radio control code and added new header file for motor functions
</commit_message>
<xml_diff>
--- a/Handouts/Radio Controller Handout.docx
+++ b/Handouts/Radio Controller Handout.docx
@@ -1,6 +1,6 @@
 
 <file path=word/document.xml><?xml version="1.0" encoding="utf-8"?>
-<w:document xmlns:wpc="http://schemas.microsoft.com/office/word/2010/wordprocessingCanvas" xmlns:cx="http://schemas.microsoft.com/office/drawing/2014/chartex" xmlns:cx1="http://schemas.microsoft.com/office/drawing/2015/9/8/chartex" xmlns:cx2="http://schemas.microsoft.com/office/drawing/2015/10/21/chartex" xmlns:cx3="http://schemas.microsoft.com/office/drawing/2016/5/9/chartex" xmlns:cx4="http://schemas.microsoft.com/office/drawing/2016/5/10/chartex" xmlns:cx5="http://schemas.microsoft.com/office/drawing/2016/5/11/chartex" xmlns:cx6="http://schemas.microsoft.com/office/drawing/2016/5/12/chartex" xmlns:cx7="http://schemas.microsoft.com/office/drawing/2016/5/13/chartex" xmlns:cx8="http://schemas.microsoft.com/office/drawing/2016/5/14/chartex" xmlns:mc="http://schemas.openxmlformats.org/markup-compatibility/2006" xmlns:aink="http://schemas.microsoft.com/office/drawing/2016/ink" xmlns:am3d="http://schemas.microsoft.com/office/drawing/2017/model3d" xmlns:o="urn:schemas-microsoft-com:office:office" xmlns:oel="http://schemas.microsoft.com/office/2019/extlst" xmlns:r="http://schemas.openxmlformats.org/officeDocument/2006/relationships" xmlns:m="http://schemas.openxmlformats.org/officeDocument/2006/math" xmlns:v="urn:schemas-microsoft-com:vml" xmlns:wp14="http://schemas.microsoft.com/office/word/2010/wordprocessingDrawing" xmlns:wp="http://schemas.openxmlformats.org/drawingml/2006/wordprocessingDrawing" xmlns:w10="urn:schemas-microsoft-com:office:word" xmlns:w="http://schemas.openxmlformats.org/wordprocessingml/2006/main" xmlns:w14="http://schemas.microsoft.com/office/word/2010/wordml" xmlns:w15="http://schemas.microsoft.com/office/word/2012/wordml" xmlns:w16cex="http://schemas.microsoft.com/office/word/2018/wordml/cex" xmlns:w16cid="http://schemas.microsoft.com/office/word/2016/wordml/cid" xmlns:w16="http://schemas.microsoft.com/office/word/2018/wordml" xmlns:w16du="http://schemas.microsoft.com/office/word/2023/wordml/word16du" xmlns:w16sdtdh="http://schemas.microsoft.com/office/word/2020/wordml/sdtdatahash" xmlns:w16se="http://schemas.microsoft.com/office/word/2015/wordml/symex" xmlns:wpg="http://schemas.microsoft.com/office/word/2010/wordprocessingGroup" xmlns:wpi="http://schemas.microsoft.com/office/word/2010/wordprocessingInk" xmlns:wne="http://schemas.microsoft.com/office/word/2006/wordml" xmlns:wps="http://schemas.microsoft.com/office/word/2010/wordprocessingShape" mc:Ignorable="w14 w15 w16se w16cid w16 w16cex w16sdtdh w16du wp14">
+<w:document xmlns:wpc="http://schemas.microsoft.com/office/word/2010/wordprocessingCanvas" xmlns:cx="http://schemas.microsoft.com/office/drawing/2014/chartex" xmlns:cx1="http://schemas.microsoft.com/office/drawing/2015/9/8/chartex" xmlns:cx2="http://schemas.microsoft.com/office/drawing/2015/10/21/chartex" xmlns:cx3="http://schemas.microsoft.com/office/drawing/2016/5/9/chartex" xmlns:cx4="http://schemas.microsoft.com/office/drawing/2016/5/10/chartex" xmlns:cx5="http://schemas.microsoft.com/office/drawing/2016/5/11/chartex" xmlns:cx6="http://schemas.microsoft.com/office/drawing/2016/5/12/chartex" xmlns:cx7="http://schemas.microsoft.com/office/drawing/2016/5/13/chartex" xmlns:cx8="http://schemas.microsoft.com/office/drawing/2016/5/14/chartex" xmlns:mc="http://schemas.openxmlformats.org/markup-compatibility/2006" xmlns:aink="http://schemas.microsoft.com/office/drawing/2016/ink" xmlns:am3d="http://schemas.microsoft.com/office/drawing/2017/model3d" xmlns:o="urn:schemas-microsoft-com:office:office" xmlns:oel="http://schemas.microsoft.com/office/2019/extlst" xmlns:r="http://schemas.openxmlformats.org/officeDocument/2006/relationships" xmlns:m="http://schemas.openxmlformats.org/officeDocument/2006/math" xmlns:v="urn:schemas-microsoft-com:vml" xmlns:wp14="http://schemas.microsoft.com/office/word/2010/wordprocessingDrawing" xmlns:wp="http://schemas.openxmlformats.org/drawingml/2006/wordprocessingDrawing" xmlns:w10="urn:schemas-microsoft-com:office:word" xmlns:w="http://schemas.openxmlformats.org/wordprocessingml/2006/main" xmlns:w14="http://schemas.microsoft.com/office/word/2010/wordml" xmlns:w15="http://schemas.microsoft.com/office/word/2012/wordml" xmlns:w16cex="http://schemas.microsoft.com/office/word/2018/wordml/cex" xmlns:w16cid="http://schemas.microsoft.com/office/word/2016/wordml/cid" xmlns:w16="http://schemas.microsoft.com/office/word/2018/wordml" xmlns:w16du="http://schemas.microsoft.com/office/word/2023/wordml/word16du" xmlns:w16sdtdh="http://schemas.microsoft.com/office/word/2020/wordml/sdtdatahash" xmlns:w16sdtfl="http://schemas.microsoft.com/office/word/2024/wordml/sdtformatlock" xmlns:w16se="http://schemas.microsoft.com/office/word/2015/wordml/symex" xmlns:wpg="http://schemas.microsoft.com/office/word/2010/wordprocessingGroup" xmlns:wpi="http://schemas.microsoft.com/office/word/2010/wordprocessingInk" xmlns:wne="http://schemas.microsoft.com/office/word/2006/wordml" xmlns:wps="http://schemas.microsoft.com/office/word/2010/wordprocessingShape" mc:Ignorable="w14 w15 w16se w16cid w16 w16cex w16sdtdh w16sdtfl w16du wp14">
   <w:body>
     <w:p>
       <w:r>
@@ -43,6 +43,9 @@
         <w:jc w:val="center"/>
       </w:pPr>
       <w:r>
+        <w:rPr>
+          <w:noProof/>
+        </w:rPr>
         <w:drawing>
           <wp:inline distT="0" distB="0" distL="0" distR="0" wp14:anchorId="79C78712" wp14:editId="305221D9">
             <wp:extent cx="4925112" cy="5201376"/>
@@ -187,16 +190,20 @@
         <w:t>Here is sample code for the receiver:</w:t>
       </w:r>
     </w:p>
+    <w:p/>
+    <w:p/>
+    <w:p/>
+    <w:p/>
+    <w:p/>
+    <w:p/>
     <w:p>
       <w:pPr>
-        <w:shd w:val="clear" w:color="auto" w:fill="1E1E1E"/>
-        <w:spacing w:after="0" w:line="285" w:lineRule="atLeast"/>
-        <w:rPr>
-          <w:rFonts w:ascii="Consolas" w:eastAsia="Times New Roman" w:hAnsi="Consolas" w:cs="Times New Roman"/>
-          <w:color w:val="FFFFFF"/>
-          <w:kern w:val="0"/>
-          <w:sz w:val="21"/>
-          <w:szCs w:val="21"/>
+        <w:shd w:val="clear" w:color="auto" w:fill="1F1F1F"/>
+        <w:spacing w:after="0" w:line="240" w:lineRule="atLeast"/>
+        <w:rPr>
+          <w:rFonts w:ascii="Consolas" w:eastAsia="Times New Roman" w:hAnsi="Consolas" w:cs="Times New Roman"/>
+          <w:color w:val="CCCCCC"/>
+          <w:kern w:val="0"/>
           <w:lang w:eastAsia="en-GB"/>
           <w14:ligatures w14:val="none"/>
         </w:rPr>
@@ -206,32 +213,47 @@
           <w:rFonts w:ascii="Consolas" w:eastAsia="Times New Roman" w:hAnsi="Consolas" w:cs="Times New Roman"/>
           <w:color w:val="569CD6"/>
           <w:kern w:val="0"/>
-          <w:sz w:val="21"/>
-          <w:szCs w:val="21"/>
-          <w:lang w:eastAsia="en-GB"/>
-          <w14:ligatures w14:val="none"/>
-        </w:rPr>
+          <w:lang w:eastAsia="en-GB"/>
+          <w14:ligatures w14:val="none"/>
+        </w:rPr>
+        <w:lastRenderedPageBreak/>
         <w:t>int</w:t>
       </w:r>
       <w:r>
         <w:rPr>
           <w:rFonts w:ascii="Consolas" w:eastAsia="Times New Roman" w:hAnsi="Consolas" w:cs="Times New Roman"/>
-          <w:color w:val="FFFFFF"/>
-          <w:kern w:val="0"/>
-          <w:sz w:val="21"/>
-          <w:szCs w:val="21"/>
-          <w:lang w:eastAsia="en-GB"/>
-          <w14:ligatures w14:val="none"/>
-        </w:rPr>
-        <w:t xml:space="preserve"> channel1Pin </w:t>
-      </w:r>
-      <w:r>
-        <w:rPr>
-          <w:rFonts w:ascii="Consolas" w:eastAsia="Times New Roman" w:hAnsi="Consolas" w:cs="Times New Roman"/>
-          <w:color w:val="DCDCDC"/>
-          <w:kern w:val="0"/>
-          <w:sz w:val="21"/>
-          <w:szCs w:val="21"/>
+          <w:color w:val="CCCCCC"/>
+          <w:kern w:val="0"/>
+          <w:lang w:eastAsia="en-GB"/>
+          <w14:ligatures w14:val="none"/>
+        </w:rPr>
+        <w:t xml:space="preserve"> </w:t>
+      </w:r>
+      <w:r>
+        <w:rPr>
+          <w:rFonts w:ascii="Consolas" w:eastAsia="Times New Roman" w:hAnsi="Consolas" w:cs="Times New Roman"/>
+          <w:color w:val="9CDCFE"/>
+          <w:kern w:val="0"/>
+          <w:lang w:eastAsia="en-GB"/>
+          <w14:ligatures w14:val="none"/>
+        </w:rPr>
+        <w:t>channel1Pin</w:t>
+      </w:r>
+      <w:r>
+        <w:rPr>
+          <w:rFonts w:ascii="Consolas" w:eastAsia="Times New Roman" w:hAnsi="Consolas" w:cs="Times New Roman"/>
+          <w:color w:val="CCCCCC"/>
+          <w:kern w:val="0"/>
+          <w:lang w:eastAsia="en-GB"/>
+          <w14:ligatures w14:val="none"/>
+        </w:rPr>
+        <w:t xml:space="preserve"> </w:t>
+      </w:r>
+      <w:r>
+        <w:rPr>
+          <w:rFonts w:ascii="Consolas" w:eastAsia="Times New Roman" w:hAnsi="Consolas" w:cs="Times New Roman"/>
+          <w:color w:val="D4D4D4"/>
+          <w:kern w:val="0"/>
           <w:lang w:eastAsia="en-GB"/>
           <w14:ligatures w14:val="none"/>
         </w:rPr>
@@ -240,10 +262,8 @@
       <w:r>
         <w:rPr>
           <w:rFonts w:ascii="Consolas" w:eastAsia="Times New Roman" w:hAnsi="Consolas" w:cs="Times New Roman"/>
-          <w:color w:val="FFFFFF"/>
-          <w:kern w:val="0"/>
-          <w:sz w:val="21"/>
-          <w:szCs w:val="21"/>
+          <w:color w:val="CCCCCC"/>
+          <w:kern w:val="0"/>
           <w:lang w:eastAsia="en-GB"/>
           <w14:ligatures w14:val="none"/>
         </w:rPr>
@@ -255,8 +275,6 @@
           <w:rFonts w:ascii="Consolas" w:eastAsia="Times New Roman" w:hAnsi="Consolas" w:cs="Times New Roman"/>
           <w:color w:val="B5CEA8"/>
           <w:kern w:val="0"/>
-          <w:sz w:val="21"/>
-          <w:szCs w:val="21"/>
           <w:lang w:eastAsia="en-GB"/>
           <w14:ligatures w14:val="none"/>
         </w:rPr>
@@ -265,10 +283,8 @@
       <w:r>
         <w:rPr>
           <w:rFonts w:ascii="Consolas" w:eastAsia="Times New Roman" w:hAnsi="Consolas" w:cs="Times New Roman"/>
-          <w:color w:val="DCDCDC"/>
-          <w:kern w:val="0"/>
-          <w:sz w:val="21"/>
-          <w:szCs w:val="21"/>
+          <w:color w:val="CCCCCC"/>
+          <w:kern w:val="0"/>
           <w:lang w:eastAsia="en-GB"/>
           <w14:ligatures w14:val="none"/>
         </w:rPr>
@@ -278,14 +294,12 @@
     </w:p>
     <w:p>
       <w:pPr>
-        <w:shd w:val="clear" w:color="auto" w:fill="1E1E1E"/>
-        <w:spacing w:after="0" w:line="285" w:lineRule="atLeast"/>
-        <w:rPr>
-          <w:rFonts w:ascii="Consolas" w:eastAsia="Times New Roman" w:hAnsi="Consolas" w:cs="Times New Roman"/>
-          <w:color w:val="FFFFFF"/>
-          <w:kern w:val="0"/>
-          <w:sz w:val="21"/>
-          <w:szCs w:val="21"/>
+        <w:shd w:val="clear" w:color="auto" w:fill="1F1F1F"/>
+        <w:spacing w:after="0" w:line="240" w:lineRule="atLeast"/>
+        <w:rPr>
+          <w:rFonts w:ascii="Consolas" w:eastAsia="Times New Roman" w:hAnsi="Consolas" w:cs="Times New Roman"/>
+          <w:color w:val="CCCCCC"/>
+          <w:kern w:val="0"/>
           <w:lang w:eastAsia="en-GB"/>
           <w14:ligatures w14:val="none"/>
         </w:rPr>
@@ -295,8 +309,6 @@
           <w:rFonts w:ascii="Consolas" w:eastAsia="Times New Roman" w:hAnsi="Consolas" w:cs="Times New Roman"/>
           <w:color w:val="569CD6"/>
           <w:kern w:val="0"/>
-          <w:sz w:val="21"/>
-          <w:szCs w:val="21"/>
           <w:lang w:eastAsia="en-GB"/>
           <w14:ligatures w14:val="none"/>
         </w:rPr>
@@ -305,22 +317,38 @@
       <w:r>
         <w:rPr>
           <w:rFonts w:ascii="Consolas" w:eastAsia="Times New Roman" w:hAnsi="Consolas" w:cs="Times New Roman"/>
-          <w:color w:val="FFFFFF"/>
-          <w:kern w:val="0"/>
-          <w:sz w:val="21"/>
-          <w:szCs w:val="21"/>
-          <w:lang w:eastAsia="en-GB"/>
-          <w14:ligatures w14:val="none"/>
-        </w:rPr>
-        <w:t xml:space="preserve"> channel2Pin </w:t>
-      </w:r>
-      <w:r>
-        <w:rPr>
-          <w:rFonts w:ascii="Consolas" w:eastAsia="Times New Roman" w:hAnsi="Consolas" w:cs="Times New Roman"/>
-          <w:color w:val="DCDCDC"/>
-          <w:kern w:val="0"/>
-          <w:sz w:val="21"/>
-          <w:szCs w:val="21"/>
+          <w:color w:val="CCCCCC"/>
+          <w:kern w:val="0"/>
+          <w:lang w:eastAsia="en-GB"/>
+          <w14:ligatures w14:val="none"/>
+        </w:rPr>
+        <w:t xml:space="preserve"> </w:t>
+      </w:r>
+      <w:r>
+        <w:rPr>
+          <w:rFonts w:ascii="Consolas" w:eastAsia="Times New Roman" w:hAnsi="Consolas" w:cs="Times New Roman"/>
+          <w:color w:val="9CDCFE"/>
+          <w:kern w:val="0"/>
+          <w:lang w:eastAsia="en-GB"/>
+          <w14:ligatures w14:val="none"/>
+        </w:rPr>
+        <w:t>channel2Pin</w:t>
+      </w:r>
+      <w:r>
+        <w:rPr>
+          <w:rFonts w:ascii="Consolas" w:eastAsia="Times New Roman" w:hAnsi="Consolas" w:cs="Times New Roman"/>
+          <w:color w:val="CCCCCC"/>
+          <w:kern w:val="0"/>
+          <w:lang w:eastAsia="en-GB"/>
+          <w14:ligatures w14:val="none"/>
+        </w:rPr>
+        <w:t xml:space="preserve"> </w:t>
+      </w:r>
+      <w:r>
+        <w:rPr>
+          <w:rFonts w:ascii="Consolas" w:eastAsia="Times New Roman" w:hAnsi="Consolas" w:cs="Times New Roman"/>
+          <w:color w:val="D4D4D4"/>
+          <w:kern w:val="0"/>
           <w:lang w:eastAsia="en-GB"/>
           <w14:ligatures w14:val="none"/>
         </w:rPr>
@@ -329,10 +357,8 @@
       <w:r>
         <w:rPr>
           <w:rFonts w:ascii="Consolas" w:eastAsia="Times New Roman" w:hAnsi="Consolas" w:cs="Times New Roman"/>
-          <w:color w:val="FFFFFF"/>
-          <w:kern w:val="0"/>
-          <w:sz w:val="21"/>
-          <w:szCs w:val="21"/>
+          <w:color w:val="CCCCCC"/>
+          <w:kern w:val="0"/>
           <w:lang w:eastAsia="en-GB"/>
           <w14:ligatures w14:val="none"/>
         </w:rPr>
@@ -344,8 +370,6 @@
           <w:rFonts w:ascii="Consolas" w:eastAsia="Times New Roman" w:hAnsi="Consolas" w:cs="Times New Roman"/>
           <w:color w:val="B5CEA8"/>
           <w:kern w:val="0"/>
-          <w:sz w:val="21"/>
-          <w:szCs w:val="21"/>
           <w:lang w:eastAsia="en-GB"/>
           <w14:ligatures w14:val="none"/>
         </w:rPr>
@@ -354,10 +378,8 @@
       <w:r>
         <w:rPr>
           <w:rFonts w:ascii="Consolas" w:eastAsia="Times New Roman" w:hAnsi="Consolas" w:cs="Times New Roman"/>
-          <w:color w:val="DCDCDC"/>
-          <w:kern w:val="0"/>
-          <w:sz w:val="21"/>
-          <w:szCs w:val="21"/>
+          <w:color w:val="CCCCCC"/>
+          <w:kern w:val="0"/>
           <w:lang w:eastAsia="en-GB"/>
           <w14:ligatures w14:val="none"/>
         </w:rPr>
@@ -367,14 +389,12 @@
     </w:p>
     <w:p>
       <w:pPr>
-        <w:shd w:val="clear" w:color="auto" w:fill="1E1E1E"/>
-        <w:spacing w:after="0" w:line="285" w:lineRule="atLeast"/>
-        <w:rPr>
-          <w:rFonts w:ascii="Consolas" w:eastAsia="Times New Roman" w:hAnsi="Consolas" w:cs="Times New Roman"/>
-          <w:color w:val="FFFFFF"/>
-          <w:kern w:val="0"/>
-          <w:sz w:val="21"/>
-          <w:szCs w:val="21"/>
+        <w:shd w:val="clear" w:color="auto" w:fill="1F1F1F"/>
+        <w:spacing w:after="0" w:line="240" w:lineRule="atLeast"/>
+        <w:rPr>
+          <w:rFonts w:ascii="Consolas" w:eastAsia="Times New Roman" w:hAnsi="Consolas" w:cs="Times New Roman"/>
+          <w:color w:val="CCCCCC"/>
+          <w:kern w:val="0"/>
           <w:lang w:eastAsia="en-GB"/>
           <w14:ligatures w14:val="none"/>
         </w:rPr>
@@ -384,8 +404,6 @@
           <w:rFonts w:ascii="Consolas" w:eastAsia="Times New Roman" w:hAnsi="Consolas" w:cs="Times New Roman"/>
           <w:color w:val="569CD6"/>
           <w:kern w:val="0"/>
-          <w:sz w:val="21"/>
-          <w:szCs w:val="21"/>
           <w:lang w:eastAsia="en-GB"/>
           <w14:ligatures w14:val="none"/>
         </w:rPr>
@@ -394,22 +412,38 @@
       <w:r>
         <w:rPr>
           <w:rFonts w:ascii="Consolas" w:eastAsia="Times New Roman" w:hAnsi="Consolas" w:cs="Times New Roman"/>
-          <w:color w:val="FFFFFF"/>
-          <w:kern w:val="0"/>
-          <w:sz w:val="21"/>
-          <w:szCs w:val="21"/>
-          <w:lang w:eastAsia="en-GB"/>
-          <w14:ligatures w14:val="none"/>
-        </w:rPr>
-        <w:t xml:space="preserve"> channel3Pin </w:t>
-      </w:r>
-      <w:r>
-        <w:rPr>
-          <w:rFonts w:ascii="Consolas" w:eastAsia="Times New Roman" w:hAnsi="Consolas" w:cs="Times New Roman"/>
-          <w:color w:val="DCDCDC"/>
-          <w:kern w:val="0"/>
-          <w:sz w:val="21"/>
-          <w:szCs w:val="21"/>
+          <w:color w:val="CCCCCC"/>
+          <w:kern w:val="0"/>
+          <w:lang w:eastAsia="en-GB"/>
+          <w14:ligatures w14:val="none"/>
+        </w:rPr>
+        <w:t xml:space="preserve"> </w:t>
+      </w:r>
+      <w:r>
+        <w:rPr>
+          <w:rFonts w:ascii="Consolas" w:eastAsia="Times New Roman" w:hAnsi="Consolas" w:cs="Times New Roman"/>
+          <w:color w:val="9CDCFE"/>
+          <w:kern w:val="0"/>
+          <w:lang w:eastAsia="en-GB"/>
+          <w14:ligatures w14:val="none"/>
+        </w:rPr>
+        <w:t>channel3Pin</w:t>
+      </w:r>
+      <w:r>
+        <w:rPr>
+          <w:rFonts w:ascii="Consolas" w:eastAsia="Times New Roman" w:hAnsi="Consolas" w:cs="Times New Roman"/>
+          <w:color w:val="CCCCCC"/>
+          <w:kern w:val="0"/>
+          <w:lang w:eastAsia="en-GB"/>
+          <w14:ligatures w14:val="none"/>
+        </w:rPr>
+        <w:t xml:space="preserve"> </w:t>
+      </w:r>
+      <w:r>
+        <w:rPr>
+          <w:rFonts w:ascii="Consolas" w:eastAsia="Times New Roman" w:hAnsi="Consolas" w:cs="Times New Roman"/>
+          <w:color w:val="D4D4D4"/>
+          <w:kern w:val="0"/>
           <w:lang w:eastAsia="en-GB"/>
           <w14:ligatures w14:val="none"/>
         </w:rPr>
@@ -418,10 +452,8 @@
       <w:r>
         <w:rPr>
           <w:rFonts w:ascii="Consolas" w:eastAsia="Times New Roman" w:hAnsi="Consolas" w:cs="Times New Roman"/>
-          <w:color w:val="FFFFFF"/>
-          <w:kern w:val="0"/>
-          <w:sz w:val="21"/>
-          <w:szCs w:val="21"/>
+          <w:color w:val="CCCCCC"/>
+          <w:kern w:val="0"/>
           <w:lang w:eastAsia="en-GB"/>
           <w14:ligatures w14:val="none"/>
         </w:rPr>
@@ -433,8 +465,6 @@
           <w:rFonts w:ascii="Consolas" w:eastAsia="Times New Roman" w:hAnsi="Consolas" w:cs="Times New Roman"/>
           <w:color w:val="B5CEA8"/>
           <w:kern w:val="0"/>
-          <w:sz w:val="21"/>
-          <w:szCs w:val="21"/>
           <w:lang w:eastAsia="en-GB"/>
           <w14:ligatures w14:val="none"/>
         </w:rPr>
@@ -443,10 +473,8 @@
       <w:r>
         <w:rPr>
           <w:rFonts w:ascii="Consolas" w:eastAsia="Times New Roman" w:hAnsi="Consolas" w:cs="Times New Roman"/>
-          <w:color w:val="DCDCDC"/>
-          <w:kern w:val="0"/>
-          <w:sz w:val="21"/>
-          <w:szCs w:val="21"/>
+          <w:color w:val="CCCCCC"/>
+          <w:kern w:val="0"/>
           <w:lang w:eastAsia="en-GB"/>
           <w14:ligatures w14:val="none"/>
         </w:rPr>
@@ -456,14 +484,12 @@
     </w:p>
     <w:p>
       <w:pPr>
-        <w:shd w:val="clear" w:color="auto" w:fill="1E1E1E"/>
-        <w:spacing w:after="0" w:line="285" w:lineRule="atLeast"/>
-        <w:rPr>
-          <w:rFonts w:ascii="Consolas" w:eastAsia="Times New Roman" w:hAnsi="Consolas" w:cs="Times New Roman"/>
-          <w:color w:val="FFFFFF"/>
-          <w:kern w:val="0"/>
-          <w:sz w:val="21"/>
-          <w:szCs w:val="21"/>
+        <w:shd w:val="clear" w:color="auto" w:fill="1F1F1F"/>
+        <w:spacing w:after="0" w:line="240" w:lineRule="atLeast"/>
+        <w:rPr>
+          <w:rFonts w:ascii="Consolas" w:eastAsia="Times New Roman" w:hAnsi="Consolas" w:cs="Times New Roman"/>
+          <w:color w:val="CCCCCC"/>
+          <w:kern w:val="0"/>
           <w:lang w:eastAsia="en-GB"/>
           <w14:ligatures w14:val="none"/>
         </w:rPr>
@@ -473,8 +499,6 @@
           <w:rFonts w:ascii="Consolas" w:eastAsia="Times New Roman" w:hAnsi="Consolas" w:cs="Times New Roman"/>
           <w:color w:val="569CD6"/>
           <w:kern w:val="0"/>
-          <w:sz w:val="21"/>
-          <w:szCs w:val="21"/>
           <w:lang w:eastAsia="en-GB"/>
           <w14:ligatures w14:val="none"/>
         </w:rPr>
@@ -483,22 +507,38 @@
       <w:r>
         <w:rPr>
           <w:rFonts w:ascii="Consolas" w:eastAsia="Times New Roman" w:hAnsi="Consolas" w:cs="Times New Roman"/>
-          <w:color w:val="FFFFFF"/>
-          <w:kern w:val="0"/>
-          <w:sz w:val="21"/>
-          <w:szCs w:val="21"/>
-          <w:lang w:eastAsia="en-GB"/>
-          <w14:ligatures w14:val="none"/>
-        </w:rPr>
-        <w:t xml:space="preserve"> channel4Pin </w:t>
-      </w:r>
-      <w:r>
-        <w:rPr>
-          <w:rFonts w:ascii="Consolas" w:eastAsia="Times New Roman" w:hAnsi="Consolas" w:cs="Times New Roman"/>
-          <w:color w:val="DCDCDC"/>
-          <w:kern w:val="0"/>
-          <w:sz w:val="21"/>
-          <w:szCs w:val="21"/>
+          <w:color w:val="CCCCCC"/>
+          <w:kern w:val="0"/>
+          <w:lang w:eastAsia="en-GB"/>
+          <w14:ligatures w14:val="none"/>
+        </w:rPr>
+        <w:t xml:space="preserve"> </w:t>
+      </w:r>
+      <w:r>
+        <w:rPr>
+          <w:rFonts w:ascii="Consolas" w:eastAsia="Times New Roman" w:hAnsi="Consolas" w:cs="Times New Roman"/>
+          <w:color w:val="9CDCFE"/>
+          <w:kern w:val="0"/>
+          <w:lang w:eastAsia="en-GB"/>
+          <w14:ligatures w14:val="none"/>
+        </w:rPr>
+        <w:t>channel4Pin</w:t>
+      </w:r>
+      <w:r>
+        <w:rPr>
+          <w:rFonts w:ascii="Consolas" w:eastAsia="Times New Roman" w:hAnsi="Consolas" w:cs="Times New Roman"/>
+          <w:color w:val="CCCCCC"/>
+          <w:kern w:val="0"/>
+          <w:lang w:eastAsia="en-GB"/>
+          <w14:ligatures w14:val="none"/>
+        </w:rPr>
+        <w:t xml:space="preserve"> </w:t>
+      </w:r>
+      <w:r>
+        <w:rPr>
+          <w:rFonts w:ascii="Consolas" w:eastAsia="Times New Roman" w:hAnsi="Consolas" w:cs="Times New Roman"/>
+          <w:color w:val="D4D4D4"/>
+          <w:kern w:val="0"/>
           <w:lang w:eastAsia="en-GB"/>
           <w14:ligatures w14:val="none"/>
         </w:rPr>
@@ -507,10 +547,8 @@
       <w:r>
         <w:rPr>
           <w:rFonts w:ascii="Consolas" w:eastAsia="Times New Roman" w:hAnsi="Consolas" w:cs="Times New Roman"/>
-          <w:color w:val="FFFFFF"/>
-          <w:kern w:val="0"/>
-          <w:sz w:val="21"/>
-          <w:szCs w:val="21"/>
+          <w:color w:val="CCCCCC"/>
+          <w:kern w:val="0"/>
           <w:lang w:eastAsia="en-GB"/>
           <w14:ligatures w14:val="none"/>
         </w:rPr>
@@ -522,8 +560,6 @@
           <w:rFonts w:ascii="Consolas" w:eastAsia="Times New Roman" w:hAnsi="Consolas" w:cs="Times New Roman"/>
           <w:color w:val="B5CEA8"/>
           <w:kern w:val="0"/>
-          <w:sz w:val="21"/>
-          <w:szCs w:val="21"/>
           <w:lang w:eastAsia="en-GB"/>
           <w14:ligatures w14:val="none"/>
         </w:rPr>
@@ -532,10 +568,8 @@
       <w:r>
         <w:rPr>
           <w:rFonts w:ascii="Consolas" w:eastAsia="Times New Roman" w:hAnsi="Consolas" w:cs="Times New Roman"/>
-          <w:color w:val="DCDCDC"/>
-          <w:kern w:val="0"/>
-          <w:sz w:val="21"/>
-          <w:szCs w:val="21"/>
+          <w:color w:val="CCCCCC"/>
+          <w:kern w:val="0"/>
           <w:lang w:eastAsia="en-GB"/>
           <w14:ligatures w14:val="none"/>
         </w:rPr>
@@ -545,14 +579,12 @@
     </w:p>
     <w:p>
       <w:pPr>
-        <w:shd w:val="clear" w:color="auto" w:fill="1E1E1E"/>
-        <w:spacing w:after="0" w:line="285" w:lineRule="atLeast"/>
-        <w:rPr>
-          <w:rFonts w:ascii="Consolas" w:eastAsia="Times New Roman" w:hAnsi="Consolas" w:cs="Times New Roman"/>
-          <w:color w:val="FFFFFF"/>
-          <w:kern w:val="0"/>
-          <w:sz w:val="21"/>
-          <w:szCs w:val="21"/>
+        <w:shd w:val="clear" w:color="auto" w:fill="1F1F1F"/>
+        <w:spacing w:after="0" w:line="240" w:lineRule="atLeast"/>
+        <w:rPr>
+          <w:rFonts w:ascii="Consolas" w:eastAsia="Times New Roman" w:hAnsi="Consolas" w:cs="Times New Roman"/>
+          <w:color w:val="CCCCCC"/>
+          <w:kern w:val="0"/>
           <w:lang w:eastAsia="en-GB"/>
           <w14:ligatures w14:val="none"/>
         </w:rPr>
@@ -562,8 +594,6 @@
           <w:rFonts w:ascii="Consolas" w:eastAsia="Times New Roman" w:hAnsi="Consolas" w:cs="Times New Roman"/>
           <w:color w:val="569CD6"/>
           <w:kern w:val="0"/>
-          <w:sz w:val="21"/>
-          <w:szCs w:val="21"/>
           <w:lang w:eastAsia="en-GB"/>
           <w14:ligatures w14:val="none"/>
         </w:rPr>
@@ -572,22 +602,38 @@
       <w:r>
         <w:rPr>
           <w:rFonts w:ascii="Consolas" w:eastAsia="Times New Roman" w:hAnsi="Consolas" w:cs="Times New Roman"/>
-          <w:color w:val="FFFFFF"/>
-          <w:kern w:val="0"/>
-          <w:sz w:val="21"/>
-          <w:szCs w:val="21"/>
-          <w:lang w:eastAsia="en-GB"/>
-          <w14:ligatures w14:val="none"/>
-        </w:rPr>
-        <w:t xml:space="preserve"> channel5Pin </w:t>
-      </w:r>
-      <w:r>
-        <w:rPr>
-          <w:rFonts w:ascii="Consolas" w:eastAsia="Times New Roman" w:hAnsi="Consolas" w:cs="Times New Roman"/>
-          <w:color w:val="DCDCDC"/>
-          <w:kern w:val="0"/>
-          <w:sz w:val="21"/>
-          <w:szCs w:val="21"/>
+          <w:color w:val="CCCCCC"/>
+          <w:kern w:val="0"/>
+          <w:lang w:eastAsia="en-GB"/>
+          <w14:ligatures w14:val="none"/>
+        </w:rPr>
+        <w:t xml:space="preserve"> </w:t>
+      </w:r>
+      <w:r>
+        <w:rPr>
+          <w:rFonts w:ascii="Consolas" w:eastAsia="Times New Roman" w:hAnsi="Consolas" w:cs="Times New Roman"/>
+          <w:color w:val="9CDCFE"/>
+          <w:kern w:val="0"/>
+          <w:lang w:eastAsia="en-GB"/>
+          <w14:ligatures w14:val="none"/>
+        </w:rPr>
+        <w:t>channel5Pin</w:t>
+      </w:r>
+      <w:r>
+        <w:rPr>
+          <w:rFonts w:ascii="Consolas" w:eastAsia="Times New Roman" w:hAnsi="Consolas" w:cs="Times New Roman"/>
+          <w:color w:val="CCCCCC"/>
+          <w:kern w:val="0"/>
+          <w:lang w:eastAsia="en-GB"/>
+          <w14:ligatures w14:val="none"/>
+        </w:rPr>
+        <w:t xml:space="preserve"> </w:t>
+      </w:r>
+      <w:r>
+        <w:rPr>
+          <w:rFonts w:ascii="Consolas" w:eastAsia="Times New Roman" w:hAnsi="Consolas" w:cs="Times New Roman"/>
+          <w:color w:val="D4D4D4"/>
+          <w:kern w:val="0"/>
           <w:lang w:eastAsia="en-GB"/>
           <w14:ligatures w14:val="none"/>
         </w:rPr>
@@ -596,10 +642,8 @@
       <w:r>
         <w:rPr>
           <w:rFonts w:ascii="Consolas" w:eastAsia="Times New Roman" w:hAnsi="Consolas" w:cs="Times New Roman"/>
-          <w:color w:val="FFFFFF"/>
-          <w:kern w:val="0"/>
-          <w:sz w:val="21"/>
-          <w:szCs w:val="21"/>
+          <w:color w:val="CCCCCC"/>
+          <w:kern w:val="0"/>
           <w:lang w:eastAsia="en-GB"/>
           <w14:ligatures w14:val="none"/>
         </w:rPr>
@@ -611,8 +655,6 @@
           <w:rFonts w:ascii="Consolas" w:eastAsia="Times New Roman" w:hAnsi="Consolas" w:cs="Times New Roman"/>
           <w:color w:val="B5CEA8"/>
           <w:kern w:val="0"/>
-          <w:sz w:val="21"/>
-          <w:szCs w:val="21"/>
           <w:lang w:eastAsia="en-GB"/>
           <w14:ligatures w14:val="none"/>
         </w:rPr>
@@ -621,10 +663,8 @@
       <w:r>
         <w:rPr>
           <w:rFonts w:ascii="Consolas" w:eastAsia="Times New Roman" w:hAnsi="Consolas" w:cs="Times New Roman"/>
-          <w:color w:val="DCDCDC"/>
-          <w:kern w:val="0"/>
-          <w:sz w:val="21"/>
-          <w:szCs w:val="21"/>
+          <w:color w:val="CCCCCC"/>
+          <w:kern w:val="0"/>
           <w:lang w:eastAsia="en-GB"/>
           <w14:ligatures w14:val="none"/>
         </w:rPr>
@@ -634,14 +674,12 @@
     </w:p>
     <w:p>
       <w:pPr>
-        <w:shd w:val="clear" w:color="auto" w:fill="1E1E1E"/>
-        <w:spacing w:after="240" w:line="285" w:lineRule="atLeast"/>
-        <w:rPr>
-          <w:rFonts w:ascii="Consolas" w:eastAsia="Times New Roman" w:hAnsi="Consolas" w:cs="Times New Roman"/>
-          <w:color w:val="FFFFFF"/>
-          <w:kern w:val="0"/>
-          <w:sz w:val="21"/>
-          <w:szCs w:val="21"/>
+        <w:shd w:val="clear" w:color="auto" w:fill="1F1F1F"/>
+        <w:spacing w:after="0" w:line="240" w:lineRule="atLeast"/>
+        <w:rPr>
+          <w:rFonts w:ascii="Consolas" w:eastAsia="Times New Roman" w:hAnsi="Consolas" w:cs="Times New Roman"/>
+          <w:color w:val="CCCCCC"/>
+          <w:kern w:val="0"/>
           <w:lang w:eastAsia="en-GB"/>
           <w14:ligatures w14:val="none"/>
         </w:rPr>
@@ -649,14 +687,12 @@
     </w:p>
     <w:p>
       <w:pPr>
-        <w:shd w:val="clear" w:color="auto" w:fill="1E1E1E"/>
-        <w:spacing w:after="0" w:line="285" w:lineRule="atLeast"/>
-        <w:rPr>
-          <w:rFonts w:ascii="Consolas" w:eastAsia="Times New Roman" w:hAnsi="Consolas" w:cs="Times New Roman"/>
-          <w:color w:val="FFFFFF"/>
-          <w:kern w:val="0"/>
-          <w:sz w:val="21"/>
-          <w:szCs w:val="21"/>
+        <w:shd w:val="clear" w:color="auto" w:fill="1F1F1F"/>
+        <w:spacing w:after="0" w:line="240" w:lineRule="atLeast"/>
+        <w:rPr>
+          <w:rFonts w:ascii="Consolas" w:eastAsia="Times New Roman" w:hAnsi="Consolas" w:cs="Times New Roman"/>
+          <w:color w:val="CCCCCC"/>
+          <w:kern w:val="0"/>
           <w:lang w:eastAsia="en-GB"/>
           <w14:ligatures w14:val="none"/>
         </w:rPr>
@@ -666,8 +702,6 @@
           <w:rFonts w:ascii="Consolas" w:eastAsia="Times New Roman" w:hAnsi="Consolas" w:cs="Times New Roman"/>
           <w:color w:val="569CD6"/>
           <w:kern w:val="0"/>
-          <w:sz w:val="21"/>
-          <w:szCs w:val="21"/>
           <w:lang w:eastAsia="en-GB"/>
           <w14:ligatures w14:val="none"/>
         </w:rPr>
@@ -676,10 +710,8 @@
       <w:r>
         <w:rPr>
           <w:rFonts w:ascii="Consolas" w:eastAsia="Times New Roman" w:hAnsi="Consolas" w:cs="Times New Roman"/>
-          <w:color w:val="C392C6"/>
-          <w:kern w:val="0"/>
-          <w:sz w:val="21"/>
-          <w:szCs w:val="21"/>
+          <w:color w:val="CCCCCC"/>
+          <w:kern w:val="0"/>
           <w:lang w:eastAsia="en-GB"/>
           <w14:ligatures w14:val="none"/>
         </w:rPr>
@@ -689,10 +721,8 @@
       <w:r>
         <w:rPr>
           <w:rFonts w:ascii="Consolas" w:eastAsia="Times New Roman" w:hAnsi="Consolas" w:cs="Times New Roman"/>
-          <w:color w:val="C392C6"/>
-          <w:kern w:val="0"/>
-          <w:sz w:val="21"/>
-          <w:szCs w:val="21"/>
+          <w:color w:val="DCDCAA"/>
+          <w:kern w:val="0"/>
           <w:lang w:eastAsia="en-GB"/>
           <w14:ligatures w14:val="none"/>
         </w:rPr>
@@ -701,10 +731,8 @@
       <w:r>
         <w:rPr>
           <w:rFonts w:ascii="Consolas" w:eastAsia="Times New Roman" w:hAnsi="Consolas" w:cs="Times New Roman"/>
-          <w:color w:val="DCDCDC"/>
-          <w:kern w:val="0"/>
-          <w:sz w:val="21"/>
-          <w:szCs w:val="21"/>
+          <w:color w:val="CCCCCC"/>
+          <w:kern w:val="0"/>
           <w:lang w:eastAsia="en-GB"/>
           <w14:ligatures w14:val="none"/>
         </w:rPr>
@@ -714,50 +742,22 @@
       <w:r>
         <w:rPr>
           <w:rFonts w:ascii="Consolas" w:eastAsia="Times New Roman" w:hAnsi="Consolas" w:cs="Times New Roman"/>
-          <w:color w:val="DCDCDC"/>
-          <w:kern w:val="0"/>
-          <w:sz w:val="21"/>
-          <w:szCs w:val="21"/>
-          <w:lang w:eastAsia="en-GB"/>
-          <w14:ligatures w14:val="none"/>
-        </w:rPr>
-        <w:t>)</w:t>
-      </w:r>
-      <w:r>
-        <w:rPr>
-          <w:rFonts w:ascii="Consolas" w:eastAsia="Times New Roman" w:hAnsi="Consolas" w:cs="Times New Roman"/>
-          <w:color w:val="FFFFFF"/>
-          <w:kern w:val="0"/>
-          <w:sz w:val="21"/>
-          <w:szCs w:val="21"/>
-          <w:lang w:eastAsia="en-GB"/>
-          <w14:ligatures w14:val="none"/>
-        </w:rPr>
-        <w:t xml:space="preserve"> </w:t>
-      </w:r>
-      <w:r>
-        <w:rPr>
-          <w:rFonts w:ascii="Consolas" w:eastAsia="Times New Roman" w:hAnsi="Consolas" w:cs="Times New Roman"/>
-          <w:color w:val="DCDCDC"/>
-          <w:kern w:val="0"/>
-          <w:sz w:val="21"/>
-          <w:szCs w:val="21"/>
-          <w:lang w:eastAsia="en-GB"/>
-          <w14:ligatures w14:val="none"/>
-        </w:rPr>
-        <w:t>{</w:t>
+          <w:color w:val="CCCCCC"/>
+          <w:kern w:val="0"/>
+          <w:lang w:eastAsia="en-GB"/>
+          <w14:ligatures w14:val="none"/>
+        </w:rPr>
+        <w:t>) {</w:t>
       </w:r>
     </w:p>
     <w:p>
       <w:pPr>
-        <w:shd w:val="clear" w:color="auto" w:fill="1E1E1E"/>
-        <w:spacing w:after="0" w:line="285" w:lineRule="atLeast"/>
-        <w:rPr>
-          <w:rFonts w:ascii="Consolas" w:eastAsia="Times New Roman" w:hAnsi="Consolas" w:cs="Times New Roman"/>
-          <w:color w:val="FFFFFF"/>
-          <w:kern w:val="0"/>
-          <w:sz w:val="21"/>
-          <w:szCs w:val="21"/>
+        <w:shd w:val="clear" w:color="auto" w:fill="1F1F1F"/>
+        <w:spacing w:after="0" w:line="240" w:lineRule="atLeast"/>
+        <w:rPr>
+          <w:rFonts w:ascii="Consolas" w:eastAsia="Times New Roman" w:hAnsi="Consolas" w:cs="Times New Roman"/>
+          <w:color w:val="CCCCCC"/>
+          <w:kern w:val="0"/>
           <w:lang w:eastAsia="en-GB"/>
           <w14:ligatures w14:val="none"/>
         </w:rPr>
@@ -765,38 +765,22 @@
       <w:r>
         <w:rPr>
           <w:rFonts w:ascii="Consolas" w:eastAsia="Times New Roman" w:hAnsi="Consolas" w:cs="Times New Roman"/>
-          <w:color w:val="FFFFFF"/>
-          <w:kern w:val="0"/>
-          <w:sz w:val="21"/>
-          <w:szCs w:val="21"/>
-          <w:lang w:eastAsia="en-GB"/>
-          <w14:ligatures w14:val="none"/>
-        </w:rPr>
-        <w:t xml:space="preserve">  </w:t>
-      </w:r>
-      <w:r>
-        <w:rPr>
-          <w:rFonts w:ascii="Consolas" w:eastAsia="Times New Roman" w:hAnsi="Consolas" w:cs="Times New Roman"/>
-          <w:color w:val="608B4E"/>
-          <w:kern w:val="0"/>
-          <w:sz w:val="21"/>
-          <w:szCs w:val="21"/>
-          <w:lang w:eastAsia="en-GB"/>
-          <w14:ligatures w14:val="none"/>
-        </w:rPr>
-        <w:t>// put your setup code here, to run once:</w:t>
+          <w:color w:val="6A9955"/>
+          <w:kern w:val="0"/>
+          <w:lang w:eastAsia="en-GB"/>
+          <w14:ligatures w14:val="none"/>
+        </w:rPr>
+        <w:t>  // put your setup code here, to run once:</w:t>
       </w:r>
     </w:p>
     <w:p>
       <w:pPr>
-        <w:shd w:val="clear" w:color="auto" w:fill="1E1E1E"/>
-        <w:spacing w:after="0" w:line="285" w:lineRule="atLeast"/>
-        <w:rPr>
-          <w:rFonts w:ascii="Consolas" w:eastAsia="Times New Roman" w:hAnsi="Consolas" w:cs="Times New Roman"/>
-          <w:color w:val="FFFFFF"/>
-          <w:kern w:val="0"/>
-          <w:sz w:val="21"/>
-          <w:szCs w:val="21"/>
+        <w:shd w:val="clear" w:color="auto" w:fill="1F1F1F"/>
+        <w:spacing w:after="0" w:line="240" w:lineRule="atLeast"/>
+        <w:rPr>
+          <w:rFonts w:ascii="Consolas" w:eastAsia="Times New Roman" w:hAnsi="Consolas" w:cs="Times New Roman"/>
+          <w:color w:val="CCCCCC"/>
+          <w:kern w:val="0"/>
           <w:lang w:eastAsia="en-GB"/>
           <w14:ligatures w14:val="none"/>
         </w:rPr>
@@ -804,24 +788,19 @@
       <w:r>
         <w:rPr>
           <w:rFonts w:ascii="Consolas" w:eastAsia="Times New Roman" w:hAnsi="Consolas" w:cs="Times New Roman"/>
-          <w:color w:val="FFFFFF"/>
-          <w:kern w:val="0"/>
-          <w:sz w:val="21"/>
-          <w:szCs w:val="21"/>
-          <w:lang w:eastAsia="en-GB"/>
-          <w14:ligatures w14:val="none"/>
-        </w:rPr>
-        <w:lastRenderedPageBreak/>
+          <w:color w:val="CCCCCC"/>
+          <w:kern w:val="0"/>
+          <w:lang w:eastAsia="en-GB"/>
+          <w14:ligatures w14:val="none"/>
+        </w:rPr>
         <w:t xml:space="preserve">    </w:t>
       </w:r>
       <w:proofErr w:type="spellStart"/>
       <w:r>
         <w:rPr>
           <w:rFonts w:ascii="Consolas" w:eastAsia="Times New Roman" w:hAnsi="Consolas" w:cs="Times New Roman"/>
-          <w:color w:val="79CCB9"/>
-          <w:kern w:val="0"/>
-          <w:sz w:val="21"/>
-          <w:szCs w:val="21"/>
+          <w:color w:val="9CDCFE"/>
+          <w:kern w:val="0"/>
           <w:lang w:eastAsia="en-GB"/>
           <w14:ligatures w14:val="none"/>
         </w:rPr>
@@ -830,10 +809,8 @@
       <w:r>
         <w:rPr>
           <w:rFonts w:ascii="Consolas" w:eastAsia="Times New Roman" w:hAnsi="Consolas" w:cs="Times New Roman"/>
-          <w:color w:val="DCDCDC"/>
-          <w:kern w:val="0"/>
-          <w:sz w:val="21"/>
-          <w:szCs w:val="21"/>
+          <w:color w:val="CCCCCC"/>
+          <w:kern w:val="0"/>
           <w:lang w:eastAsia="en-GB"/>
           <w14:ligatures w14:val="none"/>
         </w:rPr>
@@ -842,10 +819,8 @@
       <w:r>
         <w:rPr>
           <w:rFonts w:ascii="Consolas" w:eastAsia="Times New Roman" w:hAnsi="Consolas" w:cs="Times New Roman"/>
-          <w:color w:val="E1E0B8"/>
-          <w:kern w:val="0"/>
-          <w:sz w:val="21"/>
-          <w:szCs w:val="21"/>
+          <w:color w:val="DCDCAA"/>
+          <w:kern w:val="0"/>
           <w:lang w:eastAsia="en-GB"/>
           <w14:ligatures w14:val="none"/>
         </w:rPr>
@@ -855,10 +830,8 @@
       <w:r>
         <w:rPr>
           <w:rFonts w:ascii="Consolas" w:eastAsia="Times New Roman" w:hAnsi="Consolas" w:cs="Times New Roman"/>
-          <w:color w:val="DCDCDC"/>
-          <w:kern w:val="0"/>
-          <w:sz w:val="21"/>
-          <w:szCs w:val="21"/>
+          <w:color w:val="CCCCCC"/>
+          <w:kern w:val="0"/>
           <w:lang w:eastAsia="en-GB"/>
           <w14:ligatures w14:val="none"/>
         </w:rPr>
@@ -869,8 +842,6 @@
           <w:rFonts w:ascii="Consolas" w:eastAsia="Times New Roman" w:hAnsi="Consolas" w:cs="Times New Roman"/>
           <w:color w:val="B5CEA8"/>
           <w:kern w:val="0"/>
-          <w:sz w:val="21"/>
-          <w:szCs w:val="21"/>
           <w:lang w:eastAsia="en-GB"/>
           <w14:ligatures w14:val="none"/>
         </w:rPr>
@@ -880,10 +851,8 @@
       <w:r>
         <w:rPr>
           <w:rFonts w:ascii="Consolas" w:eastAsia="Times New Roman" w:hAnsi="Consolas" w:cs="Times New Roman"/>
-          <w:color w:val="DCDCDC"/>
-          <w:kern w:val="0"/>
-          <w:sz w:val="21"/>
-          <w:szCs w:val="21"/>
+          <w:color w:val="CCCCCC"/>
+          <w:kern w:val="0"/>
           <w:lang w:eastAsia="en-GB"/>
           <w14:ligatures w14:val="none"/>
         </w:rPr>
@@ -893,14 +862,12 @@
     </w:p>
     <w:p>
       <w:pPr>
-        <w:shd w:val="clear" w:color="auto" w:fill="1E1E1E"/>
-        <w:spacing w:after="0" w:line="285" w:lineRule="atLeast"/>
-        <w:rPr>
-          <w:rFonts w:ascii="Consolas" w:eastAsia="Times New Roman" w:hAnsi="Consolas" w:cs="Times New Roman"/>
-          <w:color w:val="FFFFFF"/>
-          <w:kern w:val="0"/>
-          <w:sz w:val="21"/>
-          <w:szCs w:val="21"/>
+        <w:shd w:val="clear" w:color="auto" w:fill="1F1F1F"/>
+        <w:spacing w:after="0" w:line="240" w:lineRule="atLeast"/>
+        <w:rPr>
+          <w:rFonts w:ascii="Consolas" w:eastAsia="Times New Roman" w:hAnsi="Consolas" w:cs="Times New Roman"/>
+          <w:color w:val="CCCCCC"/>
+          <w:kern w:val="0"/>
           <w:lang w:eastAsia="en-GB"/>
           <w14:ligatures w14:val="none"/>
         </w:rPr>
@@ -908,10 +875,8 @@
       <w:r>
         <w:rPr>
           <w:rFonts w:ascii="Consolas" w:eastAsia="Times New Roman" w:hAnsi="Consolas" w:cs="Times New Roman"/>
-          <w:color w:val="FFFFFF"/>
-          <w:kern w:val="0"/>
-          <w:sz w:val="21"/>
-          <w:szCs w:val="21"/>
+          <w:color w:val="CCCCCC"/>
+          <w:kern w:val="0"/>
           <w:lang w:eastAsia="en-GB"/>
           <w14:ligatures w14:val="none"/>
         </w:rPr>
@@ -922,10 +887,8 @@
       <w:r>
         <w:rPr>
           <w:rFonts w:ascii="Consolas" w:eastAsia="Times New Roman" w:hAnsi="Consolas" w:cs="Times New Roman"/>
-          <w:color w:val="E1E0B8"/>
-          <w:kern w:val="0"/>
-          <w:sz w:val="21"/>
-          <w:szCs w:val="21"/>
+          <w:color w:val="DCDCAA"/>
+          <w:kern w:val="0"/>
           <w:lang w:eastAsia="en-GB"/>
           <w14:ligatures w14:val="none"/>
         </w:rPr>
@@ -935,10 +898,8 @@
       <w:r>
         <w:rPr>
           <w:rFonts w:ascii="Consolas" w:eastAsia="Times New Roman" w:hAnsi="Consolas" w:cs="Times New Roman"/>
-          <w:color w:val="DCDCDC"/>
-          <w:kern w:val="0"/>
-          <w:sz w:val="21"/>
-          <w:szCs w:val="21"/>
+          <w:color w:val="CCCCCC"/>
+          <w:kern w:val="0"/>
           <w:lang w:eastAsia="en-GB"/>
           <w14:ligatures w14:val="none"/>
         </w:rPr>
@@ -948,10 +909,8 @@
       <w:r>
         <w:rPr>
           <w:rFonts w:ascii="Consolas" w:eastAsia="Times New Roman" w:hAnsi="Consolas" w:cs="Times New Roman"/>
-          <w:color w:val="FFFFFF"/>
-          <w:kern w:val="0"/>
-          <w:sz w:val="21"/>
-          <w:szCs w:val="21"/>
+          <w:color w:val="9CDCFE"/>
+          <w:kern w:val="0"/>
           <w:lang w:eastAsia="en-GB"/>
           <w14:ligatures w14:val="none"/>
         </w:rPr>
@@ -960,34 +919,18 @@
       <w:r>
         <w:rPr>
           <w:rFonts w:ascii="Consolas" w:eastAsia="Times New Roman" w:hAnsi="Consolas" w:cs="Times New Roman"/>
-          <w:color w:val="DCDCDC"/>
-          <w:kern w:val="0"/>
-          <w:sz w:val="21"/>
-          <w:szCs w:val="21"/>
-          <w:lang w:eastAsia="en-GB"/>
-          <w14:ligatures w14:val="none"/>
-        </w:rPr>
-        <w:t>,</w:t>
-      </w:r>
-      <w:r>
-        <w:rPr>
-          <w:rFonts w:ascii="Consolas" w:eastAsia="Times New Roman" w:hAnsi="Consolas" w:cs="Times New Roman"/>
-          <w:color w:val="FFFFFF"/>
-          <w:kern w:val="0"/>
-          <w:sz w:val="21"/>
-          <w:szCs w:val="21"/>
-          <w:lang w:eastAsia="en-GB"/>
-          <w14:ligatures w14:val="none"/>
-        </w:rPr>
-        <w:t xml:space="preserve"> </w:t>
-      </w:r>
-      <w:r>
-        <w:rPr>
-          <w:rFonts w:ascii="Consolas" w:eastAsia="Times New Roman" w:hAnsi="Consolas" w:cs="Times New Roman"/>
-          <w:color w:val="6FA4D5"/>
-          <w:kern w:val="0"/>
-          <w:sz w:val="21"/>
-          <w:szCs w:val="21"/>
+          <w:color w:val="CCCCCC"/>
+          <w:kern w:val="0"/>
+          <w:lang w:eastAsia="en-GB"/>
+          <w14:ligatures w14:val="none"/>
+        </w:rPr>
+        <w:t xml:space="preserve">, </w:t>
+      </w:r>
+      <w:r>
+        <w:rPr>
+          <w:rFonts w:ascii="Consolas" w:eastAsia="Times New Roman" w:hAnsi="Consolas" w:cs="Times New Roman"/>
+          <w:color w:val="569CD6"/>
+          <w:kern w:val="0"/>
           <w:lang w:eastAsia="en-GB"/>
           <w14:ligatures w14:val="none"/>
         </w:rPr>
@@ -996,10 +939,8 @@
       <w:r>
         <w:rPr>
           <w:rFonts w:ascii="Consolas" w:eastAsia="Times New Roman" w:hAnsi="Consolas" w:cs="Times New Roman"/>
-          <w:color w:val="DCDCDC"/>
-          <w:kern w:val="0"/>
-          <w:sz w:val="21"/>
-          <w:szCs w:val="21"/>
+          <w:color w:val="CCCCCC"/>
+          <w:kern w:val="0"/>
           <w:lang w:eastAsia="en-GB"/>
           <w14:ligatures w14:val="none"/>
         </w:rPr>
@@ -1008,14 +949,12 @@
     </w:p>
     <w:p>
       <w:pPr>
-        <w:shd w:val="clear" w:color="auto" w:fill="1E1E1E"/>
-        <w:spacing w:after="0" w:line="285" w:lineRule="atLeast"/>
-        <w:rPr>
-          <w:rFonts w:ascii="Consolas" w:eastAsia="Times New Roman" w:hAnsi="Consolas" w:cs="Times New Roman"/>
-          <w:color w:val="FFFFFF"/>
-          <w:kern w:val="0"/>
-          <w:sz w:val="21"/>
-          <w:szCs w:val="21"/>
+        <w:shd w:val="clear" w:color="auto" w:fill="1F1F1F"/>
+        <w:spacing w:after="0" w:line="240" w:lineRule="atLeast"/>
+        <w:rPr>
+          <w:rFonts w:ascii="Consolas" w:eastAsia="Times New Roman" w:hAnsi="Consolas" w:cs="Times New Roman"/>
+          <w:color w:val="CCCCCC"/>
+          <w:kern w:val="0"/>
           <w:lang w:eastAsia="en-GB"/>
           <w14:ligatures w14:val="none"/>
         </w:rPr>
@@ -1023,10 +962,8 @@
       <w:r>
         <w:rPr>
           <w:rFonts w:ascii="Consolas" w:eastAsia="Times New Roman" w:hAnsi="Consolas" w:cs="Times New Roman"/>
-          <w:color w:val="FFFFFF"/>
-          <w:kern w:val="0"/>
-          <w:sz w:val="21"/>
-          <w:szCs w:val="21"/>
+          <w:color w:val="CCCCCC"/>
+          <w:kern w:val="0"/>
           <w:lang w:eastAsia="en-GB"/>
           <w14:ligatures w14:val="none"/>
         </w:rPr>
@@ -1037,10 +974,8 @@
       <w:r>
         <w:rPr>
           <w:rFonts w:ascii="Consolas" w:eastAsia="Times New Roman" w:hAnsi="Consolas" w:cs="Times New Roman"/>
-          <w:color w:val="E1E0B8"/>
-          <w:kern w:val="0"/>
-          <w:sz w:val="21"/>
-          <w:szCs w:val="21"/>
+          <w:color w:val="DCDCAA"/>
+          <w:kern w:val="0"/>
           <w:lang w:eastAsia="en-GB"/>
           <w14:ligatures w14:val="none"/>
         </w:rPr>
@@ -1050,10 +985,8 @@
       <w:r>
         <w:rPr>
           <w:rFonts w:ascii="Consolas" w:eastAsia="Times New Roman" w:hAnsi="Consolas" w:cs="Times New Roman"/>
-          <w:color w:val="DCDCDC"/>
-          <w:kern w:val="0"/>
-          <w:sz w:val="21"/>
-          <w:szCs w:val="21"/>
+          <w:color w:val="CCCCCC"/>
+          <w:kern w:val="0"/>
           <w:lang w:eastAsia="en-GB"/>
           <w14:ligatures w14:val="none"/>
         </w:rPr>
@@ -1063,10 +996,8 @@
       <w:r>
         <w:rPr>
           <w:rFonts w:ascii="Consolas" w:eastAsia="Times New Roman" w:hAnsi="Consolas" w:cs="Times New Roman"/>
-          <w:color w:val="FFFFFF"/>
-          <w:kern w:val="0"/>
-          <w:sz w:val="21"/>
-          <w:szCs w:val="21"/>
+          <w:color w:val="9CDCFE"/>
+          <w:kern w:val="0"/>
           <w:lang w:eastAsia="en-GB"/>
           <w14:ligatures w14:val="none"/>
         </w:rPr>
@@ -1075,34 +1006,18 @@
       <w:r>
         <w:rPr>
           <w:rFonts w:ascii="Consolas" w:eastAsia="Times New Roman" w:hAnsi="Consolas" w:cs="Times New Roman"/>
-          <w:color w:val="DCDCDC"/>
-          <w:kern w:val="0"/>
-          <w:sz w:val="21"/>
-          <w:szCs w:val="21"/>
-          <w:lang w:eastAsia="en-GB"/>
-          <w14:ligatures w14:val="none"/>
-        </w:rPr>
-        <w:t>,</w:t>
-      </w:r>
-      <w:r>
-        <w:rPr>
-          <w:rFonts w:ascii="Consolas" w:eastAsia="Times New Roman" w:hAnsi="Consolas" w:cs="Times New Roman"/>
-          <w:color w:val="FFFFFF"/>
-          <w:kern w:val="0"/>
-          <w:sz w:val="21"/>
-          <w:szCs w:val="21"/>
-          <w:lang w:eastAsia="en-GB"/>
-          <w14:ligatures w14:val="none"/>
-        </w:rPr>
-        <w:t xml:space="preserve"> </w:t>
-      </w:r>
-      <w:r>
-        <w:rPr>
-          <w:rFonts w:ascii="Consolas" w:eastAsia="Times New Roman" w:hAnsi="Consolas" w:cs="Times New Roman"/>
-          <w:color w:val="6FA4D5"/>
-          <w:kern w:val="0"/>
-          <w:sz w:val="21"/>
-          <w:szCs w:val="21"/>
+          <w:color w:val="CCCCCC"/>
+          <w:kern w:val="0"/>
+          <w:lang w:eastAsia="en-GB"/>
+          <w14:ligatures w14:val="none"/>
+        </w:rPr>
+        <w:t xml:space="preserve">, </w:t>
+      </w:r>
+      <w:r>
+        <w:rPr>
+          <w:rFonts w:ascii="Consolas" w:eastAsia="Times New Roman" w:hAnsi="Consolas" w:cs="Times New Roman"/>
+          <w:color w:val="569CD6"/>
+          <w:kern w:val="0"/>
           <w:lang w:eastAsia="en-GB"/>
           <w14:ligatures w14:val="none"/>
         </w:rPr>
@@ -1111,10 +1026,8 @@
       <w:r>
         <w:rPr>
           <w:rFonts w:ascii="Consolas" w:eastAsia="Times New Roman" w:hAnsi="Consolas" w:cs="Times New Roman"/>
-          <w:color w:val="DCDCDC"/>
-          <w:kern w:val="0"/>
-          <w:sz w:val="21"/>
-          <w:szCs w:val="21"/>
+          <w:color w:val="CCCCCC"/>
+          <w:kern w:val="0"/>
           <w:lang w:eastAsia="en-GB"/>
           <w14:ligatures w14:val="none"/>
         </w:rPr>
@@ -1123,14 +1036,12 @@
     </w:p>
     <w:p>
       <w:pPr>
-        <w:shd w:val="clear" w:color="auto" w:fill="1E1E1E"/>
-        <w:spacing w:after="0" w:line="285" w:lineRule="atLeast"/>
-        <w:rPr>
-          <w:rFonts w:ascii="Consolas" w:eastAsia="Times New Roman" w:hAnsi="Consolas" w:cs="Times New Roman"/>
-          <w:color w:val="FFFFFF"/>
-          <w:kern w:val="0"/>
-          <w:sz w:val="21"/>
-          <w:szCs w:val="21"/>
+        <w:shd w:val="clear" w:color="auto" w:fill="1F1F1F"/>
+        <w:spacing w:after="0" w:line="240" w:lineRule="atLeast"/>
+        <w:rPr>
+          <w:rFonts w:ascii="Consolas" w:eastAsia="Times New Roman" w:hAnsi="Consolas" w:cs="Times New Roman"/>
+          <w:color w:val="CCCCCC"/>
+          <w:kern w:val="0"/>
           <w:lang w:eastAsia="en-GB"/>
           <w14:ligatures w14:val="none"/>
         </w:rPr>
@@ -1138,10 +1049,8 @@
       <w:r>
         <w:rPr>
           <w:rFonts w:ascii="Consolas" w:eastAsia="Times New Roman" w:hAnsi="Consolas" w:cs="Times New Roman"/>
-          <w:color w:val="FFFFFF"/>
-          <w:kern w:val="0"/>
-          <w:sz w:val="21"/>
-          <w:szCs w:val="21"/>
+          <w:color w:val="CCCCCC"/>
+          <w:kern w:val="0"/>
           <w:lang w:eastAsia="en-GB"/>
           <w14:ligatures w14:val="none"/>
         </w:rPr>
@@ -1152,10 +1061,8 @@
       <w:r>
         <w:rPr>
           <w:rFonts w:ascii="Consolas" w:eastAsia="Times New Roman" w:hAnsi="Consolas" w:cs="Times New Roman"/>
-          <w:color w:val="E1E0B8"/>
-          <w:kern w:val="0"/>
-          <w:sz w:val="21"/>
-          <w:szCs w:val="21"/>
+          <w:color w:val="DCDCAA"/>
+          <w:kern w:val="0"/>
           <w:lang w:eastAsia="en-GB"/>
           <w14:ligatures w14:val="none"/>
         </w:rPr>
@@ -1165,10 +1072,8 @@
       <w:r>
         <w:rPr>
           <w:rFonts w:ascii="Consolas" w:eastAsia="Times New Roman" w:hAnsi="Consolas" w:cs="Times New Roman"/>
-          <w:color w:val="DCDCDC"/>
-          <w:kern w:val="0"/>
-          <w:sz w:val="21"/>
-          <w:szCs w:val="21"/>
+          <w:color w:val="CCCCCC"/>
+          <w:kern w:val="0"/>
           <w:lang w:eastAsia="en-GB"/>
           <w14:ligatures w14:val="none"/>
         </w:rPr>
@@ -1178,10 +1083,8 @@
       <w:r>
         <w:rPr>
           <w:rFonts w:ascii="Consolas" w:eastAsia="Times New Roman" w:hAnsi="Consolas" w:cs="Times New Roman"/>
-          <w:color w:val="FFFFFF"/>
-          <w:kern w:val="0"/>
-          <w:sz w:val="21"/>
-          <w:szCs w:val="21"/>
+          <w:color w:val="9CDCFE"/>
+          <w:kern w:val="0"/>
           <w:lang w:eastAsia="en-GB"/>
           <w14:ligatures w14:val="none"/>
         </w:rPr>
@@ -1190,34 +1093,18 @@
       <w:r>
         <w:rPr>
           <w:rFonts w:ascii="Consolas" w:eastAsia="Times New Roman" w:hAnsi="Consolas" w:cs="Times New Roman"/>
-          <w:color w:val="DCDCDC"/>
-          <w:kern w:val="0"/>
-          <w:sz w:val="21"/>
-          <w:szCs w:val="21"/>
-          <w:lang w:eastAsia="en-GB"/>
-          <w14:ligatures w14:val="none"/>
-        </w:rPr>
-        <w:t>,</w:t>
-      </w:r>
-      <w:r>
-        <w:rPr>
-          <w:rFonts w:ascii="Consolas" w:eastAsia="Times New Roman" w:hAnsi="Consolas" w:cs="Times New Roman"/>
-          <w:color w:val="FFFFFF"/>
-          <w:kern w:val="0"/>
-          <w:sz w:val="21"/>
-          <w:szCs w:val="21"/>
-          <w:lang w:eastAsia="en-GB"/>
-          <w14:ligatures w14:val="none"/>
-        </w:rPr>
-        <w:t xml:space="preserve"> </w:t>
-      </w:r>
-      <w:r>
-        <w:rPr>
-          <w:rFonts w:ascii="Consolas" w:eastAsia="Times New Roman" w:hAnsi="Consolas" w:cs="Times New Roman"/>
-          <w:color w:val="6FA4D5"/>
-          <w:kern w:val="0"/>
-          <w:sz w:val="21"/>
-          <w:szCs w:val="21"/>
+          <w:color w:val="CCCCCC"/>
+          <w:kern w:val="0"/>
+          <w:lang w:eastAsia="en-GB"/>
+          <w14:ligatures w14:val="none"/>
+        </w:rPr>
+        <w:t xml:space="preserve">, </w:t>
+      </w:r>
+      <w:r>
+        <w:rPr>
+          <w:rFonts w:ascii="Consolas" w:eastAsia="Times New Roman" w:hAnsi="Consolas" w:cs="Times New Roman"/>
+          <w:color w:val="569CD6"/>
+          <w:kern w:val="0"/>
           <w:lang w:eastAsia="en-GB"/>
           <w14:ligatures w14:val="none"/>
         </w:rPr>
@@ -1226,10 +1113,8 @@
       <w:r>
         <w:rPr>
           <w:rFonts w:ascii="Consolas" w:eastAsia="Times New Roman" w:hAnsi="Consolas" w:cs="Times New Roman"/>
-          <w:color w:val="DCDCDC"/>
-          <w:kern w:val="0"/>
-          <w:sz w:val="21"/>
-          <w:szCs w:val="21"/>
+          <w:color w:val="CCCCCC"/>
+          <w:kern w:val="0"/>
           <w:lang w:eastAsia="en-GB"/>
           <w14:ligatures w14:val="none"/>
         </w:rPr>
@@ -1238,14 +1123,12 @@
     </w:p>
     <w:p>
       <w:pPr>
-        <w:shd w:val="clear" w:color="auto" w:fill="1E1E1E"/>
-        <w:spacing w:after="0" w:line="285" w:lineRule="atLeast"/>
-        <w:rPr>
-          <w:rFonts w:ascii="Consolas" w:eastAsia="Times New Roman" w:hAnsi="Consolas" w:cs="Times New Roman"/>
-          <w:color w:val="FFFFFF"/>
-          <w:kern w:val="0"/>
-          <w:sz w:val="21"/>
-          <w:szCs w:val="21"/>
+        <w:shd w:val="clear" w:color="auto" w:fill="1F1F1F"/>
+        <w:spacing w:after="0" w:line="240" w:lineRule="atLeast"/>
+        <w:rPr>
+          <w:rFonts w:ascii="Consolas" w:eastAsia="Times New Roman" w:hAnsi="Consolas" w:cs="Times New Roman"/>
+          <w:color w:val="CCCCCC"/>
+          <w:kern w:val="0"/>
           <w:lang w:eastAsia="en-GB"/>
           <w14:ligatures w14:val="none"/>
         </w:rPr>
@@ -1253,10 +1136,8 @@
       <w:r>
         <w:rPr>
           <w:rFonts w:ascii="Consolas" w:eastAsia="Times New Roman" w:hAnsi="Consolas" w:cs="Times New Roman"/>
-          <w:color w:val="FFFFFF"/>
-          <w:kern w:val="0"/>
-          <w:sz w:val="21"/>
-          <w:szCs w:val="21"/>
+          <w:color w:val="CCCCCC"/>
+          <w:kern w:val="0"/>
           <w:lang w:eastAsia="en-GB"/>
           <w14:ligatures w14:val="none"/>
         </w:rPr>
@@ -1267,10 +1148,8 @@
       <w:r>
         <w:rPr>
           <w:rFonts w:ascii="Consolas" w:eastAsia="Times New Roman" w:hAnsi="Consolas" w:cs="Times New Roman"/>
-          <w:color w:val="E1E0B8"/>
-          <w:kern w:val="0"/>
-          <w:sz w:val="21"/>
-          <w:szCs w:val="21"/>
+          <w:color w:val="DCDCAA"/>
+          <w:kern w:val="0"/>
           <w:lang w:eastAsia="en-GB"/>
           <w14:ligatures w14:val="none"/>
         </w:rPr>
@@ -1280,10 +1159,8 @@
       <w:r>
         <w:rPr>
           <w:rFonts w:ascii="Consolas" w:eastAsia="Times New Roman" w:hAnsi="Consolas" w:cs="Times New Roman"/>
-          <w:color w:val="DCDCDC"/>
-          <w:kern w:val="0"/>
-          <w:sz w:val="21"/>
-          <w:szCs w:val="21"/>
+          <w:color w:val="CCCCCC"/>
+          <w:kern w:val="0"/>
           <w:lang w:eastAsia="en-GB"/>
           <w14:ligatures w14:val="none"/>
         </w:rPr>
@@ -1293,10 +1170,8 @@
       <w:r>
         <w:rPr>
           <w:rFonts w:ascii="Consolas" w:eastAsia="Times New Roman" w:hAnsi="Consolas" w:cs="Times New Roman"/>
-          <w:color w:val="FFFFFF"/>
-          <w:kern w:val="0"/>
-          <w:sz w:val="21"/>
-          <w:szCs w:val="21"/>
+          <w:color w:val="9CDCFE"/>
+          <w:kern w:val="0"/>
           <w:lang w:eastAsia="en-GB"/>
           <w14:ligatures w14:val="none"/>
         </w:rPr>
@@ -1305,34 +1180,18 @@
       <w:r>
         <w:rPr>
           <w:rFonts w:ascii="Consolas" w:eastAsia="Times New Roman" w:hAnsi="Consolas" w:cs="Times New Roman"/>
-          <w:color w:val="DCDCDC"/>
-          <w:kern w:val="0"/>
-          <w:sz w:val="21"/>
-          <w:szCs w:val="21"/>
-          <w:lang w:eastAsia="en-GB"/>
-          <w14:ligatures w14:val="none"/>
-        </w:rPr>
-        <w:t>,</w:t>
-      </w:r>
-      <w:r>
-        <w:rPr>
-          <w:rFonts w:ascii="Consolas" w:eastAsia="Times New Roman" w:hAnsi="Consolas" w:cs="Times New Roman"/>
-          <w:color w:val="FFFFFF"/>
-          <w:kern w:val="0"/>
-          <w:sz w:val="21"/>
-          <w:szCs w:val="21"/>
-          <w:lang w:eastAsia="en-GB"/>
-          <w14:ligatures w14:val="none"/>
-        </w:rPr>
-        <w:t xml:space="preserve"> </w:t>
-      </w:r>
-      <w:r>
-        <w:rPr>
-          <w:rFonts w:ascii="Consolas" w:eastAsia="Times New Roman" w:hAnsi="Consolas" w:cs="Times New Roman"/>
-          <w:color w:val="6FA4D5"/>
-          <w:kern w:val="0"/>
-          <w:sz w:val="21"/>
-          <w:szCs w:val="21"/>
+          <w:color w:val="CCCCCC"/>
+          <w:kern w:val="0"/>
+          <w:lang w:eastAsia="en-GB"/>
+          <w14:ligatures w14:val="none"/>
+        </w:rPr>
+        <w:t xml:space="preserve">, </w:t>
+      </w:r>
+      <w:r>
+        <w:rPr>
+          <w:rFonts w:ascii="Consolas" w:eastAsia="Times New Roman" w:hAnsi="Consolas" w:cs="Times New Roman"/>
+          <w:color w:val="569CD6"/>
+          <w:kern w:val="0"/>
           <w:lang w:eastAsia="en-GB"/>
           <w14:ligatures w14:val="none"/>
         </w:rPr>
@@ -1341,10 +1200,8 @@
       <w:r>
         <w:rPr>
           <w:rFonts w:ascii="Consolas" w:eastAsia="Times New Roman" w:hAnsi="Consolas" w:cs="Times New Roman"/>
-          <w:color w:val="DCDCDC"/>
-          <w:kern w:val="0"/>
-          <w:sz w:val="21"/>
-          <w:szCs w:val="21"/>
+          <w:color w:val="CCCCCC"/>
+          <w:kern w:val="0"/>
           <w:lang w:eastAsia="en-GB"/>
           <w14:ligatures w14:val="none"/>
         </w:rPr>
@@ -1353,14 +1210,12 @@
     </w:p>
     <w:p>
       <w:pPr>
-        <w:shd w:val="clear" w:color="auto" w:fill="1E1E1E"/>
-        <w:spacing w:after="0" w:line="285" w:lineRule="atLeast"/>
-        <w:rPr>
-          <w:rFonts w:ascii="Consolas" w:eastAsia="Times New Roman" w:hAnsi="Consolas" w:cs="Times New Roman"/>
-          <w:color w:val="FFFFFF"/>
-          <w:kern w:val="0"/>
-          <w:sz w:val="21"/>
-          <w:szCs w:val="21"/>
+        <w:shd w:val="clear" w:color="auto" w:fill="1F1F1F"/>
+        <w:spacing w:after="0" w:line="240" w:lineRule="atLeast"/>
+        <w:rPr>
+          <w:rFonts w:ascii="Consolas" w:eastAsia="Times New Roman" w:hAnsi="Consolas" w:cs="Times New Roman"/>
+          <w:color w:val="CCCCCC"/>
+          <w:kern w:val="0"/>
           <w:lang w:eastAsia="en-GB"/>
           <w14:ligatures w14:val="none"/>
         </w:rPr>
@@ -1368,10 +1223,8 @@
       <w:r>
         <w:rPr>
           <w:rFonts w:ascii="Consolas" w:eastAsia="Times New Roman" w:hAnsi="Consolas" w:cs="Times New Roman"/>
-          <w:color w:val="FFFFFF"/>
-          <w:kern w:val="0"/>
-          <w:sz w:val="21"/>
-          <w:szCs w:val="21"/>
+          <w:color w:val="CCCCCC"/>
+          <w:kern w:val="0"/>
           <w:lang w:eastAsia="en-GB"/>
           <w14:ligatures w14:val="none"/>
         </w:rPr>
@@ -1382,10 +1235,8 @@
       <w:r>
         <w:rPr>
           <w:rFonts w:ascii="Consolas" w:eastAsia="Times New Roman" w:hAnsi="Consolas" w:cs="Times New Roman"/>
-          <w:color w:val="E1E0B8"/>
-          <w:kern w:val="0"/>
-          <w:sz w:val="21"/>
-          <w:szCs w:val="21"/>
+          <w:color w:val="DCDCAA"/>
+          <w:kern w:val="0"/>
           <w:lang w:eastAsia="en-GB"/>
           <w14:ligatures w14:val="none"/>
         </w:rPr>
@@ -1395,10 +1246,8 @@
       <w:r>
         <w:rPr>
           <w:rFonts w:ascii="Consolas" w:eastAsia="Times New Roman" w:hAnsi="Consolas" w:cs="Times New Roman"/>
-          <w:color w:val="DCDCDC"/>
-          <w:kern w:val="0"/>
-          <w:sz w:val="21"/>
-          <w:szCs w:val="21"/>
+          <w:color w:val="CCCCCC"/>
+          <w:kern w:val="0"/>
           <w:lang w:eastAsia="en-GB"/>
           <w14:ligatures w14:val="none"/>
         </w:rPr>
@@ -1408,10 +1257,8 @@
       <w:r>
         <w:rPr>
           <w:rFonts w:ascii="Consolas" w:eastAsia="Times New Roman" w:hAnsi="Consolas" w:cs="Times New Roman"/>
-          <w:color w:val="FFFFFF"/>
-          <w:kern w:val="0"/>
-          <w:sz w:val="21"/>
-          <w:szCs w:val="21"/>
+          <w:color w:val="9CDCFE"/>
+          <w:kern w:val="0"/>
           <w:lang w:eastAsia="en-GB"/>
           <w14:ligatures w14:val="none"/>
         </w:rPr>
@@ -1420,62 +1267,143 @@
       <w:r>
         <w:rPr>
           <w:rFonts w:ascii="Consolas" w:eastAsia="Times New Roman" w:hAnsi="Consolas" w:cs="Times New Roman"/>
-          <w:color w:val="DCDCDC"/>
-          <w:kern w:val="0"/>
-          <w:sz w:val="21"/>
-          <w:szCs w:val="21"/>
-          <w:lang w:eastAsia="en-GB"/>
-          <w14:ligatures w14:val="none"/>
-        </w:rPr>
-        <w:t>,</w:t>
-      </w:r>
-      <w:r>
-        <w:rPr>
-          <w:rFonts w:ascii="Consolas" w:eastAsia="Times New Roman" w:hAnsi="Consolas" w:cs="Times New Roman"/>
-          <w:color w:val="FFFFFF"/>
-          <w:kern w:val="0"/>
-          <w:sz w:val="21"/>
-          <w:szCs w:val="21"/>
+          <w:color w:val="CCCCCC"/>
+          <w:kern w:val="0"/>
+          <w:lang w:eastAsia="en-GB"/>
+          <w14:ligatures w14:val="none"/>
+        </w:rPr>
+        <w:t xml:space="preserve">, </w:t>
+      </w:r>
+      <w:r>
+        <w:rPr>
+          <w:rFonts w:ascii="Consolas" w:eastAsia="Times New Roman" w:hAnsi="Consolas" w:cs="Times New Roman"/>
+          <w:color w:val="569CD6"/>
+          <w:kern w:val="0"/>
+          <w:lang w:eastAsia="en-GB"/>
+          <w14:ligatures w14:val="none"/>
+        </w:rPr>
+        <w:t>INPUT</w:t>
+      </w:r>
+      <w:r>
+        <w:rPr>
+          <w:rFonts w:ascii="Consolas" w:eastAsia="Times New Roman" w:hAnsi="Consolas" w:cs="Times New Roman"/>
+          <w:color w:val="CCCCCC"/>
+          <w:kern w:val="0"/>
+          <w:lang w:eastAsia="en-GB"/>
+          <w14:ligatures w14:val="none"/>
+        </w:rPr>
+        <w:t>);</w:t>
+      </w:r>
+    </w:p>
+    <w:p>
+      <w:pPr>
+        <w:shd w:val="clear" w:color="auto" w:fill="1F1F1F"/>
+        <w:spacing w:after="0" w:line="240" w:lineRule="atLeast"/>
+        <w:rPr>
+          <w:rFonts w:ascii="Consolas" w:eastAsia="Times New Roman" w:hAnsi="Consolas" w:cs="Times New Roman"/>
+          <w:color w:val="CCCCCC"/>
+          <w:kern w:val="0"/>
+          <w:lang w:eastAsia="en-GB"/>
+          <w14:ligatures w14:val="none"/>
+        </w:rPr>
+      </w:pPr>
+      <w:r>
+        <w:rPr>
+          <w:rFonts w:ascii="Consolas" w:eastAsia="Times New Roman" w:hAnsi="Consolas" w:cs="Times New Roman"/>
+          <w:color w:val="CCCCCC"/>
+          <w:kern w:val="0"/>
+          <w:lang w:eastAsia="en-GB"/>
+          <w14:ligatures w14:val="none"/>
+        </w:rPr>
+        <w:t>}</w:t>
+      </w:r>
+    </w:p>
+    <w:p>
+      <w:pPr>
+        <w:shd w:val="clear" w:color="auto" w:fill="1F1F1F"/>
+        <w:spacing w:after="0" w:line="240" w:lineRule="atLeast"/>
+        <w:rPr>
+          <w:rFonts w:ascii="Consolas" w:eastAsia="Times New Roman" w:hAnsi="Consolas" w:cs="Times New Roman"/>
+          <w:color w:val="CCCCCC"/>
+          <w:kern w:val="0"/>
+          <w:lang w:eastAsia="en-GB"/>
+          <w14:ligatures w14:val="none"/>
+        </w:rPr>
+      </w:pPr>
+    </w:p>
+    <w:p>
+      <w:pPr>
+        <w:shd w:val="clear" w:color="auto" w:fill="1F1F1F"/>
+        <w:spacing w:after="0" w:line="240" w:lineRule="atLeast"/>
+        <w:rPr>
+          <w:rFonts w:ascii="Consolas" w:eastAsia="Times New Roman" w:hAnsi="Consolas" w:cs="Times New Roman"/>
+          <w:color w:val="CCCCCC"/>
+          <w:kern w:val="0"/>
+          <w:lang w:eastAsia="en-GB"/>
+          <w14:ligatures w14:val="none"/>
+        </w:rPr>
+      </w:pPr>
+      <w:r>
+        <w:rPr>
+          <w:rFonts w:ascii="Consolas" w:eastAsia="Times New Roman" w:hAnsi="Consolas" w:cs="Times New Roman"/>
+          <w:color w:val="569CD6"/>
+          <w:kern w:val="0"/>
+          <w:lang w:eastAsia="en-GB"/>
+          <w14:ligatures w14:val="none"/>
+        </w:rPr>
+        <w:t>void</w:t>
+      </w:r>
+      <w:r>
+        <w:rPr>
+          <w:rFonts w:ascii="Consolas" w:eastAsia="Times New Roman" w:hAnsi="Consolas" w:cs="Times New Roman"/>
+          <w:color w:val="CCCCCC"/>
+          <w:kern w:val="0"/>
           <w:lang w:eastAsia="en-GB"/>
           <w14:ligatures w14:val="none"/>
         </w:rPr>
         <w:t xml:space="preserve"> </w:t>
       </w:r>
-      <w:r>
-        <w:rPr>
-          <w:rFonts w:ascii="Consolas" w:eastAsia="Times New Roman" w:hAnsi="Consolas" w:cs="Times New Roman"/>
-          <w:color w:val="6FA4D5"/>
-          <w:kern w:val="0"/>
-          <w:sz w:val="21"/>
-          <w:szCs w:val="21"/>
-          <w:lang w:eastAsia="en-GB"/>
-          <w14:ligatures w14:val="none"/>
-        </w:rPr>
-        <w:t>INPUT</w:t>
-      </w:r>
-      <w:r>
-        <w:rPr>
-          <w:rFonts w:ascii="Consolas" w:eastAsia="Times New Roman" w:hAnsi="Consolas" w:cs="Times New Roman"/>
-          <w:color w:val="DCDCDC"/>
-          <w:kern w:val="0"/>
-          <w:sz w:val="21"/>
-          <w:szCs w:val="21"/>
-          <w:lang w:eastAsia="en-GB"/>
-          <w14:ligatures w14:val="none"/>
-        </w:rPr>
-        <w:t>);</w:t>
+      <w:proofErr w:type="gramStart"/>
+      <w:r>
+        <w:rPr>
+          <w:rFonts w:ascii="Consolas" w:eastAsia="Times New Roman" w:hAnsi="Consolas" w:cs="Times New Roman"/>
+          <w:color w:val="DCDCAA"/>
+          <w:kern w:val="0"/>
+          <w:lang w:eastAsia="en-GB"/>
+          <w14:ligatures w14:val="none"/>
+        </w:rPr>
+        <w:t>loop</w:t>
+      </w:r>
+      <w:r>
+        <w:rPr>
+          <w:rFonts w:ascii="Consolas" w:eastAsia="Times New Roman" w:hAnsi="Consolas" w:cs="Times New Roman"/>
+          <w:color w:val="CCCCCC"/>
+          <w:kern w:val="0"/>
+          <w:lang w:eastAsia="en-GB"/>
+          <w14:ligatures w14:val="none"/>
+        </w:rPr>
+        <w:t>(</w:t>
+      </w:r>
+      <w:proofErr w:type="gramEnd"/>
+      <w:r>
+        <w:rPr>
+          <w:rFonts w:ascii="Consolas" w:eastAsia="Times New Roman" w:hAnsi="Consolas" w:cs="Times New Roman"/>
+          <w:color w:val="CCCCCC"/>
+          <w:kern w:val="0"/>
+          <w:lang w:eastAsia="en-GB"/>
+          <w14:ligatures w14:val="none"/>
+        </w:rPr>
+        <w:t>) {</w:t>
       </w:r>
     </w:p>
     <w:p>
       <w:pPr>
-        <w:shd w:val="clear" w:color="auto" w:fill="1E1E1E"/>
-        <w:spacing w:after="0" w:line="285" w:lineRule="atLeast"/>
-        <w:rPr>
-          <w:rFonts w:ascii="Consolas" w:eastAsia="Times New Roman" w:hAnsi="Consolas" w:cs="Times New Roman"/>
-          <w:color w:val="FFFFFF"/>
-          <w:kern w:val="0"/>
-          <w:sz w:val="21"/>
-          <w:szCs w:val="21"/>
+        <w:shd w:val="clear" w:color="auto" w:fill="1F1F1F"/>
+        <w:spacing w:after="0" w:line="240" w:lineRule="atLeast"/>
+        <w:rPr>
+          <w:rFonts w:ascii="Consolas" w:eastAsia="Times New Roman" w:hAnsi="Consolas" w:cs="Times New Roman"/>
+          <w:color w:val="CCCCCC"/>
+          <w:kern w:val="0"/>
           <w:lang w:eastAsia="en-GB"/>
           <w14:ligatures w14:val="none"/>
         </w:rPr>
@@ -1483,114 +1411,71 @@
       <w:r>
         <w:rPr>
           <w:rFonts w:ascii="Consolas" w:eastAsia="Times New Roman" w:hAnsi="Consolas" w:cs="Times New Roman"/>
-          <w:color w:val="DCDCDC"/>
-          <w:kern w:val="0"/>
-          <w:sz w:val="21"/>
-          <w:szCs w:val="21"/>
-          <w:lang w:eastAsia="en-GB"/>
-          <w14:ligatures w14:val="none"/>
-        </w:rPr>
-        <w:t>}</w:t>
+          <w:color w:val="6A9955"/>
+          <w:kern w:val="0"/>
+          <w:lang w:eastAsia="en-GB"/>
+          <w14:ligatures w14:val="none"/>
+        </w:rPr>
+        <w:t>  // put your main code here, to run repeatedly:</w:t>
       </w:r>
     </w:p>
     <w:p>
       <w:pPr>
-        <w:shd w:val="clear" w:color="auto" w:fill="1E1E1E"/>
-        <w:spacing w:after="0" w:line="285" w:lineRule="atLeast"/>
-        <w:rPr>
-          <w:rFonts w:ascii="Consolas" w:eastAsia="Times New Roman" w:hAnsi="Consolas" w:cs="Times New Roman"/>
-          <w:color w:val="FFFFFF"/>
-          <w:kern w:val="0"/>
-          <w:sz w:val="21"/>
-          <w:szCs w:val="21"/>
+        <w:shd w:val="clear" w:color="auto" w:fill="1F1F1F"/>
+        <w:spacing w:after="0" w:line="240" w:lineRule="atLeast"/>
+        <w:rPr>
+          <w:rFonts w:ascii="Consolas" w:eastAsia="Times New Roman" w:hAnsi="Consolas" w:cs="Times New Roman"/>
+          <w:color w:val="CCCCCC"/>
+          <w:kern w:val="0"/>
           <w:lang w:eastAsia="en-GB"/>
           <w14:ligatures w14:val="none"/>
         </w:rPr>
       </w:pPr>
-    </w:p>
-    <w:p>
-      <w:pPr>
-        <w:shd w:val="clear" w:color="auto" w:fill="1E1E1E"/>
-        <w:spacing w:after="0" w:line="285" w:lineRule="atLeast"/>
-        <w:rPr>
-          <w:rFonts w:ascii="Consolas" w:eastAsia="Times New Roman" w:hAnsi="Consolas" w:cs="Times New Roman"/>
-          <w:color w:val="FFFFFF"/>
-          <w:kern w:val="0"/>
-          <w:sz w:val="21"/>
-          <w:szCs w:val="21"/>
-          <w:lang w:eastAsia="en-GB"/>
-          <w14:ligatures w14:val="none"/>
-        </w:rPr>
-      </w:pPr>
+      <w:r>
+        <w:rPr>
+          <w:rFonts w:ascii="Consolas" w:eastAsia="Times New Roman" w:hAnsi="Consolas" w:cs="Times New Roman"/>
+          <w:color w:val="CCCCCC"/>
+          <w:kern w:val="0"/>
+          <w:lang w:eastAsia="en-GB"/>
+          <w14:ligatures w14:val="none"/>
+        </w:rPr>
+        <w:t xml:space="preserve">  </w:t>
+      </w:r>
       <w:r>
         <w:rPr>
           <w:rFonts w:ascii="Consolas" w:eastAsia="Times New Roman" w:hAnsi="Consolas" w:cs="Times New Roman"/>
           <w:color w:val="569CD6"/>
           <w:kern w:val="0"/>
-          <w:sz w:val="21"/>
-          <w:szCs w:val="21"/>
-          <w:lang w:eastAsia="en-GB"/>
-          <w14:ligatures w14:val="none"/>
-        </w:rPr>
-        <w:t>void</w:t>
-      </w:r>
-      <w:r>
-        <w:rPr>
-          <w:rFonts w:ascii="Consolas" w:eastAsia="Times New Roman" w:hAnsi="Consolas" w:cs="Times New Roman"/>
-          <w:color w:val="C392C6"/>
-          <w:kern w:val="0"/>
-          <w:sz w:val="21"/>
-          <w:szCs w:val="21"/>
+          <w:lang w:eastAsia="en-GB"/>
+          <w14:ligatures w14:val="none"/>
+        </w:rPr>
+        <w:t>int</w:t>
+      </w:r>
+      <w:r>
+        <w:rPr>
+          <w:rFonts w:ascii="Consolas" w:eastAsia="Times New Roman" w:hAnsi="Consolas" w:cs="Times New Roman"/>
+          <w:color w:val="CCCCCC"/>
+          <w:kern w:val="0"/>
           <w:lang w:eastAsia="en-GB"/>
           <w14:ligatures w14:val="none"/>
         </w:rPr>
         <w:t xml:space="preserve"> </w:t>
       </w:r>
-      <w:proofErr w:type="gramStart"/>
-      <w:r>
-        <w:rPr>
-          <w:rFonts w:ascii="Consolas" w:eastAsia="Times New Roman" w:hAnsi="Consolas" w:cs="Times New Roman"/>
-          <w:color w:val="C392C6"/>
-          <w:kern w:val="0"/>
-          <w:sz w:val="21"/>
-          <w:szCs w:val="21"/>
-          <w:lang w:eastAsia="en-GB"/>
-          <w14:ligatures w14:val="none"/>
-        </w:rPr>
-        <w:t>loop</w:t>
-      </w:r>
-      <w:r>
-        <w:rPr>
-          <w:rFonts w:ascii="Consolas" w:eastAsia="Times New Roman" w:hAnsi="Consolas" w:cs="Times New Roman"/>
-          <w:color w:val="DCDCDC"/>
-          <w:kern w:val="0"/>
-          <w:sz w:val="21"/>
-          <w:szCs w:val="21"/>
-          <w:lang w:eastAsia="en-GB"/>
-          <w14:ligatures w14:val="none"/>
-        </w:rPr>
-        <w:t>(</w:t>
-      </w:r>
-      <w:proofErr w:type="gramEnd"/>
-      <w:r>
-        <w:rPr>
-          <w:rFonts w:ascii="Consolas" w:eastAsia="Times New Roman" w:hAnsi="Consolas" w:cs="Times New Roman"/>
-          <w:color w:val="DCDCDC"/>
-          <w:kern w:val="0"/>
-          <w:sz w:val="21"/>
-          <w:szCs w:val="21"/>
-          <w:lang w:eastAsia="en-GB"/>
-          <w14:ligatures w14:val="none"/>
-        </w:rPr>
-        <w:t>)</w:t>
-      </w:r>
-      <w:r>
-        <w:rPr>
-          <w:rFonts w:ascii="Consolas" w:eastAsia="Times New Roman" w:hAnsi="Consolas" w:cs="Times New Roman"/>
-          <w:color w:val="FFFFFF"/>
-          <w:kern w:val="0"/>
-          <w:sz w:val="21"/>
-          <w:szCs w:val="21"/>
+      <w:r>
+        <w:rPr>
+          <w:rFonts w:ascii="Consolas" w:eastAsia="Times New Roman" w:hAnsi="Consolas" w:cs="Times New Roman"/>
+          <w:color w:val="9CDCFE"/>
+          <w:kern w:val="0"/>
+          <w:lang w:eastAsia="en-GB"/>
+          <w14:ligatures w14:val="none"/>
+        </w:rPr>
+        <w:t>channel1Value</w:t>
+      </w:r>
+      <w:r>
+        <w:rPr>
+          <w:rFonts w:ascii="Consolas" w:eastAsia="Times New Roman" w:hAnsi="Consolas" w:cs="Times New Roman"/>
+          <w:color w:val="CCCCCC"/>
+          <w:kern w:val="0"/>
           <w:lang w:eastAsia="en-GB"/>
           <w14:ligatures w14:val="none"/>
         </w:rPr>
@@ -1599,112 +1484,8 @@
       <w:r>
         <w:rPr>
           <w:rFonts w:ascii="Consolas" w:eastAsia="Times New Roman" w:hAnsi="Consolas" w:cs="Times New Roman"/>
-          <w:color w:val="DCDCDC"/>
-          <w:kern w:val="0"/>
-          <w:sz w:val="21"/>
-          <w:szCs w:val="21"/>
-          <w:lang w:eastAsia="en-GB"/>
-          <w14:ligatures w14:val="none"/>
-        </w:rPr>
-        <w:t>{</w:t>
-      </w:r>
-    </w:p>
-    <w:p>
-      <w:pPr>
-        <w:shd w:val="clear" w:color="auto" w:fill="1E1E1E"/>
-        <w:spacing w:after="0" w:line="285" w:lineRule="atLeast"/>
-        <w:rPr>
-          <w:rFonts w:ascii="Consolas" w:eastAsia="Times New Roman" w:hAnsi="Consolas" w:cs="Times New Roman"/>
-          <w:color w:val="FFFFFF"/>
-          <w:kern w:val="0"/>
-          <w:sz w:val="21"/>
-          <w:szCs w:val="21"/>
-          <w:lang w:eastAsia="en-GB"/>
-          <w14:ligatures w14:val="none"/>
-        </w:rPr>
-      </w:pPr>
-      <w:r>
-        <w:rPr>
-          <w:rFonts w:ascii="Consolas" w:eastAsia="Times New Roman" w:hAnsi="Consolas" w:cs="Times New Roman"/>
-          <w:color w:val="FFFFFF"/>
-          <w:kern w:val="0"/>
-          <w:sz w:val="21"/>
-          <w:szCs w:val="21"/>
-          <w:lang w:eastAsia="en-GB"/>
-          <w14:ligatures w14:val="none"/>
-        </w:rPr>
-        <w:t xml:space="preserve">  </w:t>
-      </w:r>
-      <w:r>
-        <w:rPr>
-          <w:rFonts w:ascii="Consolas" w:eastAsia="Times New Roman" w:hAnsi="Consolas" w:cs="Times New Roman"/>
-          <w:color w:val="608B4E"/>
-          <w:kern w:val="0"/>
-          <w:sz w:val="21"/>
-          <w:szCs w:val="21"/>
-          <w:lang w:eastAsia="en-GB"/>
-          <w14:ligatures w14:val="none"/>
-        </w:rPr>
-        <w:t>// put your main code here, to run repeatedly:</w:t>
-      </w:r>
-    </w:p>
-    <w:p>
-      <w:pPr>
-        <w:shd w:val="clear" w:color="auto" w:fill="1E1E1E"/>
-        <w:spacing w:after="0" w:line="285" w:lineRule="atLeast"/>
-        <w:rPr>
-          <w:rFonts w:ascii="Consolas" w:eastAsia="Times New Roman" w:hAnsi="Consolas" w:cs="Times New Roman"/>
-          <w:color w:val="FFFFFF"/>
-          <w:kern w:val="0"/>
-          <w:sz w:val="21"/>
-          <w:szCs w:val="21"/>
-          <w:lang w:eastAsia="en-GB"/>
-          <w14:ligatures w14:val="none"/>
-        </w:rPr>
-      </w:pPr>
-      <w:r>
-        <w:rPr>
-          <w:rFonts w:ascii="Consolas" w:eastAsia="Times New Roman" w:hAnsi="Consolas" w:cs="Times New Roman"/>
-          <w:color w:val="FFFFFF"/>
-          <w:kern w:val="0"/>
-          <w:sz w:val="21"/>
-          <w:szCs w:val="21"/>
-          <w:lang w:eastAsia="en-GB"/>
-          <w14:ligatures w14:val="none"/>
-        </w:rPr>
-        <w:t xml:space="preserve">  </w:t>
-      </w:r>
-      <w:r>
-        <w:rPr>
-          <w:rFonts w:ascii="Consolas" w:eastAsia="Times New Roman" w:hAnsi="Consolas" w:cs="Times New Roman"/>
-          <w:color w:val="569CD6"/>
-          <w:kern w:val="0"/>
-          <w:sz w:val="21"/>
-          <w:szCs w:val="21"/>
-          <w:lang w:eastAsia="en-GB"/>
-          <w14:ligatures w14:val="none"/>
-        </w:rPr>
-        <w:t>int</w:t>
-      </w:r>
-      <w:r>
-        <w:rPr>
-          <w:rFonts w:ascii="Consolas" w:eastAsia="Times New Roman" w:hAnsi="Consolas" w:cs="Times New Roman"/>
-          <w:color w:val="FFFFFF"/>
-          <w:kern w:val="0"/>
-          <w:sz w:val="21"/>
-          <w:szCs w:val="21"/>
-          <w:lang w:eastAsia="en-GB"/>
-          <w14:ligatures w14:val="none"/>
-        </w:rPr>
-        <w:t xml:space="preserve"> channel1Value </w:t>
-      </w:r>
-      <w:r>
-        <w:rPr>
-          <w:rFonts w:ascii="Consolas" w:eastAsia="Times New Roman" w:hAnsi="Consolas" w:cs="Times New Roman"/>
-          <w:color w:val="DCDCDC"/>
-          <w:kern w:val="0"/>
-          <w:sz w:val="21"/>
-          <w:szCs w:val="21"/>
+          <w:color w:val="D4D4D4"/>
+          <w:kern w:val="0"/>
           <w:lang w:eastAsia="en-GB"/>
           <w14:ligatures w14:val="none"/>
         </w:rPr>
@@ -1713,10 +1494,8 @@
       <w:r>
         <w:rPr>
           <w:rFonts w:ascii="Consolas" w:eastAsia="Times New Roman" w:hAnsi="Consolas" w:cs="Times New Roman"/>
-          <w:color w:val="FFFFFF"/>
-          <w:kern w:val="0"/>
-          <w:sz w:val="21"/>
-          <w:szCs w:val="21"/>
+          <w:color w:val="CCCCCC"/>
+          <w:kern w:val="0"/>
           <w:lang w:eastAsia="en-GB"/>
           <w14:ligatures w14:val="none"/>
         </w:rPr>
@@ -1727,10 +1506,8 @@
       <w:r>
         <w:rPr>
           <w:rFonts w:ascii="Consolas" w:eastAsia="Times New Roman" w:hAnsi="Consolas" w:cs="Times New Roman"/>
-          <w:color w:val="E1E0B8"/>
-          <w:kern w:val="0"/>
-          <w:sz w:val="21"/>
-          <w:szCs w:val="21"/>
+          <w:color w:val="DCDCAA"/>
+          <w:kern w:val="0"/>
           <w:lang w:eastAsia="en-GB"/>
           <w14:ligatures w14:val="none"/>
         </w:rPr>
@@ -1740,10 +1517,8 @@
       <w:r>
         <w:rPr>
           <w:rFonts w:ascii="Consolas" w:eastAsia="Times New Roman" w:hAnsi="Consolas" w:cs="Times New Roman"/>
-          <w:color w:val="DCDCDC"/>
-          <w:kern w:val="0"/>
-          <w:sz w:val="21"/>
-          <w:szCs w:val="21"/>
+          <w:color w:val="CCCCCC"/>
+          <w:kern w:val="0"/>
           <w:lang w:eastAsia="en-GB"/>
           <w14:ligatures w14:val="none"/>
         </w:rPr>
@@ -1753,10 +1528,8 @@
       <w:r>
         <w:rPr>
           <w:rFonts w:ascii="Consolas" w:eastAsia="Times New Roman" w:hAnsi="Consolas" w:cs="Times New Roman"/>
-          <w:color w:val="FFFFFF"/>
-          <w:kern w:val="0"/>
-          <w:sz w:val="21"/>
-          <w:szCs w:val="21"/>
+          <w:color w:val="9CDCFE"/>
+          <w:kern w:val="0"/>
           <w:lang w:eastAsia="en-GB"/>
           <w14:ligatures w14:val="none"/>
         </w:rPr>
@@ -1765,22 +1538,93 @@
       <w:r>
         <w:rPr>
           <w:rFonts w:ascii="Consolas" w:eastAsia="Times New Roman" w:hAnsi="Consolas" w:cs="Times New Roman"/>
-          <w:color w:val="DCDCDC"/>
-          <w:kern w:val="0"/>
-          <w:sz w:val="21"/>
-          <w:szCs w:val="21"/>
-          <w:lang w:eastAsia="en-GB"/>
-          <w14:ligatures w14:val="none"/>
-        </w:rPr>
-        <w:t>,</w:t>
-      </w:r>
-      <w:r>
-        <w:rPr>
-          <w:rFonts w:ascii="Consolas" w:eastAsia="Times New Roman" w:hAnsi="Consolas" w:cs="Times New Roman"/>
-          <w:color w:val="FFFFFF"/>
-          <w:kern w:val="0"/>
-          <w:sz w:val="21"/>
-          <w:szCs w:val="21"/>
+          <w:color w:val="CCCCCC"/>
+          <w:kern w:val="0"/>
+          <w:lang w:eastAsia="en-GB"/>
+          <w14:ligatures w14:val="none"/>
+        </w:rPr>
+        <w:t xml:space="preserve">, </w:t>
+      </w:r>
+      <w:r>
+        <w:rPr>
+          <w:rFonts w:ascii="Consolas" w:eastAsia="Times New Roman" w:hAnsi="Consolas" w:cs="Times New Roman"/>
+          <w:color w:val="569CD6"/>
+          <w:kern w:val="0"/>
+          <w:lang w:eastAsia="en-GB"/>
+          <w14:ligatures w14:val="none"/>
+        </w:rPr>
+        <w:t>HIGH</w:t>
+      </w:r>
+      <w:r>
+        <w:rPr>
+          <w:rFonts w:ascii="Consolas" w:eastAsia="Times New Roman" w:hAnsi="Consolas" w:cs="Times New Roman"/>
+          <w:color w:val="CCCCCC"/>
+          <w:kern w:val="0"/>
+          <w:lang w:eastAsia="en-GB"/>
+          <w14:ligatures w14:val="none"/>
+        </w:rPr>
+        <w:t>);</w:t>
+      </w:r>
+      <w:r>
+        <w:rPr>
+          <w:rFonts w:ascii="Consolas" w:eastAsia="Times New Roman" w:hAnsi="Consolas" w:cs="Times New Roman"/>
+          <w:color w:val="6A9955"/>
+          <w:kern w:val="0"/>
+          <w:lang w:eastAsia="en-GB"/>
+          <w14:ligatures w14:val="none"/>
+        </w:rPr>
+        <w:t xml:space="preserve"> //Left/Right </w:t>
+      </w:r>
+      <w:proofErr w:type="spellStart"/>
+      <w:r>
+        <w:rPr>
+          <w:rFonts w:ascii="Consolas" w:eastAsia="Times New Roman" w:hAnsi="Consolas" w:cs="Times New Roman"/>
+          <w:color w:val="6A9955"/>
+          <w:kern w:val="0"/>
+          <w:lang w:eastAsia="en-GB"/>
+          <w14:ligatures w14:val="none"/>
+        </w:rPr>
+        <w:t>Thumbstick</w:t>
+      </w:r>
+      <w:proofErr w:type="spellEnd"/>
+    </w:p>
+    <w:p>
+      <w:pPr>
+        <w:shd w:val="clear" w:color="auto" w:fill="1F1F1F"/>
+        <w:spacing w:after="0" w:line="240" w:lineRule="atLeast"/>
+        <w:rPr>
+          <w:rFonts w:ascii="Consolas" w:eastAsia="Times New Roman" w:hAnsi="Consolas" w:cs="Times New Roman"/>
+          <w:color w:val="CCCCCC"/>
+          <w:kern w:val="0"/>
+          <w:lang w:eastAsia="en-GB"/>
+          <w14:ligatures w14:val="none"/>
+        </w:rPr>
+      </w:pPr>
+      <w:r>
+        <w:rPr>
+          <w:rFonts w:ascii="Consolas" w:eastAsia="Times New Roman" w:hAnsi="Consolas" w:cs="Times New Roman"/>
+          <w:color w:val="CCCCCC"/>
+          <w:kern w:val="0"/>
+          <w:lang w:eastAsia="en-GB"/>
+          <w14:ligatures w14:val="none"/>
+        </w:rPr>
+        <w:t xml:space="preserve">  </w:t>
+      </w:r>
+      <w:r>
+        <w:rPr>
+          <w:rFonts w:ascii="Consolas" w:eastAsia="Times New Roman" w:hAnsi="Consolas" w:cs="Times New Roman"/>
+          <w:color w:val="569CD6"/>
+          <w:kern w:val="0"/>
+          <w:lang w:eastAsia="en-GB"/>
+          <w14:ligatures w14:val="none"/>
+        </w:rPr>
+        <w:t>int</w:t>
+      </w:r>
+      <w:r>
+        <w:rPr>
+          <w:rFonts w:ascii="Consolas" w:eastAsia="Times New Roman" w:hAnsi="Consolas" w:cs="Times New Roman"/>
+          <w:color w:val="CCCCCC"/>
+          <w:kern w:val="0"/>
           <w:lang w:eastAsia="en-GB"/>
           <w14:ligatures w14:val="none"/>
         </w:rPr>
@@ -1789,85 +1633,28 @@
       <w:r>
         <w:rPr>
           <w:rFonts w:ascii="Consolas" w:eastAsia="Times New Roman" w:hAnsi="Consolas" w:cs="Times New Roman"/>
-          <w:color w:val="6FA4D5"/>
-          <w:kern w:val="0"/>
-          <w:sz w:val="21"/>
-          <w:szCs w:val="21"/>
-          <w:lang w:eastAsia="en-GB"/>
-          <w14:ligatures w14:val="none"/>
-        </w:rPr>
-        <w:t>HIGH</w:t>
-      </w:r>
-      <w:r>
-        <w:rPr>
-          <w:rFonts w:ascii="Consolas" w:eastAsia="Times New Roman" w:hAnsi="Consolas" w:cs="Times New Roman"/>
-          <w:color w:val="DCDCDC"/>
-          <w:kern w:val="0"/>
-          <w:sz w:val="21"/>
-          <w:szCs w:val="21"/>
-          <w:lang w:eastAsia="en-GB"/>
-          <w14:ligatures w14:val="none"/>
-        </w:rPr>
-        <w:t>);</w:t>
-      </w:r>
-    </w:p>
-    <w:p>
-      <w:pPr>
-        <w:shd w:val="clear" w:color="auto" w:fill="1E1E1E"/>
-        <w:spacing w:after="0" w:line="285" w:lineRule="atLeast"/>
-        <w:rPr>
-          <w:rFonts w:ascii="Consolas" w:eastAsia="Times New Roman" w:hAnsi="Consolas" w:cs="Times New Roman"/>
-          <w:color w:val="FFFFFF"/>
-          <w:kern w:val="0"/>
-          <w:sz w:val="21"/>
-          <w:szCs w:val="21"/>
-          <w:lang w:eastAsia="en-GB"/>
-          <w14:ligatures w14:val="none"/>
-        </w:rPr>
-      </w:pPr>
-      <w:r>
-        <w:rPr>
-          <w:rFonts w:ascii="Consolas" w:eastAsia="Times New Roman" w:hAnsi="Consolas" w:cs="Times New Roman"/>
-          <w:color w:val="FFFFFF"/>
-          <w:kern w:val="0"/>
-          <w:sz w:val="21"/>
-          <w:szCs w:val="21"/>
-          <w:lang w:eastAsia="en-GB"/>
-          <w14:ligatures w14:val="none"/>
-        </w:rPr>
-        <w:t xml:space="preserve">  </w:t>
-      </w:r>
-      <w:r>
-        <w:rPr>
-          <w:rFonts w:ascii="Consolas" w:eastAsia="Times New Roman" w:hAnsi="Consolas" w:cs="Times New Roman"/>
-          <w:color w:val="569CD6"/>
-          <w:kern w:val="0"/>
-          <w:sz w:val="21"/>
-          <w:szCs w:val="21"/>
-          <w:lang w:eastAsia="en-GB"/>
-          <w14:ligatures w14:val="none"/>
-        </w:rPr>
-        <w:t>int</w:t>
-      </w:r>
-      <w:r>
-        <w:rPr>
-          <w:rFonts w:ascii="Consolas" w:eastAsia="Times New Roman" w:hAnsi="Consolas" w:cs="Times New Roman"/>
-          <w:color w:val="FFFFFF"/>
-          <w:kern w:val="0"/>
-          <w:sz w:val="21"/>
-          <w:szCs w:val="21"/>
-          <w:lang w:eastAsia="en-GB"/>
-          <w14:ligatures w14:val="none"/>
-        </w:rPr>
-        <w:t xml:space="preserve"> channel2Value </w:t>
-      </w:r>
-      <w:r>
-        <w:rPr>
-          <w:rFonts w:ascii="Consolas" w:eastAsia="Times New Roman" w:hAnsi="Consolas" w:cs="Times New Roman"/>
-          <w:color w:val="DCDCDC"/>
-          <w:kern w:val="0"/>
-          <w:sz w:val="21"/>
-          <w:szCs w:val="21"/>
+          <w:color w:val="9CDCFE"/>
+          <w:kern w:val="0"/>
+          <w:lang w:eastAsia="en-GB"/>
+          <w14:ligatures w14:val="none"/>
+        </w:rPr>
+        <w:t>channel2Value</w:t>
+      </w:r>
+      <w:r>
+        <w:rPr>
+          <w:rFonts w:ascii="Consolas" w:eastAsia="Times New Roman" w:hAnsi="Consolas" w:cs="Times New Roman"/>
+          <w:color w:val="CCCCCC"/>
+          <w:kern w:val="0"/>
+          <w:lang w:eastAsia="en-GB"/>
+          <w14:ligatures w14:val="none"/>
+        </w:rPr>
+        <w:t xml:space="preserve"> </w:t>
+      </w:r>
+      <w:r>
+        <w:rPr>
+          <w:rFonts w:ascii="Consolas" w:eastAsia="Times New Roman" w:hAnsi="Consolas" w:cs="Times New Roman"/>
+          <w:color w:val="D4D4D4"/>
+          <w:kern w:val="0"/>
           <w:lang w:eastAsia="en-GB"/>
           <w14:ligatures w14:val="none"/>
         </w:rPr>
@@ -1876,10 +1663,8 @@
       <w:r>
         <w:rPr>
           <w:rFonts w:ascii="Consolas" w:eastAsia="Times New Roman" w:hAnsi="Consolas" w:cs="Times New Roman"/>
-          <w:color w:val="FFFFFF"/>
-          <w:kern w:val="0"/>
-          <w:sz w:val="21"/>
-          <w:szCs w:val="21"/>
+          <w:color w:val="CCCCCC"/>
+          <w:kern w:val="0"/>
           <w:lang w:eastAsia="en-GB"/>
           <w14:ligatures w14:val="none"/>
         </w:rPr>
@@ -1890,10 +1675,8 @@
       <w:r>
         <w:rPr>
           <w:rFonts w:ascii="Consolas" w:eastAsia="Times New Roman" w:hAnsi="Consolas" w:cs="Times New Roman"/>
-          <w:color w:val="E1E0B8"/>
-          <w:kern w:val="0"/>
-          <w:sz w:val="21"/>
-          <w:szCs w:val="21"/>
+          <w:color w:val="DCDCAA"/>
+          <w:kern w:val="0"/>
           <w:lang w:eastAsia="en-GB"/>
           <w14:ligatures w14:val="none"/>
         </w:rPr>
@@ -1903,10 +1686,8 @@
       <w:r>
         <w:rPr>
           <w:rFonts w:ascii="Consolas" w:eastAsia="Times New Roman" w:hAnsi="Consolas" w:cs="Times New Roman"/>
-          <w:color w:val="DCDCDC"/>
-          <w:kern w:val="0"/>
-          <w:sz w:val="21"/>
-          <w:szCs w:val="21"/>
+          <w:color w:val="CCCCCC"/>
+          <w:kern w:val="0"/>
           <w:lang w:eastAsia="en-GB"/>
           <w14:ligatures w14:val="none"/>
         </w:rPr>
@@ -1916,10 +1697,8 @@
       <w:r>
         <w:rPr>
           <w:rFonts w:ascii="Consolas" w:eastAsia="Times New Roman" w:hAnsi="Consolas" w:cs="Times New Roman"/>
-          <w:color w:val="FFFFFF"/>
-          <w:kern w:val="0"/>
-          <w:sz w:val="21"/>
-          <w:szCs w:val="21"/>
+          <w:color w:val="9CDCFE"/>
+          <w:kern w:val="0"/>
           <w:lang w:eastAsia="en-GB"/>
           <w14:ligatures w14:val="none"/>
         </w:rPr>
@@ -1928,22 +1707,93 @@
       <w:r>
         <w:rPr>
           <w:rFonts w:ascii="Consolas" w:eastAsia="Times New Roman" w:hAnsi="Consolas" w:cs="Times New Roman"/>
-          <w:color w:val="DCDCDC"/>
-          <w:kern w:val="0"/>
-          <w:sz w:val="21"/>
-          <w:szCs w:val="21"/>
-          <w:lang w:eastAsia="en-GB"/>
-          <w14:ligatures w14:val="none"/>
-        </w:rPr>
-        <w:t>,</w:t>
-      </w:r>
-      <w:r>
-        <w:rPr>
-          <w:rFonts w:ascii="Consolas" w:eastAsia="Times New Roman" w:hAnsi="Consolas" w:cs="Times New Roman"/>
-          <w:color w:val="FFFFFF"/>
-          <w:kern w:val="0"/>
-          <w:sz w:val="21"/>
-          <w:szCs w:val="21"/>
+          <w:color w:val="CCCCCC"/>
+          <w:kern w:val="0"/>
+          <w:lang w:eastAsia="en-GB"/>
+          <w14:ligatures w14:val="none"/>
+        </w:rPr>
+        <w:t xml:space="preserve">, </w:t>
+      </w:r>
+      <w:r>
+        <w:rPr>
+          <w:rFonts w:ascii="Consolas" w:eastAsia="Times New Roman" w:hAnsi="Consolas" w:cs="Times New Roman"/>
+          <w:color w:val="569CD6"/>
+          <w:kern w:val="0"/>
+          <w:lang w:eastAsia="en-GB"/>
+          <w14:ligatures w14:val="none"/>
+        </w:rPr>
+        <w:t>HIGH</w:t>
+      </w:r>
+      <w:r>
+        <w:rPr>
+          <w:rFonts w:ascii="Consolas" w:eastAsia="Times New Roman" w:hAnsi="Consolas" w:cs="Times New Roman"/>
+          <w:color w:val="CCCCCC"/>
+          <w:kern w:val="0"/>
+          <w:lang w:eastAsia="en-GB"/>
+          <w14:ligatures w14:val="none"/>
+        </w:rPr>
+        <w:t>);</w:t>
+      </w:r>
+      <w:r>
+        <w:rPr>
+          <w:rFonts w:ascii="Consolas" w:eastAsia="Times New Roman" w:hAnsi="Consolas" w:cs="Times New Roman"/>
+          <w:color w:val="6A9955"/>
+          <w:kern w:val="0"/>
+          <w:lang w:eastAsia="en-GB"/>
+          <w14:ligatures w14:val="none"/>
+        </w:rPr>
+        <w:t xml:space="preserve"> //Up/Down </w:t>
+      </w:r>
+      <w:proofErr w:type="spellStart"/>
+      <w:r>
+        <w:rPr>
+          <w:rFonts w:ascii="Consolas" w:eastAsia="Times New Roman" w:hAnsi="Consolas" w:cs="Times New Roman"/>
+          <w:color w:val="6A9955"/>
+          <w:kern w:val="0"/>
+          <w:lang w:eastAsia="en-GB"/>
+          <w14:ligatures w14:val="none"/>
+        </w:rPr>
+        <w:t>Thumbstick</w:t>
+      </w:r>
+      <w:proofErr w:type="spellEnd"/>
+    </w:p>
+    <w:p>
+      <w:pPr>
+        <w:shd w:val="clear" w:color="auto" w:fill="1F1F1F"/>
+        <w:spacing w:after="0" w:line="240" w:lineRule="atLeast"/>
+        <w:rPr>
+          <w:rFonts w:ascii="Consolas" w:eastAsia="Times New Roman" w:hAnsi="Consolas" w:cs="Times New Roman"/>
+          <w:color w:val="CCCCCC"/>
+          <w:kern w:val="0"/>
+          <w:lang w:eastAsia="en-GB"/>
+          <w14:ligatures w14:val="none"/>
+        </w:rPr>
+      </w:pPr>
+      <w:r>
+        <w:rPr>
+          <w:rFonts w:ascii="Consolas" w:eastAsia="Times New Roman" w:hAnsi="Consolas" w:cs="Times New Roman"/>
+          <w:color w:val="CCCCCC"/>
+          <w:kern w:val="0"/>
+          <w:lang w:eastAsia="en-GB"/>
+          <w14:ligatures w14:val="none"/>
+        </w:rPr>
+        <w:t xml:space="preserve">  </w:t>
+      </w:r>
+      <w:r>
+        <w:rPr>
+          <w:rFonts w:ascii="Consolas" w:eastAsia="Times New Roman" w:hAnsi="Consolas" w:cs="Times New Roman"/>
+          <w:color w:val="569CD6"/>
+          <w:kern w:val="0"/>
+          <w:lang w:eastAsia="en-GB"/>
+          <w14:ligatures w14:val="none"/>
+        </w:rPr>
+        <w:t>int</w:t>
+      </w:r>
+      <w:r>
+        <w:rPr>
+          <w:rFonts w:ascii="Consolas" w:eastAsia="Times New Roman" w:hAnsi="Consolas" w:cs="Times New Roman"/>
+          <w:color w:val="CCCCCC"/>
+          <w:kern w:val="0"/>
           <w:lang w:eastAsia="en-GB"/>
           <w14:ligatures w14:val="none"/>
         </w:rPr>
@@ -1952,10 +1802,92 @@
       <w:r>
         <w:rPr>
           <w:rFonts w:ascii="Consolas" w:eastAsia="Times New Roman" w:hAnsi="Consolas" w:cs="Times New Roman"/>
-          <w:color w:val="6FA4D5"/>
-          <w:kern w:val="0"/>
-          <w:sz w:val="21"/>
-          <w:szCs w:val="21"/>
+          <w:color w:val="9CDCFE"/>
+          <w:kern w:val="0"/>
+          <w:lang w:eastAsia="en-GB"/>
+          <w14:ligatures w14:val="none"/>
+        </w:rPr>
+        <w:t>channel3Value</w:t>
+      </w:r>
+      <w:r>
+        <w:rPr>
+          <w:rFonts w:ascii="Consolas" w:eastAsia="Times New Roman" w:hAnsi="Consolas" w:cs="Times New Roman"/>
+          <w:color w:val="CCCCCC"/>
+          <w:kern w:val="0"/>
+          <w:lang w:eastAsia="en-GB"/>
+          <w14:ligatures w14:val="none"/>
+        </w:rPr>
+        <w:t xml:space="preserve"> </w:t>
+      </w:r>
+      <w:r>
+        <w:rPr>
+          <w:rFonts w:ascii="Consolas" w:eastAsia="Times New Roman" w:hAnsi="Consolas" w:cs="Times New Roman"/>
+          <w:color w:val="D4D4D4"/>
+          <w:kern w:val="0"/>
+          <w:lang w:eastAsia="en-GB"/>
+          <w14:ligatures w14:val="none"/>
+        </w:rPr>
+        <w:t>=</w:t>
+      </w:r>
+      <w:r>
+        <w:rPr>
+          <w:rFonts w:ascii="Consolas" w:eastAsia="Times New Roman" w:hAnsi="Consolas" w:cs="Times New Roman"/>
+          <w:color w:val="CCCCCC"/>
+          <w:kern w:val="0"/>
+          <w:lang w:eastAsia="en-GB"/>
+          <w14:ligatures w14:val="none"/>
+        </w:rPr>
+        <w:t xml:space="preserve"> </w:t>
+      </w:r>
+      <w:proofErr w:type="spellStart"/>
+      <w:proofErr w:type="gramStart"/>
+      <w:r>
+        <w:rPr>
+          <w:rFonts w:ascii="Consolas" w:eastAsia="Times New Roman" w:hAnsi="Consolas" w:cs="Times New Roman"/>
+          <w:color w:val="DCDCAA"/>
+          <w:kern w:val="0"/>
+          <w:lang w:eastAsia="en-GB"/>
+          <w14:ligatures w14:val="none"/>
+        </w:rPr>
+        <w:t>pulseIn</w:t>
+      </w:r>
+      <w:proofErr w:type="spellEnd"/>
+      <w:r>
+        <w:rPr>
+          <w:rFonts w:ascii="Consolas" w:eastAsia="Times New Roman" w:hAnsi="Consolas" w:cs="Times New Roman"/>
+          <w:color w:val="CCCCCC"/>
+          <w:kern w:val="0"/>
+          <w:lang w:eastAsia="en-GB"/>
+          <w14:ligatures w14:val="none"/>
+        </w:rPr>
+        <w:t>(</w:t>
+      </w:r>
+      <w:proofErr w:type="gramEnd"/>
+      <w:r>
+        <w:rPr>
+          <w:rFonts w:ascii="Consolas" w:eastAsia="Times New Roman" w:hAnsi="Consolas" w:cs="Times New Roman"/>
+          <w:color w:val="9CDCFE"/>
+          <w:kern w:val="0"/>
+          <w:lang w:eastAsia="en-GB"/>
+          <w14:ligatures w14:val="none"/>
+        </w:rPr>
+        <w:t>channel3Pin</w:t>
+      </w:r>
+      <w:r>
+        <w:rPr>
+          <w:rFonts w:ascii="Consolas" w:eastAsia="Times New Roman" w:hAnsi="Consolas" w:cs="Times New Roman"/>
+          <w:color w:val="CCCCCC"/>
+          <w:kern w:val="0"/>
+          <w:lang w:eastAsia="en-GB"/>
+          <w14:ligatures w14:val="none"/>
+        </w:rPr>
+        <w:t xml:space="preserve">, </w:t>
+      </w:r>
+      <w:r>
+        <w:rPr>
+          <w:rFonts w:ascii="Consolas" w:eastAsia="Times New Roman" w:hAnsi="Consolas" w:cs="Times New Roman"/>
+          <w:color w:val="569CD6"/>
+          <w:kern w:val="0"/>
           <w:lang w:eastAsia="en-GB"/>
           <w14:ligatures w14:val="none"/>
         </w:rPr>
@@ -1964,41 +1896,189 @@
       <w:r>
         <w:rPr>
           <w:rFonts w:ascii="Consolas" w:eastAsia="Times New Roman" w:hAnsi="Consolas" w:cs="Times New Roman"/>
-          <w:color w:val="DCDCDC"/>
-          <w:kern w:val="0"/>
-          <w:sz w:val="21"/>
-          <w:szCs w:val="21"/>
+          <w:color w:val="CCCCCC"/>
+          <w:kern w:val="0"/>
           <w:lang w:eastAsia="en-GB"/>
           <w14:ligatures w14:val="none"/>
         </w:rPr>
         <w:t>);</w:t>
       </w:r>
+      <w:r>
+        <w:rPr>
+          <w:rFonts w:ascii="Consolas" w:eastAsia="Times New Roman" w:hAnsi="Consolas" w:cs="Times New Roman"/>
+          <w:color w:val="6A9955"/>
+          <w:kern w:val="0"/>
+          <w:lang w:eastAsia="en-GB"/>
+          <w14:ligatures w14:val="none"/>
+        </w:rPr>
+        <w:t xml:space="preserve"> //Number 3 Button</w:t>
+      </w:r>
     </w:p>
     <w:p>
       <w:pPr>
-        <w:shd w:val="clear" w:color="auto" w:fill="1E1E1E"/>
-        <w:spacing w:after="0" w:line="285" w:lineRule="atLeast"/>
-        <w:rPr>
-          <w:rFonts w:ascii="Consolas" w:eastAsia="Times New Roman" w:hAnsi="Consolas" w:cs="Times New Roman"/>
-          <w:color w:val="FFFFFF"/>
-          <w:kern w:val="0"/>
-          <w:sz w:val="21"/>
-          <w:szCs w:val="21"/>
+        <w:shd w:val="clear" w:color="auto" w:fill="1F1F1F"/>
+        <w:spacing w:after="0" w:line="240" w:lineRule="atLeast"/>
+        <w:rPr>
+          <w:rFonts w:ascii="Consolas" w:eastAsia="Times New Roman" w:hAnsi="Consolas" w:cs="Times New Roman"/>
+          <w:color w:val="CCCCCC"/>
+          <w:kern w:val="0"/>
           <w:lang w:eastAsia="en-GB"/>
           <w14:ligatures w14:val="none"/>
         </w:rPr>
       </w:pPr>
+      <w:r>
+        <w:rPr>
+          <w:rFonts w:ascii="Consolas" w:eastAsia="Times New Roman" w:hAnsi="Consolas" w:cs="Times New Roman"/>
+          <w:color w:val="CCCCCC"/>
+          <w:kern w:val="0"/>
+          <w:lang w:eastAsia="en-GB"/>
+          <w14:ligatures w14:val="none"/>
+        </w:rPr>
+        <w:t xml:space="preserve">  </w:t>
+      </w:r>
+      <w:r>
+        <w:rPr>
+          <w:rFonts w:ascii="Consolas" w:eastAsia="Times New Roman" w:hAnsi="Consolas" w:cs="Times New Roman"/>
+          <w:color w:val="569CD6"/>
+          <w:kern w:val="0"/>
+          <w:lang w:eastAsia="en-GB"/>
+          <w14:ligatures w14:val="none"/>
+        </w:rPr>
+        <w:t>int</w:t>
+      </w:r>
+      <w:r>
+        <w:rPr>
+          <w:rFonts w:ascii="Consolas" w:eastAsia="Times New Roman" w:hAnsi="Consolas" w:cs="Times New Roman"/>
+          <w:color w:val="CCCCCC"/>
+          <w:kern w:val="0"/>
+          <w:lang w:eastAsia="en-GB"/>
+          <w14:ligatures w14:val="none"/>
+        </w:rPr>
+        <w:t xml:space="preserve"> </w:t>
+      </w:r>
+      <w:r>
+        <w:rPr>
+          <w:rFonts w:ascii="Consolas" w:eastAsia="Times New Roman" w:hAnsi="Consolas" w:cs="Times New Roman"/>
+          <w:color w:val="9CDCFE"/>
+          <w:kern w:val="0"/>
+          <w:lang w:eastAsia="en-GB"/>
+          <w14:ligatures w14:val="none"/>
+        </w:rPr>
+        <w:t>channel4Value</w:t>
+      </w:r>
+      <w:r>
+        <w:rPr>
+          <w:rFonts w:ascii="Consolas" w:eastAsia="Times New Roman" w:hAnsi="Consolas" w:cs="Times New Roman"/>
+          <w:color w:val="CCCCCC"/>
+          <w:kern w:val="0"/>
+          <w:lang w:eastAsia="en-GB"/>
+          <w14:ligatures w14:val="none"/>
+        </w:rPr>
+        <w:t xml:space="preserve"> </w:t>
+      </w:r>
+      <w:r>
+        <w:rPr>
+          <w:rFonts w:ascii="Consolas" w:eastAsia="Times New Roman" w:hAnsi="Consolas" w:cs="Times New Roman"/>
+          <w:color w:val="D4D4D4"/>
+          <w:kern w:val="0"/>
+          <w:lang w:eastAsia="en-GB"/>
+          <w14:ligatures w14:val="none"/>
+        </w:rPr>
+        <w:t>=</w:t>
+      </w:r>
+      <w:r>
+        <w:rPr>
+          <w:rFonts w:ascii="Consolas" w:eastAsia="Times New Roman" w:hAnsi="Consolas" w:cs="Times New Roman"/>
+          <w:color w:val="CCCCCC"/>
+          <w:kern w:val="0"/>
+          <w:lang w:eastAsia="en-GB"/>
+          <w14:ligatures w14:val="none"/>
+        </w:rPr>
+        <w:t xml:space="preserve"> </w:t>
+      </w:r>
+      <w:proofErr w:type="spellStart"/>
+      <w:proofErr w:type="gramStart"/>
+      <w:r>
+        <w:rPr>
+          <w:rFonts w:ascii="Consolas" w:eastAsia="Times New Roman" w:hAnsi="Consolas" w:cs="Times New Roman"/>
+          <w:color w:val="DCDCAA"/>
+          <w:kern w:val="0"/>
+          <w:lang w:eastAsia="en-GB"/>
+          <w14:ligatures w14:val="none"/>
+        </w:rPr>
+        <w:t>pulseIn</w:t>
+      </w:r>
+      <w:proofErr w:type="spellEnd"/>
+      <w:r>
+        <w:rPr>
+          <w:rFonts w:ascii="Consolas" w:eastAsia="Times New Roman" w:hAnsi="Consolas" w:cs="Times New Roman"/>
+          <w:color w:val="CCCCCC"/>
+          <w:kern w:val="0"/>
+          <w:lang w:eastAsia="en-GB"/>
+          <w14:ligatures w14:val="none"/>
+        </w:rPr>
+        <w:t>(</w:t>
+      </w:r>
+      <w:proofErr w:type="gramEnd"/>
+      <w:r>
+        <w:rPr>
+          <w:rFonts w:ascii="Consolas" w:eastAsia="Times New Roman" w:hAnsi="Consolas" w:cs="Times New Roman"/>
+          <w:color w:val="9CDCFE"/>
+          <w:kern w:val="0"/>
+          <w:lang w:eastAsia="en-GB"/>
+          <w14:ligatures w14:val="none"/>
+        </w:rPr>
+        <w:t>channel4Pin</w:t>
+      </w:r>
+      <w:r>
+        <w:rPr>
+          <w:rFonts w:ascii="Consolas" w:eastAsia="Times New Roman" w:hAnsi="Consolas" w:cs="Times New Roman"/>
+          <w:color w:val="CCCCCC"/>
+          <w:kern w:val="0"/>
+          <w:lang w:eastAsia="en-GB"/>
+          <w14:ligatures w14:val="none"/>
+        </w:rPr>
+        <w:t xml:space="preserve">, </w:t>
+      </w:r>
+      <w:r>
+        <w:rPr>
+          <w:rFonts w:ascii="Consolas" w:eastAsia="Times New Roman" w:hAnsi="Consolas" w:cs="Times New Roman"/>
+          <w:color w:val="569CD6"/>
+          <w:kern w:val="0"/>
+          <w:lang w:eastAsia="en-GB"/>
+          <w14:ligatures w14:val="none"/>
+        </w:rPr>
+        <w:t>HIGH</w:t>
+      </w:r>
+      <w:r>
+        <w:rPr>
+          <w:rFonts w:ascii="Consolas" w:eastAsia="Times New Roman" w:hAnsi="Consolas" w:cs="Times New Roman"/>
+          <w:color w:val="CCCCCC"/>
+          <w:kern w:val="0"/>
+          <w:lang w:eastAsia="en-GB"/>
+          <w14:ligatures w14:val="none"/>
+        </w:rPr>
+        <w:t>);</w:t>
+      </w:r>
+      <w:r>
+        <w:rPr>
+          <w:rFonts w:ascii="Consolas" w:eastAsia="Times New Roman" w:hAnsi="Consolas" w:cs="Times New Roman"/>
+          <w:color w:val="6A9955"/>
+          <w:kern w:val="0"/>
+          <w:lang w:eastAsia="en-GB"/>
+          <w14:ligatures w14:val="none"/>
+        </w:rPr>
+        <w:t xml:space="preserve"> //Number 4 Button</w:t>
+      </w:r>
     </w:p>
     <w:p>
       <w:pPr>
-        <w:shd w:val="clear" w:color="auto" w:fill="1E1E1E"/>
-        <w:spacing w:after="0" w:line="285" w:lineRule="atLeast"/>
-        <w:rPr>
-          <w:rFonts w:ascii="Consolas" w:eastAsia="Times New Roman" w:hAnsi="Consolas" w:cs="Times New Roman"/>
-          <w:color w:val="FFFFFF"/>
-          <w:kern w:val="0"/>
-          <w:sz w:val="21"/>
-          <w:szCs w:val="21"/>
+        <w:shd w:val="clear" w:color="auto" w:fill="1F1F1F"/>
+        <w:spacing w:after="0" w:line="240" w:lineRule="atLeast"/>
+        <w:rPr>
+          <w:rFonts w:ascii="Consolas" w:eastAsia="Times New Roman" w:hAnsi="Consolas" w:cs="Times New Roman"/>
+          <w:color w:val="CCCCCC"/>
+          <w:kern w:val="0"/>
           <w:lang w:eastAsia="en-GB"/>
           <w14:ligatures w14:val="none"/>
         </w:rPr>
@@ -2006,10 +2086,8 @@
       <w:r>
         <w:rPr>
           <w:rFonts w:ascii="Consolas" w:eastAsia="Times New Roman" w:hAnsi="Consolas" w:cs="Times New Roman"/>
-          <w:color w:val="FFFFFF"/>
-          <w:kern w:val="0"/>
-          <w:sz w:val="21"/>
-          <w:szCs w:val="21"/>
+          <w:color w:val="CCCCCC"/>
+          <w:kern w:val="0"/>
           <w:lang w:eastAsia="en-GB"/>
           <w14:ligatures w14:val="none"/>
         </w:rPr>
@@ -2020,8 +2098,6 @@
           <w:rFonts w:ascii="Consolas" w:eastAsia="Times New Roman" w:hAnsi="Consolas" w:cs="Times New Roman"/>
           <w:color w:val="569CD6"/>
           <w:kern w:val="0"/>
-          <w:sz w:val="21"/>
-          <w:szCs w:val="21"/>
           <w:lang w:eastAsia="en-GB"/>
           <w14:ligatures w14:val="none"/>
         </w:rPr>
@@ -2030,22 +2106,38 @@
       <w:r>
         <w:rPr>
           <w:rFonts w:ascii="Consolas" w:eastAsia="Times New Roman" w:hAnsi="Consolas" w:cs="Times New Roman"/>
-          <w:color w:val="FFFFFF"/>
-          <w:kern w:val="0"/>
-          <w:sz w:val="21"/>
-          <w:szCs w:val="21"/>
-          <w:lang w:eastAsia="en-GB"/>
-          <w14:ligatures w14:val="none"/>
-        </w:rPr>
-        <w:t xml:space="preserve"> channel3Pin </w:t>
-      </w:r>
-      <w:r>
-        <w:rPr>
-          <w:rFonts w:ascii="Consolas" w:eastAsia="Times New Roman" w:hAnsi="Consolas" w:cs="Times New Roman"/>
-          <w:color w:val="DCDCDC"/>
-          <w:kern w:val="0"/>
-          <w:sz w:val="21"/>
-          <w:szCs w:val="21"/>
+          <w:color w:val="CCCCCC"/>
+          <w:kern w:val="0"/>
+          <w:lang w:eastAsia="en-GB"/>
+          <w14:ligatures w14:val="none"/>
+        </w:rPr>
+        <w:t xml:space="preserve"> </w:t>
+      </w:r>
+      <w:r>
+        <w:rPr>
+          <w:rFonts w:ascii="Consolas" w:eastAsia="Times New Roman" w:hAnsi="Consolas" w:cs="Times New Roman"/>
+          <w:color w:val="9CDCFE"/>
+          <w:kern w:val="0"/>
+          <w:lang w:eastAsia="en-GB"/>
+          <w14:ligatures w14:val="none"/>
+        </w:rPr>
+        <w:t>channel5Value</w:t>
+      </w:r>
+      <w:r>
+        <w:rPr>
+          <w:rFonts w:ascii="Consolas" w:eastAsia="Times New Roman" w:hAnsi="Consolas" w:cs="Times New Roman"/>
+          <w:color w:val="CCCCCC"/>
+          <w:kern w:val="0"/>
+          <w:lang w:eastAsia="en-GB"/>
+          <w14:ligatures w14:val="none"/>
+        </w:rPr>
+        <w:t xml:space="preserve"> </w:t>
+      </w:r>
+      <w:r>
+        <w:rPr>
+          <w:rFonts w:ascii="Consolas" w:eastAsia="Times New Roman" w:hAnsi="Consolas" w:cs="Times New Roman"/>
+          <w:color w:val="D4D4D4"/>
+          <w:kern w:val="0"/>
           <w:lang w:eastAsia="en-GB"/>
           <w14:ligatures w14:val="none"/>
         </w:rPr>
@@ -2054,61 +2146,191 @@
       <w:r>
         <w:rPr>
           <w:rFonts w:ascii="Consolas" w:eastAsia="Times New Roman" w:hAnsi="Consolas" w:cs="Times New Roman"/>
-          <w:color w:val="FFFFFF"/>
-          <w:kern w:val="0"/>
-          <w:sz w:val="21"/>
-          <w:szCs w:val="21"/>
+          <w:color w:val="CCCCCC"/>
+          <w:kern w:val="0"/>
           <w:lang w:eastAsia="en-GB"/>
           <w14:ligatures w14:val="none"/>
         </w:rPr>
         <w:t xml:space="preserve"> </w:t>
       </w:r>
       <w:proofErr w:type="spellStart"/>
-      <w:r>
-        <w:rPr>
-          <w:rFonts w:ascii="Consolas" w:eastAsia="Times New Roman" w:hAnsi="Consolas" w:cs="Times New Roman"/>
-          <w:color w:val="E1E0B8"/>
-          <w:kern w:val="0"/>
-          <w:sz w:val="21"/>
-          <w:szCs w:val="21"/>
-          <w:lang w:eastAsia="en-GB"/>
-          <w14:ligatures w14:val="none"/>
-        </w:rPr>
-        <w:t>digitalRead</w:t>
+      <w:proofErr w:type="gramStart"/>
+      <w:r>
+        <w:rPr>
+          <w:rFonts w:ascii="Consolas" w:eastAsia="Times New Roman" w:hAnsi="Consolas" w:cs="Times New Roman"/>
+          <w:color w:val="DCDCAA"/>
+          <w:kern w:val="0"/>
+          <w:lang w:eastAsia="en-GB"/>
+          <w14:ligatures w14:val="none"/>
+        </w:rPr>
+        <w:t>pulseIn</w:t>
       </w:r>
       <w:proofErr w:type="spellEnd"/>
       <w:r>
         <w:rPr>
           <w:rFonts w:ascii="Consolas" w:eastAsia="Times New Roman" w:hAnsi="Consolas" w:cs="Times New Roman"/>
-          <w:color w:val="DCDCDC"/>
-          <w:kern w:val="0"/>
-          <w:sz w:val="21"/>
-          <w:szCs w:val="21"/>
+          <w:color w:val="CCCCCC"/>
+          <w:kern w:val="0"/>
           <w:lang w:eastAsia="en-GB"/>
           <w14:ligatures w14:val="none"/>
         </w:rPr>
         <w:t>(</w:t>
       </w:r>
-      <w:r>
-        <w:rPr>
-          <w:rFonts w:ascii="Consolas" w:eastAsia="Times New Roman" w:hAnsi="Consolas" w:cs="Times New Roman"/>
-          <w:color w:val="FFFFFF"/>
-          <w:kern w:val="0"/>
-          <w:sz w:val="21"/>
-          <w:szCs w:val="21"/>
-          <w:lang w:eastAsia="en-GB"/>
-          <w14:ligatures w14:val="none"/>
-        </w:rPr>
-        <w:t>channel3Pin</w:t>
+      <w:proofErr w:type="gramEnd"/>
+      <w:r>
+        <w:rPr>
+          <w:rFonts w:ascii="Consolas" w:eastAsia="Times New Roman" w:hAnsi="Consolas" w:cs="Times New Roman"/>
+          <w:color w:val="9CDCFE"/>
+          <w:kern w:val="0"/>
+          <w:lang w:eastAsia="en-GB"/>
+          <w14:ligatures w14:val="none"/>
+        </w:rPr>
+        <w:t>channel5Pin</w:t>
+      </w:r>
+      <w:r>
+        <w:rPr>
+          <w:rFonts w:ascii="Consolas" w:eastAsia="Times New Roman" w:hAnsi="Consolas" w:cs="Times New Roman"/>
+          <w:color w:val="CCCCCC"/>
+          <w:kern w:val="0"/>
+          <w:lang w:eastAsia="en-GB"/>
+          <w14:ligatures w14:val="none"/>
+        </w:rPr>
+        <w:t xml:space="preserve">, </w:t>
+      </w:r>
+      <w:r>
+        <w:rPr>
+          <w:rFonts w:ascii="Consolas" w:eastAsia="Times New Roman" w:hAnsi="Consolas" w:cs="Times New Roman"/>
+          <w:color w:val="569CD6"/>
+          <w:kern w:val="0"/>
+          <w:lang w:eastAsia="en-GB"/>
+          <w14:ligatures w14:val="none"/>
+        </w:rPr>
+        <w:t>HIGH</w:t>
+      </w:r>
+      <w:r>
+        <w:rPr>
+          <w:rFonts w:ascii="Consolas" w:eastAsia="Times New Roman" w:hAnsi="Consolas" w:cs="Times New Roman"/>
+          <w:color w:val="CCCCCC"/>
+          <w:kern w:val="0"/>
+          <w:lang w:eastAsia="en-GB"/>
+          <w14:ligatures w14:val="none"/>
+        </w:rPr>
+        <w:t>);</w:t>
+      </w:r>
+      <w:r>
+        <w:rPr>
+          <w:rFonts w:ascii="Consolas" w:eastAsia="Times New Roman" w:hAnsi="Consolas" w:cs="Times New Roman"/>
+          <w:color w:val="6A9955"/>
+          <w:kern w:val="0"/>
+          <w:lang w:eastAsia="en-GB"/>
+          <w14:ligatures w14:val="none"/>
+        </w:rPr>
+        <w:t xml:space="preserve"> //Number 5 Button</w:t>
+      </w:r>
+    </w:p>
+    <w:p>
+      <w:pPr>
+        <w:shd w:val="clear" w:color="auto" w:fill="1F1F1F"/>
+        <w:spacing w:after="0" w:line="240" w:lineRule="atLeast"/>
+        <w:rPr>
+          <w:rFonts w:ascii="Consolas" w:eastAsia="Times New Roman" w:hAnsi="Consolas" w:cs="Times New Roman"/>
+          <w:color w:val="CCCCCC"/>
+          <w:kern w:val="0"/>
+          <w:lang w:eastAsia="en-GB"/>
+          <w14:ligatures w14:val="none"/>
+        </w:rPr>
+      </w:pPr>
+      <w:r>
+        <w:rPr>
+          <w:rFonts w:ascii="Consolas" w:eastAsia="Times New Roman" w:hAnsi="Consolas" w:cs="Times New Roman"/>
+          <w:color w:val="CCCCCC"/>
+          <w:kern w:val="0"/>
+          <w:lang w:eastAsia="en-GB"/>
+          <w14:ligatures w14:val="none"/>
+        </w:rPr>
+        <w:t xml:space="preserve">  </w:t>
+      </w:r>
+    </w:p>
+    <w:p>
+      <w:pPr>
+        <w:shd w:val="clear" w:color="auto" w:fill="1F1F1F"/>
+        <w:spacing w:after="0" w:line="240" w:lineRule="atLeast"/>
+        <w:rPr>
+          <w:rFonts w:ascii="Consolas" w:eastAsia="Times New Roman" w:hAnsi="Consolas" w:cs="Times New Roman"/>
+          <w:color w:val="CCCCCC"/>
+          <w:kern w:val="0"/>
+          <w:lang w:eastAsia="en-GB"/>
+          <w14:ligatures w14:val="none"/>
+        </w:rPr>
+      </w:pPr>
+      <w:r>
+        <w:rPr>
+          <w:rFonts w:ascii="Consolas" w:eastAsia="Times New Roman" w:hAnsi="Consolas" w:cs="Times New Roman"/>
+          <w:color w:val="CCCCCC"/>
+          <w:kern w:val="0"/>
+          <w:lang w:eastAsia="en-GB"/>
+          <w14:ligatures w14:val="none"/>
+        </w:rPr>
+        <w:t xml:space="preserve">  </w:t>
+      </w:r>
+      <w:proofErr w:type="spellStart"/>
+      <w:r>
+        <w:rPr>
+          <w:rFonts w:ascii="Consolas" w:eastAsia="Times New Roman" w:hAnsi="Consolas" w:cs="Times New Roman"/>
+          <w:color w:val="9CDCFE"/>
+          <w:kern w:val="0"/>
+          <w:lang w:eastAsia="en-GB"/>
+          <w14:ligatures w14:val="none"/>
+        </w:rPr>
+        <w:t>Serial</w:t>
+      </w:r>
+      <w:r>
+        <w:rPr>
+          <w:rFonts w:ascii="Consolas" w:eastAsia="Times New Roman" w:hAnsi="Consolas" w:cs="Times New Roman"/>
+          <w:color w:val="CCCCCC"/>
+          <w:kern w:val="0"/>
+          <w:lang w:eastAsia="en-GB"/>
+          <w14:ligatures w14:val="none"/>
+        </w:rPr>
+        <w:t>.</w:t>
+      </w:r>
+      <w:r>
+        <w:rPr>
+          <w:rFonts w:ascii="Consolas" w:eastAsia="Times New Roman" w:hAnsi="Consolas" w:cs="Times New Roman"/>
+          <w:color w:val="DCDCAA"/>
+          <w:kern w:val="0"/>
+          <w:lang w:eastAsia="en-GB"/>
+          <w14:ligatures w14:val="none"/>
+        </w:rPr>
+        <w:t>print</w:t>
+      </w:r>
+      <w:proofErr w:type="spellEnd"/>
+      <w:r>
+        <w:rPr>
+          <w:rFonts w:ascii="Consolas" w:eastAsia="Times New Roman" w:hAnsi="Consolas" w:cs="Times New Roman"/>
+          <w:color w:val="CCCCCC"/>
+          <w:kern w:val="0"/>
+          <w:lang w:eastAsia="en-GB"/>
+          <w14:ligatures w14:val="none"/>
+        </w:rPr>
+        <w:t>(</w:t>
+      </w:r>
+      <w:r>
+        <w:rPr>
+          <w:rFonts w:ascii="Consolas" w:eastAsia="Times New Roman" w:hAnsi="Consolas" w:cs="Times New Roman"/>
+          <w:color w:val="CE9178"/>
+          <w:kern w:val="0"/>
+          <w:lang w:eastAsia="en-GB"/>
+          <w14:ligatures w14:val="none"/>
+        </w:rPr>
+        <w:t>"Channel 1: "</w:t>
       </w:r>
       <w:proofErr w:type="gramStart"/>
       <w:r>
         <w:rPr>
           <w:rFonts w:ascii="Consolas" w:eastAsia="Times New Roman" w:hAnsi="Consolas" w:cs="Times New Roman"/>
-          <w:color w:val="DCDCDC"/>
-          <w:kern w:val="0"/>
-          <w:sz w:val="21"/>
-          <w:szCs w:val="21"/>
+          <w:color w:val="CCCCCC"/>
+          <w:kern w:val="0"/>
           <w:lang w:eastAsia="en-GB"/>
           <w14:ligatures w14:val="none"/>
         </w:rPr>
@@ -2118,14 +2340,12 @@
     </w:p>
     <w:p>
       <w:pPr>
-        <w:shd w:val="clear" w:color="auto" w:fill="1E1E1E"/>
-        <w:spacing w:after="0" w:line="285" w:lineRule="atLeast"/>
-        <w:rPr>
-          <w:rFonts w:ascii="Consolas" w:eastAsia="Times New Roman" w:hAnsi="Consolas" w:cs="Times New Roman"/>
-          <w:color w:val="FFFFFF"/>
-          <w:kern w:val="0"/>
-          <w:sz w:val="21"/>
-          <w:szCs w:val="21"/>
+        <w:shd w:val="clear" w:color="auto" w:fill="1F1F1F"/>
+        <w:spacing w:after="0" w:line="240" w:lineRule="atLeast"/>
+        <w:rPr>
+          <w:rFonts w:ascii="Consolas" w:eastAsia="Times New Roman" w:hAnsi="Consolas" w:cs="Times New Roman"/>
+          <w:color w:val="CCCCCC"/>
+          <w:kern w:val="0"/>
           <w:lang w:eastAsia="en-GB"/>
           <w14:ligatures w14:val="none"/>
         </w:rPr>
@@ -2133,84 +2353,50 @@
       <w:r>
         <w:rPr>
           <w:rFonts w:ascii="Consolas" w:eastAsia="Times New Roman" w:hAnsi="Consolas" w:cs="Times New Roman"/>
-          <w:color w:val="FFFFFF"/>
-          <w:kern w:val="0"/>
-          <w:sz w:val="21"/>
-          <w:szCs w:val="21"/>
+          <w:color w:val="CCCCCC"/>
+          <w:kern w:val="0"/>
           <w:lang w:eastAsia="en-GB"/>
           <w14:ligatures w14:val="none"/>
         </w:rPr>
         <w:t xml:space="preserve">  </w:t>
       </w:r>
-      <w:r>
-        <w:rPr>
-          <w:rFonts w:ascii="Consolas" w:eastAsia="Times New Roman" w:hAnsi="Consolas" w:cs="Times New Roman"/>
-          <w:color w:val="569CD6"/>
-          <w:kern w:val="0"/>
-          <w:sz w:val="21"/>
-          <w:szCs w:val="21"/>
-          <w:lang w:eastAsia="en-GB"/>
-          <w14:ligatures w14:val="none"/>
-        </w:rPr>
-        <w:t>int</w:t>
-      </w:r>
-      <w:r>
-        <w:rPr>
-          <w:rFonts w:ascii="Consolas" w:eastAsia="Times New Roman" w:hAnsi="Consolas" w:cs="Times New Roman"/>
-          <w:color w:val="FFFFFF"/>
-          <w:kern w:val="0"/>
-          <w:sz w:val="21"/>
-          <w:szCs w:val="21"/>
-          <w:lang w:eastAsia="en-GB"/>
-          <w14:ligatures w14:val="none"/>
-        </w:rPr>
-        <w:t xml:space="preserve"> channel4Pin </w:t>
-      </w:r>
-      <w:r>
-        <w:rPr>
-          <w:rFonts w:ascii="Consolas" w:eastAsia="Times New Roman" w:hAnsi="Consolas" w:cs="Times New Roman"/>
-          <w:color w:val="DCDCDC"/>
-          <w:kern w:val="0"/>
-          <w:sz w:val="21"/>
-          <w:szCs w:val="21"/>
-          <w:lang w:eastAsia="en-GB"/>
-          <w14:ligatures w14:val="none"/>
-        </w:rPr>
-        <w:t>=</w:t>
-      </w:r>
-      <w:r>
-        <w:rPr>
-          <w:rFonts w:ascii="Consolas" w:eastAsia="Times New Roman" w:hAnsi="Consolas" w:cs="Times New Roman"/>
-          <w:color w:val="FFFFFF"/>
-          <w:kern w:val="0"/>
-          <w:sz w:val="21"/>
-          <w:szCs w:val="21"/>
-          <w:lang w:eastAsia="en-GB"/>
-          <w14:ligatures w14:val="none"/>
-        </w:rPr>
-        <w:t xml:space="preserve"> </w:t>
-      </w:r>
       <w:proofErr w:type="spellStart"/>
       <w:r>
         <w:rPr>
           <w:rFonts w:ascii="Consolas" w:eastAsia="Times New Roman" w:hAnsi="Consolas" w:cs="Times New Roman"/>
-          <w:color w:val="E1E0B8"/>
-          <w:kern w:val="0"/>
-          <w:sz w:val="21"/>
-          <w:szCs w:val="21"/>
-          <w:lang w:eastAsia="en-GB"/>
-          <w14:ligatures w14:val="none"/>
-        </w:rPr>
-        <w:t>digitalRead</w:t>
+          <w:color w:val="9CDCFE"/>
+          <w:kern w:val="0"/>
+          <w:lang w:eastAsia="en-GB"/>
+          <w14:ligatures w14:val="none"/>
+        </w:rPr>
+        <w:t>Serial</w:t>
+      </w:r>
+      <w:r>
+        <w:rPr>
+          <w:rFonts w:ascii="Consolas" w:eastAsia="Times New Roman" w:hAnsi="Consolas" w:cs="Times New Roman"/>
+          <w:color w:val="CCCCCC"/>
+          <w:kern w:val="0"/>
+          <w:lang w:eastAsia="en-GB"/>
+          <w14:ligatures w14:val="none"/>
+        </w:rPr>
+        <w:t>.</w:t>
+      </w:r>
+      <w:r>
+        <w:rPr>
+          <w:rFonts w:ascii="Consolas" w:eastAsia="Times New Roman" w:hAnsi="Consolas" w:cs="Times New Roman"/>
+          <w:color w:val="DCDCAA"/>
+          <w:kern w:val="0"/>
+          <w:lang w:eastAsia="en-GB"/>
+          <w14:ligatures w14:val="none"/>
+        </w:rPr>
+        <w:t>print</w:t>
       </w:r>
       <w:proofErr w:type="spellEnd"/>
       <w:r>
         <w:rPr>
           <w:rFonts w:ascii="Consolas" w:eastAsia="Times New Roman" w:hAnsi="Consolas" w:cs="Times New Roman"/>
-          <w:color w:val="DCDCDC"/>
-          <w:kern w:val="0"/>
-          <w:sz w:val="21"/>
-          <w:szCs w:val="21"/>
+          <w:color w:val="CCCCCC"/>
+          <w:kern w:val="0"/>
           <w:lang w:eastAsia="en-GB"/>
           <w14:ligatures w14:val="none"/>
         </w:rPr>
@@ -2219,23 +2405,19 @@
       <w:r>
         <w:rPr>
           <w:rFonts w:ascii="Consolas" w:eastAsia="Times New Roman" w:hAnsi="Consolas" w:cs="Times New Roman"/>
-          <w:color w:val="FFFFFF"/>
-          <w:kern w:val="0"/>
-          <w:sz w:val="21"/>
-          <w:szCs w:val="21"/>
-          <w:lang w:eastAsia="en-GB"/>
-          <w14:ligatures w14:val="none"/>
-        </w:rPr>
-        <w:t>channel4Pin</w:t>
+          <w:color w:val="9CDCFE"/>
+          <w:kern w:val="0"/>
+          <w:lang w:eastAsia="en-GB"/>
+          <w14:ligatures w14:val="none"/>
+        </w:rPr>
+        <w:t>channel1Value</w:t>
       </w:r>
       <w:proofErr w:type="gramStart"/>
       <w:r>
         <w:rPr>
           <w:rFonts w:ascii="Consolas" w:eastAsia="Times New Roman" w:hAnsi="Consolas" w:cs="Times New Roman"/>
-          <w:color w:val="DCDCDC"/>
-          <w:kern w:val="0"/>
-          <w:sz w:val="21"/>
-          <w:szCs w:val="21"/>
+          <w:color w:val="CCCCCC"/>
+          <w:kern w:val="0"/>
           <w:lang w:eastAsia="en-GB"/>
           <w14:ligatures w14:val="none"/>
         </w:rPr>
@@ -2245,14 +2427,12 @@
     </w:p>
     <w:p>
       <w:pPr>
-        <w:shd w:val="clear" w:color="auto" w:fill="1E1E1E"/>
-        <w:spacing w:after="0" w:line="285" w:lineRule="atLeast"/>
-        <w:rPr>
-          <w:rFonts w:ascii="Consolas" w:eastAsia="Times New Roman" w:hAnsi="Consolas" w:cs="Times New Roman"/>
-          <w:color w:val="FFFFFF"/>
-          <w:kern w:val="0"/>
-          <w:sz w:val="21"/>
-          <w:szCs w:val="21"/>
+        <w:shd w:val="clear" w:color="auto" w:fill="1F1F1F"/>
+        <w:spacing w:after="0" w:line="240" w:lineRule="atLeast"/>
+        <w:rPr>
+          <w:rFonts w:ascii="Consolas" w:eastAsia="Times New Roman" w:hAnsi="Consolas" w:cs="Times New Roman"/>
+          <w:color w:val="CCCCCC"/>
+          <w:kern w:val="0"/>
           <w:lang w:eastAsia="en-GB"/>
           <w14:ligatures w14:val="none"/>
         </w:rPr>
@@ -2260,84 +2440,50 @@
       <w:r>
         <w:rPr>
           <w:rFonts w:ascii="Consolas" w:eastAsia="Times New Roman" w:hAnsi="Consolas" w:cs="Times New Roman"/>
-          <w:color w:val="FFFFFF"/>
-          <w:kern w:val="0"/>
-          <w:sz w:val="21"/>
-          <w:szCs w:val="21"/>
+          <w:color w:val="CCCCCC"/>
+          <w:kern w:val="0"/>
           <w:lang w:eastAsia="en-GB"/>
           <w14:ligatures w14:val="none"/>
         </w:rPr>
         <w:t xml:space="preserve">  </w:t>
       </w:r>
-      <w:r>
-        <w:rPr>
-          <w:rFonts w:ascii="Consolas" w:eastAsia="Times New Roman" w:hAnsi="Consolas" w:cs="Times New Roman"/>
-          <w:color w:val="569CD6"/>
-          <w:kern w:val="0"/>
-          <w:sz w:val="21"/>
-          <w:szCs w:val="21"/>
-          <w:lang w:eastAsia="en-GB"/>
-          <w14:ligatures w14:val="none"/>
-        </w:rPr>
-        <w:t>int</w:t>
-      </w:r>
-      <w:r>
-        <w:rPr>
-          <w:rFonts w:ascii="Consolas" w:eastAsia="Times New Roman" w:hAnsi="Consolas" w:cs="Times New Roman"/>
-          <w:color w:val="FFFFFF"/>
-          <w:kern w:val="0"/>
-          <w:sz w:val="21"/>
-          <w:szCs w:val="21"/>
-          <w:lang w:eastAsia="en-GB"/>
-          <w14:ligatures w14:val="none"/>
-        </w:rPr>
-        <w:t xml:space="preserve"> channel5Pin </w:t>
-      </w:r>
-      <w:r>
-        <w:rPr>
-          <w:rFonts w:ascii="Consolas" w:eastAsia="Times New Roman" w:hAnsi="Consolas" w:cs="Times New Roman"/>
-          <w:color w:val="DCDCDC"/>
-          <w:kern w:val="0"/>
-          <w:sz w:val="21"/>
-          <w:szCs w:val="21"/>
-          <w:lang w:eastAsia="en-GB"/>
-          <w14:ligatures w14:val="none"/>
-        </w:rPr>
-        <w:t>=</w:t>
-      </w:r>
-      <w:r>
-        <w:rPr>
-          <w:rFonts w:ascii="Consolas" w:eastAsia="Times New Roman" w:hAnsi="Consolas" w:cs="Times New Roman"/>
-          <w:color w:val="FFFFFF"/>
-          <w:kern w:val="0"/>
-          <w:sz w:val="21"/>
-          <w:szCs w:val="21"/>
-          <w:lang w:eastAsia="en-GB"/>
-          <w14:ligatures w14:val="none"/>
-        </w:rPr>
-        <w:t xml:space="preserve"> </w:t>
-      </w:r>
       <w:proofErr w:type="spellStart"/>
       <w:r>
         <w:rPr>
           <w:rFonts w:ascii="Consolas" w:eastAsia="Times New Roman" w:hAnsi="Consolas" w:cs="Times New Roman"/>
-          <w:color w:val="E1E0B8"/>
-          <w:kern w:val="0"/>
-          <w:sz w:val="21"/>
-          <w:szCs w:val="21"/>
-          <w:lang w:eastAsia="en-GB"/>
-          <w14:ligatures w14:val="none"/>
-        </w:rPr>
-        <w:t>digitalRead</w:t>
+          <w:color w:val="9CDCFE"/>
+          <w:kern w:val="0"/>
+          <w:lang w:eastAsia="en-GB"/>
+          <w14:ligatures w14:val="none"/>
+        </w:rPr>
+        <w:t>Serial</w:t>
+      </w:r>
+      <w:r>
+        <w:rPr>
+          <w:rFonts w:ascii="Consolas" w:eastAsia="Times New Roman" w:hAnsi="Consolas" w:cs="Times New Roman"/>
+          <w:color w:val="CCCCCC"/>
+          <w:kern w:val="0"/>
+          <w:lang w:eastAsia="en-GB"/>
+          <w14:ligatures w14:val="none"/>
+        </w:rPr>
+        <w:t>.</w:t>
+      </w:r>
+      <w:r>
+        <w:rPr>
+          <w:rFonts w:ascii="Consolas" w:eastAsia="Times New Roman" w:hAnsi="Consolas" w:cs="Times New Roman"/>
+          <w:color w:val="DCDCAA"/>
+          <w:kern w:val="0"/>
+          <w:lang w:eastAsia="en-GB"/>
+          <w14:ligatures w14:val="none"/>
+        </w:rPr>
+        <w:t>print</w:t>
       </w:r>
       <w:proofErr w:type="spellEnd"/>
       <w:r>
         <w:rPr>
           <w:rFonts w:ascii="Consolas" w:eastAsia="Times New Roman" w:hAnsi="Consolas" w:cs="Times New Roman"/>
-          <w:color w:val="DCDCDC"/>
-          <w:kern w:val="0"/>
-          <w:sz w:val="21"/>
-          <w:szCs w:val="21"/>
+          <w:color w:val="CCCCCC"/>
+          <w:kern w:val="0"/>
           <w:lang w:eastAsia="en-GB"/>
           <w14:ligatures w14:val="none"/>
         </w:rPr>
@@ -2346,23 +2492,19 @@
       <w:r>
         <w:rPr>
           <w:rFonts w:ascii="Consolas" w:eastAsia="Times New Roman" w:hAnsi="Consolas" w:cs="Times New Roman"/>
-          <w:color w:val="FFFFFF"/>
-          <w:kern w:val="0"/>
-          <w:sz w:val="21"/>
-          <w:szCs w:val="21"/>
-          <w:lang w:eastAsia="en-GB"/>
-          <w14:ligatures w14:val="none"/>
-        </w:rPr>
-        <w:t>channel5Pin</w:t>
+          <w:color w:val="CE9178"/>
+          <w:kern w:val="0"/>
+          <w:lang w:eastAsia="en-GB"/>
+          <w14:ligatures w14:val="none"/>
+        </w:rPr>
+        <w:t>", Channel 2: "</w:t>
       </w:r>
       <w:proofErr w:type="gramStart"/>
       <w:r>
         <w:rPr>
           <w:rFonts w:ascii="Consolas" w:eastAsia="Times New Roman" w:hAnsi="Consolas" w:cs="Times New Roman"/>
-          <w:color w:val="DCDCDC"/>
-          <w:kern w:val="0"/>
-          <w:sz w:val="21"/>
-          <w:szCs w:val="21"/>
+          <w:color w:val="CCCCCC"/>
+          <w:kern w:val="0"/>
           <w:lang w:eastAsia="en-GB"/>
           <w14:ligatures w14:val="none"/>
         </w:rPr>
@@ -2372,29 +2514,99 @@
     </w:p>
     <w:p>
       <w:pPr>
-        <w:shd w:val="clear" w:color="auto" w:fill="1E1E1E"/>
-        <w:spacing w:after="0" w:line="285" w:lineRule="atLeast"/>
-        <w:rPr>
-          <w:rFonts w:ascii="Consolas" w:eastAsia="Times New Roman" w:hAnsi="Consolas" w:cs="Times New Roman"/>
-          <w:color w:val="FFFFFF"/>
-          <w:kern w:val="0"/>
-          <w:sz w:val="21"/>
-          <w:szCs w:val="21"/>
+        <w:shd w:val="clear" w:color="auto" w:fill="1F1F1F"/>
+        <w:spacing w:after="0" w:line="240" w:lineRule="atLeast"/>
+        <w:rPr>
+          <w:rFonts w:ascii="Consolas" w:eastAsia="Times New Roman" w:hAnsi="Consolas" w:cs="Times New Roman"/>
+          <w:color w:val="CCCCCC"/>
+          <w:kern w:val="0"/>
           <w:lang w:eastAsia="en-GB"/>
           <w14:ligatures w14:val="none"/>
         </w:rPr>
       </w:pPr>
+      <w:r>
+        <w:rPr>
+          <w:rFonts w:ascii="Consolas" w:eastAsia="Times New Roman" w:hAnsi="Consolas" w:cs="Times New Roman"/>
+          <w:color w:val="CCCCCC"/>
+          <w:kern w:val="0"/>
+          <w:lang w:eastAsia="en-GB"/>
+          <w14:ligatures w14:val="none"/>
+        </w:rPr>
+        <w:t xml:space="preserve">  </w:t>
+      </w:r>
+      <w:proofErr w:type="spellStart"/>
+      <w:r>
+        <w:rPr>
+          <w:rFonts w:ascii="Consolas" w:eastAsia="Times New Roman" w:hAnsi="Consolas" w:cs="Times New Roman"/>
+          <w:color w:val="9CDCFE"/>
+          <w:kern w:val="0"/>
+          <w:lang w:eastAsia="en-GB"/>
+          <w14:ligatures w14:val="none"/>
+        </w:rPr>
+        <w:t>Serial</w:t>
+      </w:r>
+      <w:r>
+        <w:rPr>
+          <w:rFonts w:ascii="Consolas" w:eastAsia="Times New Roman" w:hAnsi="Consolas" w:cs="Times New Roman"/>
+          <w:color w:val="CCCCCC"/>
+          <w:kern w:val="0"/>
+          <w:lang w:eastAsia="en-GB"/>
+          <w14:ligatures w14:val="none"/>
+        </w:rPr>
+        <w:t>.</w:t>
+      </w:r>
+      <w:r>
+        <w:rPr>
+          <w:rFonts w:ascii="Consolas" w:eastAsia="Times New Roman" w:hAnsi="Consolas" w:cs="Times New Roman"/>
+          <w:color w:val="DCDCAA"/>
+          <w:kern w:val="0"/>
+          <w:lang w:eastAsia="en-GB"/>
+          <w14:ligatures w14:val="none"/>
+        </w:rPr>
+        <w:t>print</w:t>
+      </w:r>
+      <w:proofErr w:type="spellEnd"/>
+      <w:r>
+        <w:rPr>
+          <w:rFonts w:ascii="Consolas" w:eastAsia="Times New Roman" w:hAnsi="Consolas" w:cs="Times New Roman"/>
+          <w:color w:val="CCCCCC"/>
+          <w:kern w:val="0"/>
+          <w:lang w:eastAsia="en-GB"/>
+          <w14:ligatures w14:val="none"/>
+        </w:rPr>
+        <w:t>(</w:t>
+      </w:r>
+      <w:r>
+        <w:rPr>
+          <w:rFonts w:ascii="Consolas" w:eastAsia="Times New Roman" w:hAnsi="Consolas" w:cs="Times New Roman"/>
+          <w:color w:val="9CDCFE"/>
+          <w:kern w:val="0"/>
+          <w:lang w:eastAsia="en-GB"/>
+          <w14:ligatures w14:val="none"/>
+        </w:rPr>
+        <w:t>channel2Value</w:t>
+      </w:r>
+      <w:proofErr w:type="gramStart"/>
+      <w:r>
+        <w:rPr>
+          <w:rFonts w:ascii="Consolas" w:eastAsia="Times New Roman" w:hAnsi="Consolas" w:cs="Times New Roman"/>
+          <w:color w:val="CCCCCC"/>
+          <w:kern w:val="0"/>
+          <w:lang w:eastAsia="en-GB"/>
+          <w14:ligatures w14:val="none"/>
+        </w:rPr>
+        <w:t>);</w:t>
+      </w:r>
+      <w:proofErr w:type="gramEnd"/>
     </w:p>
     <w:p>
       <w:pPr>
-        <w:shd w:val="clear" w:color="auto" w:fill="1E1E1E"/>
-        <w:spacing w:after="0" w:line="285" w:lineRule="atLeast"/>
-        <w:rPr>
-          <w:rFonts w:ascii="Consolas" w:eastAsia="Times New Roman" w:hAnsi="Consolas" w:cs="Times New Roman"/>
-          <w:color w:val="FFFFFF"/>
-          <w:kern w:val="0"/>
-          <w:sz w:val="21"/>
-          <w:szCs w:val="21"/>
+        <w:shd w:val="clear" w:color="auto" w:fill="1F1F1F"/>
+        <w:spacing w:after="0" w:line="240" w:lineRule="atLeast"/>
+        <w:rPr>
+          <w:rFonts w:ascii="Consolas" w:eastAsia="Times New Roman" w:hAnsi="Consolas" w:cs="Times New Roman"/>
+          <w:color w:val="CCCCCC"/>
+          <w:kern w:val="0"/>
           <w:lang w:eastAsia="en-GB"/>
           <w14:ligatures w14:val="none"/>
         </w:rPr>
@@ -2402,10 +2614,8 @@
       <w:r>
         <w:rPr>
           <w:rFonts w:ascii="Consolas" w:eastAsia="Times New Roman" w:hAnsi="Consolas" w:cs="Times New Roman"/>
-          <w:color w:val="FFFFFF"/>
-          <w:kern w:val="0"/>
-          <w:sz w:val="21"/>
-          <w:szCs w:val="21"/>
+          <w:color w:val="CCCCCC"/>
+          <w:kern w:val="0"/>
           <w:lang w:eastAsia="en-GB"/>
           <w14:ligatures w14:val="none"/>
         </w:rPr>
@@ -2415,10 +2625,8 @@
       <w:r>
         <w:rPr>
           <w:rFonts w:ascii="Consolas" w:eastAsia="Times New Roman" w:hAnsi="Consolas" w:cs="Times New Roman"/>
-          <w:color w:val="79CCB9"/>
-          <w:kern w:val="0"/>
-          <w:sz w:val="21"/>
-          <w:szCs w:val="21"/>
+          <w:color w:val="9CDCFE"/>
+          <w:kern w:val="0"/>
           <w:lang w:eastAsia="en-GB"/>
           <w14:ligatures w14:val="none"/>
         </w:rPr>
@@ -2427,10 +2635,8 @@
       <w:r>
         <w:rPr>
           <w:rFonts w:ascii="Consolas" w:eastAsia="Times New Roman" w:hAnsi="Consolas" w:cs="Times New Roman"/>
-          <w:color w:val="DCDCDC"/>
-          <w:kern w:val="0"/>
-          <w:sz w:val="21"/>
-          <w:szCs w:val="21"/>
+          <w:color w:val="CCCCCC"/>
+          <w:kern w:val="0"/>
           <w:lang w:eastAsia="en-GB"/>
           <w14:ligatures w14:val="none"/>
         </w:rPr>
@@ -2439,10 +2645,8 @@
       <w:r>
         <w:rPr>
           <w:rFonts w:ascii="Consolas" w:eastAsia="Times New Roman" w:hAnsi="Consolas" w:cs="Times New Roman"/>
-          <w:color w:val="E1E0B8"/>
-          <w:kern w:val="0"/>
-          <w:sz w:val="21"/>
-          <w:szCs w:val="21"/>
+          <w:color w:val="DCDCAA"/>
+          <w:kern w:val="0"/>
           <w:lang w:eastAsia="en-GB"/>
           <w14:ligatures w14:val="none"/>
         </w:rPr>
@@ -2452,10 +2656,8 @@
       <w:r>
         <w:rPr>
           <w:rFonts w:ascii="Consolas" w:eastAsia="Times New Roman" w:hAnsi="Consolas" w:cs="Times New Roman"/>
-          <w:color w:val="DCDCDC"/>
-          <w:kern w:val="0"/>
-          <w:sz w:val="21"/>
-          <w:szCs w:val="21"/>
+          <w:color w:val="CCCCCC"/>
+          <w:kern w:val="0"/>
           <w:lang w:eastAsia="en-GB"/>
           <w14:ligatures w14:val="none"/>
         </w:rPr>
@@ -2466,21 +2668,17 @@
           <w:rFonts w:ascii="Consolas" w:eastAsia="Times New Roman" w:hAnsi="Consolas" w:cs="Times New Roman"/>
           <w:color w:val="CE9178"/>
           <w:kern w:val="0"/>
-          <w:sz w:val="21"/>
-          <w:szCs w:val="21"/>
-          <w:lang w:eastAsia="en-GB"/>
-          <w14:ligatures w14:val="none"/>
-        </w:rPr>
-        <w:t>"Channel 1: "</w:t>
+          <w:lang w:eastAsia="en-GB"/>
+          <w14:ligatures w14:val="none"/>
+        </w:rPr>
+        <w:t>", Channel 3: "</w:t>
       </w:r>
       <w:proofErr w:type="gramStart"/>
       <w:r>
         <w:rPr>
           <w:rFonts w:ascii="Consolas" w:eastAsia="Times New Roman" w:hAnsi="Consolas" w:cs="Times New Roman"/>
-          <w:color w:val="DCDCDC"/>
-          <w:kern w:val="0"/>
-          <w:sz w:val="21"/>
-          <w:szCs w:val="21"/>
+          <w:color w:val="CCCCCC"/>
+          <w:kern w:val="0"/>
           <w:lang w:eastAsia="en-GB"/>
           <w14:ligatures w14:val="none"/>
         </w:rPr>
@@ -2490,14 +2688,12 @@
     </w:p>
     <w:p>
       <w:pPr>
-        <w:shd w:val="clear" w:color="auto" w:fill="1E1E1E"/>
-        <w:spacing w:after="0" w:line="285" w:lineRule="atLeast"/>
-        <w:rPr>
-          <w:rFonts w:ascii="Consolas" w:eastAsia="Times New Roman" w:hAnsi="Consolas" w:cs="Times New Roman"/>
-          <w:color w:val="FFFFFF"/>
-          <w:kern w:val="0"/>
-          <w:sz w:val="21"/>
-          <w:szCs w:val="21"/>
+        <w:shd w:val="clear" w:color="auto" w:fill="1F1F1F"/>
+        <w:spacing w:after="0" w:line="240" w:lineRule="atLeast"/>
+        <w:rPr>
+          <w:rFonts w:ascii="Consolas" w:eastAsia="Times New Roman" w:hAnsi="Consolas" w:cs="Times New Roman"/>
+          <w:color w:val="CCCCCC"/>
+          <w:kern w:val="0"/>
           <w:lang w:eastAsia="en-GB"/>
           <w14:ligatures w14:val="none"/>
         </w:rPr>
@@ -2505,10 +2701,8 @@
       <w:r>
         <w:rPr>
           <w:rFonts w:ascii="Consolas" w:eastAsia="Times New Roman" w:hAnsi="Consolas" w:cs="Times New Roman"/>
-          <w:color w:val="FFFFFF"/>
-          <w:kern w:val="0"/>
-          <w:sz w:val="21"/>
-          <w:szCs w:val="21"/>
+          <w:color w:val="CCCCCC"/>
+          <w:kern w:val="0"/>
           <w:lang w:eastAsia="en-GB"/>
           <w14:ligatures w14:val="none"/>
         </w:rPr>
@@ -2518,10 +2712,8 @@
       <w:r>
         <w:rPr>
           <w:rFonts w:ascii="Consolas" w:eastAsia="Times New Roman" w:hAnsi="Consolas" w:cs="Times New Roman"/>
-          <w:color w:val="79CCB9"/>
-          <w:kern w:val="0"/>
-          <w:sz w:val="21"/>
-          <w:szCs w:val="21"/>
+          <w:color w:val="9CDCFE"/>
+          <w:kern w:val="0"/>
           <w:lang w:eastAsia="en-GB"/>
           <w14:ligatures w14:val="none"/>
         </w:rPr>
@@ -2530,10 +2722,8 @@
       <w:r>
         <w:rPr>
           <w:rFonts w:ascii="Consolas" w:eastAsia="Times New Roman" w:hAnsi="Consolas" w:cs="Times New Roman"/>
-          <w:color w:val="DCDCDC"/>
-          <w:kern w:val="0"/>
-          <w:sz w:val="21"/>
-          <w:szCs w:val="21"/>
+          <w:color w:val="CCCCCC"/>
+          <w:kern w:val="0"/>
           <w:lang w:eastAsia="en-GB"/>
           <w14:ligatures w14:val="none"/>
         </w:rPr>
@@ -2542,10 +2732,8 @@
       <w:r>
         <w:rPr>
           <w:rFonts w:ascii="Consolas" w:eastAsia="Times New Roman" w:hAnsi="Consolas" w:cs="Times New Roman"/>
-          <w:color w:val="E1E0B8"/>
-          <w:kern w:val="0"/>
-          <w:sz w:val="21"/>
-          <w:szCs w:val="21"/>
+          <w:color w:val="DCDCAA"/>
+          <w:kern w:val="0"/>
           <w:lang w:eastAsia="en-GB"/>
           <w14:ligatures w14:val="none"/>
         </w:rPr>
@@ -2555,10 +2743,8 @@
       <w:r>
         <w:rPr>
           <w:rFonts w:ascii="Consolas" w:eastAsia="Times New Roman" w:hAnsi="Consolas" w:cs="Times New Roman"/>
-          <w:color w:val="DCDCDC"/>
-          <w:kern w:val="0"/>
-          <w:sz w:val="21"/>
-          <w:szCs w:val="21"/>
+          <w:color w:val="CCCCCC"/>
+          <w:kern w:val="0"/>
           <w:lang w:eastAsia="en-GB"/>
           <w14:ligatures w14:val="none"/>
         </w:rPr>
@@ -2567,23 +2753,19 @@
       <w:r>
         <w:rPr>
           <w:rFonts w:ascii="Consolas" w:eastAsia="Times New Roman" w:hAnsi="Consolas" w:cs="Times New Roman"/>
-          <w:color w:val="FFFFFF"/>
-          <w:kern w:val="0"/>
-          <w:sz w:val="21"/>
-          <w:szCs w:val="21"/>
-          <w:lang w:eastAsia="en-GB"/>
-          <w14:ligatures w14:val="none"/>
-        </w:rPr>
-        <w:t>channel1Value</w:t>
+          <w:color w:val="9CDCFE"/>
+          <w:kern w:val="0"/>
+          <w:lang w:eastAsia="en-GB"/>
+          <w14:ligatures w14:val="none"/>
+        </w:rPr>
+        <w:t>channel3Value</w:t>
       </w:r>
       <w:proofErr w:type="gramStart"/>
       <w:r>
         <w:rPr>
           <w:rFonts w:ascii="Consolas" w:eastAsia="Times New Roman" w:hAnsi="Consolas" w:cs="Times New Roman"/>
-          <w:color w:val="DCDCDC"/>
-          <w:kern w:val="0"/>
-          <w:sz w:val="21"/>
-          <w:szCs w:val="21"/>
+          <w:color w:val="CCCCCC"/>
+          <w:kern w:val="0"/>
           <w:lang w:eastAsia="en-GB"/>
           <w14:ligatures w14:val="none"/>
         </w:rPr>
@@ -2593,14 +2775,12 @@
     </w:p>
     <w:p>
       <w:pPr>
-        <w:shd w:val="clear" w:color="auto" w:fill="1E1E1E"/>
-        <w:spacing w:after="0" w:line="285" w:lineRule="atLeast"/>
-        <w:rPr>
-          <w:rFonts w:ascii="Consolas" w:eastAsia="Times New Roman" w:hAnsi="Consolas" w:cs="Times New Roman"/>
-          <w:color w:val="FFFFFF"/>
-          <w:kern w:val="0"/>
-          <w:sz w:val="21"/>
-          <w:szCs w:val="21"/>
+        <w:shd w:val="clear" w:color="auto" w:fill="1F1F1F"/>
+        <w:spacing w:after="0" w:line="240" w:lineRule="atLeast"/>
+        <w:rPr>
+          <w:rFonts w:ascii="Consolas" w:eastAsia="Times New Roman" w:hAnsi="Consolas" w:cs="Times New Roman"/>
+          <w:color w:val="CCCCCC"/>
+          <w:kern w:val="0"/>
           <w:lang w:eastAsia="en-GB"/>
           <w14:ligatures w14:val="none"/>
         </w:rPr>
@@ -2608,10 +2788,8 @@
       <w:r>
         <w:rPr>
           <w:rFonts w:ascii="Consolas" w:eastAsia="Times New Roman" w:hAnsi="Consolas" w:cs="Times New Roman"/>
-          <w:color w:val="FFFFFF"/>
-          <w:kern w:val="0"/>
-          <w:sz w:val="21"/>
-          <w:szCs w:val="21"/>
+          <w:color w:val="CCCCCC"/>
+          <w:kern w:val="0"/>
           <w:lang w:eastAsia="en-GB"/>
           <w14:ligatures w14:val="none"/>
         </w:rPr>
@@ -2621,10 +2799,8 @@
       <w:r>
         <w:rPr>
           <w:rFonts w:ascii="Consolas" w:eastAsia="Times New Roman" w:hAnsi="Consolas" w:cs="Times New Roman"/>
-          <w:color w:val="79CCB9"/>
-          <w:kern w:val="0"/>
-          <w:sz w:val="21"/>
-          <w:szCs w:val="21"/>
+          <w:color w:val="9CDCFE"/>
+          <w:kern w:val="0"/>
           <w:lang w:eastAsia="en-GB"/>
           <w14:ligatures w14:val="none"/>
         </w:rPr>
@@ -2633,10 +2809,8 @@
       <w:r>
         <w:rPr>
           <w:rFonts w:ascii="Consolas" w:eastAsia="Times New Roman" w:hAnsi="Consolas" w:cs="Times New Roman"/>
-          <w:color w:val="DCDCDC"/>
-          <w:kern w:val="0"/>
-          <w:sz w:val="21"/>
-          <w:szCs w:val="21"/>
+          <w:color w:val="CCCCCC"/>
+          <w:kern w:val="0"/>
           <w:lang w:eastAsia="en-GB"/>
           <w14:ligatures w14:val="none"/>
         </w:rPr>
@@ -2645,10 +2819,8 @@
       <w:r>
         <w:rPr>
           <w:rFonts w:ascii="Consolas" w:eastAsia="Times New Roman" w:hAnsi="Consolas" w:cs="Times New Roman"/>
-          <w:color w:val="E1E0B8"/>
-          <w:kern w:val="0"/>
-          <w:sz w:val="21"/>
-          <w:szCs w:val="21"/>
+          <w:color w:val="DCDCAA"/>
+          <w:kern w:val="0"/>
           <w:lang w:eastAsia="en-GB"/>
           <w14:ligatures w14:val="none"/>
         </w:rPr>
@@ -2658,10 +2830,8 @@
       <w:r>
         <w:rPr>
           <w:rFonts w:ascii="Consolas" w:eastAsia="Times New Roman" w:hAnsi="Consolas" w:cs="Times New Roman"/>
-          <w:color w:val="DCDCDC"/>
-          <w:kern w:val="0"/>
-          <w:sz w:val="21"/>
-          <w:szCs w:val="21"/>
+          <w:color w:val="CCCCCC"/>
+          <w:kern w:val="0"/>
           <w:lang w:eastAsia="en-GB"/>
           <w14:ligatures w14:val="none"/>
         </w:rPr>
@@ -2672,21 +2842,17 @@
           <w:rFonts w:ascii="Consolas" w:eastAsia="Times New Roman" w:hAnsi="Consolas" w:cs="Times New Roman"/>
           <w:color w:val="CE9178"/>
           <w:kern w:val="0"/>
-          <w:sz w:val="21"/>
-          <w:szCs w:val="21"/>
-          <w:lang w:eastAsia="en-GB"/>
-          <w14:ligatures w14:val="none"/>
-        </w:rPr>
-        <w:t>", Channel 2: "</w:t>
+          <w:lang w:eastAsia="en-GB"/>
+          <w14:ligatures w14:val="none"/>
+        </w:rPr>
+        <w:t>", Channel 4: "</w:t>
       </w:r>
       <w:proofErr w:type="gramStart"/>
       <w:r>
         <w:rPr>
           <w:rFonts w:ascii="Consolas" w:eastAsia="Times New Roman" w:hAnsi="Consolas" w:cs="Times New Roman"/>
-          <w:color w:val="DCDCDC"/>
-          <w:kern w:val="0"/>
-          <w:sz w:val="21"/>
-          <w:szCs w:val="21"/>
+          <w:color w:val="CCCCCC"/>
+          <w:kern w:val="0"/>
           <w:lang w:eastAsia="en-GB"/>
           <w14:ligatures w14:val="none"/>
         </w:rPr>
@@ -2696,14 +2862,12 @@
     </w:p>
     <w:p>
       <w:pPr>
-        <w:shd w:val="clear" w:color="auto" w:fill="1E1E1E"/>
-        <w:spacing w:after="0" w:line="285" w:lineRule="atLeast"/>
-        <w:rPr>
-          <w:rFonts w:ascii="Consolas" w:eastAsia="Times New Roman" w:hAnsi="Consolas" w:cs="Times New Roman"/>
-          <w:color w:val="FFFFFF"/>
-          <w:kern w:val="0"/>
-          <w:sz w:val="21"/>
-          <w:szCs w:val="21"/>
+        <w:shd w:val="clear" w:color="auto" w:fill="1F1F1F"/>
+        <w:spacing w:after="0" w:line="240" w:lineRule="atLeast"/>
+        <w:rPr>
+          <w:rFonts w:ascii="Consolas" w:eastAsia="Times New Roman" w:hAnsi="Consolas" w:cs="Times New Roman"/>
+          <w:color w:val="CCCCCC"/>
+          <w:kern w:val="0"/>
           <w:lang w:eastAsia="en-GB"/>
           <w14:ligatures w14:val="none"/>
         </w:rPr>
@@ -2711,10 +2875,8 @@
       <w:r>
         <w:rPr>
           <w:rFonts w:ascii="Consolas" w:eastAsia="Times New Roman" w:hAnsi="Consolas" w:cs="Times New Roman"/>
-          <w:color w:val="FFFFFF"/>
-          <w:kern w:val="0"/>
-          <w:sz w:val="21"/>
-          <w:szCs w:val="21"/>
+          <w:color w:val="CCCCCC"/>
+          <w:kern w:val="0"/>
           <w:lang w:eastAsia="en-GB"/>
           <w14:ligatures w14:val="none"/>
         </w:rPr>
@@ -2724,10 +2886,8 @@
       <w:r>
         <w:rPr>
           <w:rFonts w:ascii="Consolas" w:eastAsia="Times New Roman" w:hAnsi="Consolas" w:cs="Times New Roman"/>
-          <w:color w:val="79CCB9"/>
-          <w:kern w:val="0"/>
-          <w:sz w:val="21"/>
-          <w:szCs w:val="21"/>
+          <w:color w:val="9CDCFE"/>
+          <w:kern w:val="0"/>
           <w:lang w:eastAsia="en-GB"/>
           <w14:ligatures w14:val="none"/>
         </w:rPr>
@@ -2736,10 +2896,8 @@
       <w:r>
         <w:rPr>
           <w:rFonts w:ascii="Consolas" w:eastAsia="Times New Roman" w:hAnsi="Consolas" w:cs="Times New Roman"/>
-          <w:color w:val="DCDCDC"/>
-          <w:kern w:val="0"/>
-          <w:sz w:val="21"/>
-          <w:szCs w:val="21"/>
+          <w:color w:val="CCCCCC"/>
+          <w:kern w:val="0"/>
           <w:lang w:eastAsia="en-GB"/>
           <w14:ligatures w14:val="none"/>
         </w:rPr>
@@ -2748,10 +2906,8 @@
       <w:r>
         <w:rPr>
           <w:rFonts w:ascii="Consolas" w:eastAsia="Times New Roman" w:hAnsi="Consolas" w:cs="Times New Roman"/>
-          <w:color w:val="E1E0B8"/>
-          <w:kern w:val="0"/>
-          <w:sz w:val="21"/>
-          <w:szCs w:val="21"/>
+          <w:color w:val="DCDCAA"/>
+          <w:kern w:val="0"/>
           <w:lang w:eastAsia="en-GB"/>
           <w14:ligatures w14:val="none"/>
         </w:rPr>
@@ -2761,10 +2917,8 @@
       <w:r>
         <w:rPr>
           <w:rFonts w:ascii="Consolas" w:eastAsia="Times New Roman" w:hAnsi="Consolas" w:cs="Times New Roman"/>
-          <w:color w:val="DCDCDC"/>
-          <w:kern w:val="0"/>
-          <w:sz w:val="21"/>
-          <w:szCs w:val="21"/>
+          <w:color w:val="CCCCCC"/>
+          <w:kern w:val="0"/>
           <w:lang w:eastAsia="en-GB"/>
           <w14:ligatures w14:val="none"/>
         </w:rPr>
@@ -2773,23 +2927,19 @@
       <w:r>
         <w:rPr>
           <w:rFonts w:ascii="Consolas" w:eastAsia="Times New Roman" w:hAnsi="Consolas" w:cs="Times New Roman"/>
-          <w:color w:val="FFFFFF"/>
-          <w:kern w:val="0"/>
-          <w:sz w:val="21"/>
-          <w:szCs w:val="21"/>
-          <w:lang w:eastAsia="en-GB"/>
-          <w14:ligatures w14:val="none"/>
-        </w:rPr>
-        <w:t>channel2Value</w:t>
+          <w:color w:val="9CDCFE"/>
+          <w:kern w:val="0"/>
+          <w:lang w:eastAsia="en-GB"/>
+          <w14:ligatures w14:val="none"/>
+        </w:rPr>
+        <w:t>channel4Value</w:t>
       </w:r>
       <w:proofErr w:type="gramStart"/>
       <w:r>
         <w:rPr>
           <w:rFonts w:ascii="Consolas" w:eastAsia="Times New Roman" w:hAnsi="Consolas" w:cs="Times New Roman"/>
-          <w:color w:val="DCDCDC"/>
-          <w:kern w:val="0"/>
-          <w:sz w:val="21"/>
-          <w:szCs w:val="21"/>
+          <w:color w:val="CCCCCC"/>
+          <w:kern w:val="0"/>
           <w:lang w:eastAsia="en-GB"/>
           <w14:ligatures w14:val="none"/>
         </w:rPr>
@@ -2799,14 +2949,12 @@
     </w:p>
     <w:p>
       <w:pPr>
-        <w:shd w:val="clear" w:color="auto" w:fill="1E1E1E"/>
-        <w:spacing w:after="0" w:line="285" w:lineRule="atLeast"/>
-        <w:rPr>
-          <w:rFonts w:ascii="Consolas" w:eastAsia="Times New Roman" w:hAnsi="Consolas" w:cs="Times New Roman"/>
-          <w:color w:val="FFFFFF"/>
-          <w:kern w:val="0"/>
-          <w:sz w:val="21"/>
-          <w:szCs w:val="21"/>
+        <w:shd w:val="clear" w:color="auto" w:fill="1F1F1F"/>
+        <w:spacing w:after="0" w:line="240" w:lineRule="atLeast"/>
+        <w:rPr>
+          <w:rFonts w:ascii="Consolas" w:eastAsia="Times New Roman" w:hAnsi="Consolas" w:cs="Times New Roman"/>
+          <w:color w:val="CCCCCC"/>
+          <w:kern w:val="0"/>
           <w:lang w:eastAsia="en-GB"/>
           <w14:ligatures w14:val="none"/>
         </w:rPr>
@@ -2814,10 +2962,8 @@
       <w:r>
         <w:rPr>
           <w:rFonts w:ascii="Consolas" w:eastAsia="Times New Roman" w:hAnsi="Consolas" w:cs="Times New Roman"/>
-          <w:color w:val="FFFFFF"/>
-          <w:kern w:val="0"/>
-          <w:sz w:val="21"/>
-          <w:szCs w:val="21"/>
+          <w:color w:val="CCCCCC"/>
+          <w:kern w:val="0"/>
           <w:lang w:eastAsia="en-GB"/>
           <w14:ligatures w14:val="none"/>
         </w:rPr>
@@ -2827,10 +2973,8 @@
       <w:r>
         <w:rPr>
           <w:rFonts w:ascii="Consolas" w:eastAsia="Times New Roman" w:hAnsi="Consolas" w:cs="Times New Roman"/>
-          <w:color w:val="79CCB9"/>
-          <w:kern w:val="0"/>
-          <w:sz w:val="21"/>
-          <w:szCs w:val="21"/>
+          <w:color w:val="9CDCFE"/>
+          <w:kern w:val="0"/>
           <w:lang w:eastAsia="en-GB"/>
           <w14:ligatures w14:val="none"/>
         </w:rPr>
@@ -2839,10 +2983,8 @@
       <w:r>
         <w:rPr>
           <w:rFonts w:ascii="Consolas" w:eastAsia="Times New Roman" w:hAnsi="Consolas" w:cs="Times New Roman"/>
-          <w:color w:val="DCDCDC"/>
-          <w:kern w:val="0"/>
-          <w:sz w:val="21"/>
-          <w:szCs w:val="21"/>
+          <w:color w:val="CCCCCC"/>
+          <w:kern w:val="0"/>
           <w:lang w:eastAsia="en-GB"/>
           <w14:ligatures w14:val="none"/>
         </w:rPr>
@@ -2851,10 +2993,8 @@
       <w:r>
         <w:rPr>
           <w:rFonts w:ascii="Consolas" w:eastAsia="Times New Roman" w:hAnsi="Consolas" w:cs="Times New Roman"/>
-          <w:color w:val="E1E0B8"/>
-          <w:kern w:val="0"/>
-          <w:sz w:val="21"/>
-          <w:szCs w:val="21"/>
+          <w:color w:val="DCDCAA"/>
+          <w:kern w:val="0"/>
           <w:lang w:eastAsia="en-GB"/>
           <w14:ligatures w14:val="none"/>
         </w:rPr>
@@ -2864,10 +3004,8 @@
       <w:r>
         <w:rPr>
           <w:rFonts w:ascii="Consolas" w:eastAsia="Times New Roman" w:hAnsi="Consolas" w:cs="Times New Roman"/>
-          <w:color w:val="DCDCDC"/>
-          <w:kern w:val="0"/>
-          <w:sz w:val="21"/>
-          <w:szCs w:val="21"/>
+          <w:color w:val="CCCCCC"/>
+          <w:kern w:val="0"/>
           <w:lang w:eastAsia="en-GB"/>
           <w14:ligatures w14:val="none"/>
         </w:rPr>
@@ -2878,21 +3016,17 @@
           <w:rFonts w:ascii="Consolas" w:eastAsia="Times New Roman" w:hAnsi="Consolas" w:cs="Times New Roman"/>
           <w:color w:val="CE9178"/>
           <w:kern w:val="0"/>
-          <w:sz w:val="21"/>
-          <w:szCs w:val="21"/>
-          <w:lang w:eastAsia="en-GB"/>
-          <w14:ligatures w14:val="none"/>
-        </w:rPr>
-        <w:t>", Channel 3: "</w:t>
+          <w:lang w:eastAsia="en-GB"/>
+          <w14:ligatures w14:val="none"/>
+        </w:rPr>
+        <w:t>", Channel 5: "</w:t>
       </w:r>
       <w:proofErr w:type="gramStart"/>
       <w:r>
         <w:rPr>
           <w:rFonts w:ascii="Consolas" w:eastAsia="Times New Roman" w:hAnsi="Consolas" w:cs="Times New Roman"/>
-          <w:color w:val="DCDCDC"/>
-          <w:kern w:val="0"/>
-          <w:sz w:val="21"/>
-          <w:szCs w:val="21"/>
+          <w:color w:val="CCCCCC"/>
+          <w:kern w:val="0"/>
           <w:lang w:eastAsia="en-GB"/>
           <w14:ligatures w14:val="none"/>
         </w:rPr>
@@ -2902,14 +3036,12 @@
     </w:p>
     <w:p>
       <w:pPr>
-        <w:shd w:val="clear" w:color="auto" w:fill="1E1E1E"/>
-        <w:spacing w:after="0" w:line="285" w:lineRule="atLeast"/>
-        <w:rPr>
-          <w:rFonts w:ascii="Consolas" w:eastAsia="Times New Roman" w:hAnsi="Consolas" w:cs="Times New Roman"/>
-          <w:color w:val="FFFFFF"/>
-          <w:kern w:val="0"/>
-          <w:sz w:val="21"/>
-          <w:szCs w:val="21"/>
+        <w:shd w:val="clear" w:color="auto" w:fill="1F1F1F"/>
+        <w:spacing w:after="0" w:line="240" w:lineRule="atLeast"/>
+        <w:rPr>
+          <w:rFonts w:ascii="Consolas" w:eastAsia="Times New Roman" w:hAnsi="Consolas" w:cs="Times New Roman"/>
+          <w:color w:val="CCCCCC"/>
+          <w:kern w:val="0"/>
           <w:lang w:eastAsia="en-GB"/>
           <w14:ligatures w14:val="none"/>
         </w:rPr>
@@ -2917,10 +3049,8 @@
       <w:r>
         <w:rPr>
           <w:rFonts w:ascii="Consolas" w:eastAsia="Times New Roman" w:hAnsi="Consolas" w:cs="Times New Roman"/>
-          <w:color w:val="FFFFFF"/>
-          <w:kern w:val="0"/>
-          <w:sz w:val="21"/>
-          <w:szCs w:val="21"/>
+          <w:color w:val="CCCCCC"/>
+          <w:kern w:val="0"/>
           <w:lang w:eastAsia="en-GB"/>
           <w14:ligatures w14:val="none"/>
         </w:rPr>
@@ -2930,10 +3060,8 @@
       <w:r>
         <w:rPr>
           <w:rFonts w:ascii="Consolas" w:eastAsia="Times New Roman" w:hAnsi="Consolas" w:cs="Times New Roman"/>
-          <w:color w:val="79CCB9"/>
-          <w:kern w:val="0"/>
-          <w:sz w:val="21"/>
-          <w:szCs w:val="21"/>
+          <w:color w:val="9CDCFE"/>
+          <w:kern w:val="0"/>
           <w:lang w:eastAsia="en-GB"/>
           <w14:ligatures w14:val="none"/>
         </w:rPr>
@@ -2942,10 +3070,8 @@
       <w:r>
         <w:rPr>
           <w:rFonts w:ascii="Consolas" w:eastAsia="Times New Roman" w:hAnsi="Consolas" w:cs="Times New Roman"/>
-          <w:color w:val="DCDCDC"/>
-          <w:kern w:val="0"/>
-          <w:sz w:val="21"/>
-          <w:szCs w:val="21"/>
+          <w:color w:val="CCCCCC"/>
+          <w:kern w:val="0"/>
           <w:lang w:eastAsia="en-GB"/>
           <w14:ligatures w14:val="none"/>
         </w:rPr>
@@ -2954,23 +3080,19 @@
       <w:r>
         <w:rPr>
           <w:rFonts w:ascii="Consolas" w:eastAsia="Times New Roman" w:hAnsi="Consolas" w:cs="Times New Roman"/>
-          <w:color w:val="E1E0B8"/>
-          <w:kern w:val="0"/>
-          <w:sz w:val="21"/>
-          <w:szCs w:val="21"/>
-          <w:lang w:eastAsia="en-GB"/>
-          <w14:ligatures w14:val="none"/>
-        </w:rPr>
-        <w:t>print</w:t>
+          <w:color w:val="DCDCAA"/>
+          <w:kern w:val="0"/>
+          <w:lang w:eastAsia="en-GB"/>
+          <w14:ligatures w14:val="none"/>
+        </w:rPr>
+        <w:t>println</w:t>
       </w:r>
       <w:proofErr w:type="spellEnd"/>
       <w:r>
         <w:rPr>
           <w:rFonts w:ascii="Consolas" w:eastAsia="Times New Roman" w:hAnsi="Consolas" w:cs="Times New Roman"/>
-          <w:color w:val="DCDCDC"/>
-          <w:kern w:val="0"/>
-          <w:sz w:val="21"/>
-          <w:szCs w:val="21"/>
+          <w:color w:val="CCCCCC"/>
+          <w:kern w:val="0"/>
           <w:lang w:eastAsia="en-GB"/>
           <w14:ligatures w14:val="none"/>
         </w:rPr>
@@ -2979,23 +3101,19 @@
       <w:r>
         <w:rPr>
           <w:rFonts w:ascii="Consolas" w:eastAsia="Times New Roman" w:hAnsi="Consolas" w:cs="Times New Roman"/>
-          <w:color w:val="FFFFFF"/>
-          <w:kern w:val="0"/>
-          <w:sz w:val="21"/>
-          <w:szCs w:val="21"/>
-          <w:lang w:eastAsia="en-GB"/>
-          <w14:ligatures w14:val="none"/>
-        </w:rPr>
-        <w:t>channel3Value</w:t>
+          <w:color w:val="9CDCFE"/>
+          <w:kern w:val="0"/>
+          <w:lang w:eastAsia="en-GB"/>
+          <w14:ligatures w14:val="none"/>
+        </w:rPr>
+        <w:t>channel5Value</w:t>
       </w:r>
       <w:proofErr w:type="gramStart"/>
       <w:r>
         <w:rPr>
           <w:rFonts w:ascii="Consolas" w:eastAsia="Times New Roman" w:hAnsi="Consolas" w:cs="Times New Roman"/>
-          <w:color w:val="DCDCDC"/>
-          <w:kern w:val="0"/>
-          <w:sz w:val="21"/>
-          <w:szCs w:val="21"/>
+          <w:color w:val="CCCCCC"/>
+          <w:kern w:val="0"/>
           <w:lang w:eastAsia="en-GB"/>
           <w14:ligatures w14:val="none"/>
         </w:rPr>
@@ -3005,14 +3123,12 @@
     </w:p>
     <w:p>
       <w:pPr>
-        <w:shd w:val="clear" w:color="auto" w:fill="1E1E1E"/>
-        <w:spacing w:after="0" w:line="285" w:lineRule="atLeast"/>
-        <w:rPr>
-          <w:rFonts w:ascii="Consolas" w:eastAsia="Times New Roman" w:hAnsi="Consolas" w:cs="Times New Roman"/>
-          <w:color w:val="FFFFFF"/>
-          <w:kern w:val="0"/>
-          <w:sz w:val="21"/>
-          <w:szCs w:val="21"/>
+        <w:shd w:val="clear" w:color="auto" w:fill="1F1F1F"/>
+        <w:spacing w:after="0" w:line="240" w:lineRule="atLeast"/>
+        <w:rPr>
+          <w:rFonts w:ascii="Consolas" w:eastAsia="Times New Roman" w:hAnsi="Consolas" w:cs="Times New Roman"/>
+          <w:color w:val="CCCCCC"/>
+          <w:kern w:val="0"/>
           <w:lang w:eastAsia="en-GB"/>
           <w14:ligatures w14:val="none"/>
         </w:rPr>
@@ -3020,251 +3136,13 @@
       <w:r>
         <w:rPr>
           <w:rFonts w:ascii="Consolas" w:eastAsia="Times New Roman" w:hAnsi="Consolas" w:cs="Times New Roman"/>
-          <w:color w:val="FFFFFF"/>
-          <w:kern w:val="0"/>
-          <w:sz w:val="21"/>
-          <w:szCs w:val="21"/>
-          <w:lang w:eastAsia="en-GB"/>
-          <w14:ligatures w14:val="none"/>
-        </w:rPr>
-        <w:t xml:space="preserve">  </w:t>
-      </w:r>
-      <w:proofErr w:type="spellStart"/>
-      <w:r>
-        <w:rPr>
-          <w:rFonts w:ascii="Consolas" w:eastAsia="Times New Roman" w:hAnsi="Consolas" w:cs="Times New Roman"/>
-          <w:color w:val="79CCB9"/>
-          <w:kern w:val="0"/>
-          <w:sz w:val="21"/>
-          <w:szCs w:val="21"/>
-          <w:lang w:eastAsia="en-GB"/>
-          <w14:ligatures w14:val="none"/>
-        </w:rPr>
-        <w:t>Serial</w:t>
-      </w:r>
-      <w:r>
-        <w:rPr>
-          <w:rFonts w:ascii="Consolas" w:eastAsia="Times New Roman" w:hAnsi="Consolas" w:cs="Times New Roman"/>
-          <w:color w:val="DCDCDC"/>
-          <w:kern w:val="0"/>
-          <w:sz w:val="21"/>
-          <w:szCs w:val="21"/>
-          <w:lang w:eastAsia="en-GB"/>
-          <w14:ligatures w14:val="none"/>
-        </w:rPr>
-        <w:t>.</w:t>
-      </w:r>
-      <w:r>
-        <w:rPr>
-          <w:rFonts w:ascii="Consolas" w:eastAsia="Times New Roman" w:hAnsi="Consolas" w:cs="Times New Roman"/>
-          <w:color w:val="E1E0B8"/>
-          <w:kern w:val="0"/>
-          <w:sz w:val="21"/>
-          <w:szCs w:val="21"/>
-          <w:lang w:eastAsia="en-GB"/>
-          <w14:ligatures w14:val="none"/>
-        </w:rPr>
-        <w:t>print</w:t>
-      </w:r>
-      <w:proofErr w:type="spellEnd"/>
-      <w:r>
-        <w:rPr>
-          <w:rFonts w:ascii="Consolas" w:eastAsia="Times New Roman" w:hAnsi="Consolas" w:cs="Times New Roman"/>
-          <w:color w:val="DCDCDC"/>
-          <w:kern w:val="0"/>
-          <w:sz w:val="21"/>
-          <w:szCs w:val="21"/>
-          <w:lang w:eastAsia="en-GB"/>
-          <w14:ligatures w14:val="none"/>
-        </w:rPr>
-        <w:t>(</w:t>
-      </w:r>
-      <w:r>
-        <w:rPr>
-          <w:rFonts w:ascii="Consolas" w:eastAsia="Times New Roman" w:hAnsi="Consolas" w:cs="Times New Roman"/>
-          <w:color w:val="CE9178"/>
-          <w:kern w:val="0"/>
-          <w:sz w:val="21"/>
-          <w:szCs w:val="21"/>
-          <w:lang w:eastAsia="en-GB"/>
-          <w14:ligatures w14:val="none"/>
-        </w:rPr>
-        <w:t>", Channel 4: "</w:t>
-      </w:r>
-      <w:proofErr w:type="gramStart"/>
-      <w:r>
-        <w:rPr>
-          <w:rFonts w:ascii="Consolas" w:eastAsia="Times New Roman" w:hAnsi="Consolas" w:cs="Times New Roman"/>
-          <w:color w:val="DCDCDC"/>
-          <w:kern w:val="0"/>
-          <w:sz w:val="21"/>
-          <w:szCs w:val="21"/>
-          <w:lang w:eastAsia="en-GB"/>
-          <w14:ligatures w14:val="none"/>
-        </w:rPr>
-        <w:t>);</w:t>
-      </w:r>
-      <w:proofErr w:type="gramEnd"/>
-    </w:p>
-    <w:p>
-      <w:pPr>
-        <w:shd w:val="clear" w:color="auto" w:fill="1E1E1E"/>
-        <w:spacing w:after="0" w:line="285" w:lineRule="atLeast"/>
-        <w:rPr>
-          <w:rFonts w:ascii="Consolas" w:eastAsia="Times New Roman" w:hAnsi="Consolas" w:cs="Times New Roman"/>
-          <w:color w:val="FFFFFF"/>
-          <w:kern w:val="0"/>
-          <w:sz w:val="21"/>
-          <w:szCs w:val="21"/>
-          <w:lang w:eastAsia="en-GB"/>
-          <w14:ligatures w14:val="none"/>
-        </w:rPr>
-      </w:pPr>
-      <w:r>
-        <w:rPr>
-          <w:rFonts w:ascii="Consolas" w:eastAsia="Times New Roman" w:hAnsi="Consolas" w:cs="Times New Roman"/>
-          <w:color w:val="FFFFFF"/>
-          <w:kern w:val="0"/>
-          <w:sz w:val="21"/>
-          <w:szCs w:val="21"/>
-          <w:lang w:eastAsia="en-GB"/>
-          <w14:ligatures w14:val="none"/>
-        </w:rPr>
-        <w:t xml:space="preserve">  </w:t>
-      </w:r>
-      <w:proofErr w:type="spellStart"/>
-      <w:r>
-        <w:rPr>
-          <w:rFonts w:ascii="Consolas" w:eastAsia="Times New Roman" w:hAnsi="Consolas" w:cs="Times New Roman"/>
-          <w:color w:val="79CCB9"/>
-          <w:kern w:val="0"/>
-          <w:sz w:val="21"/>
-          <w:szCs w:val="21"/>
-          <w:lang w:eastAsia="en-GB"/>
-          <w14:ligatures w14:val="none"/>
-        </w:rPr>
-        <w:t>Serial</w:t>
-      </w:r>
-      <w:r>
-        <w:rPr>
-          <w:rFonts w:ascii="Consolas" w:eastAsia="Times New Roman" w:hAnsi="Consolas" w:cs="Times New Roman"/>
-          <w:color w:val="DCDCDC"/>
-          <w:kern w:val="0"/>
-          <w:sz w:val="21"/>
-          <w:szCs w:val="21"/>
-          <w:lang w:eastAsia="en-GB"/>
-          <w14:ligatures w14:val="none"/>
-        </w:rPr>
-        <w:t>.</w:t>
-      </w:r>
-      <w:r>
-        <w:rPr>
-          <w:rFonts w:ascii="Consolas" w:eastAsia="Times New Roman" w:hAnsi="Consolas" w:cs="Times New Roman"/>
-          <w:color w:val="E1E0B8"/>
-          <w:kern w:val="0"/>
-          <w:sz w:val="21"/>
-          <w:szCs w:val="21"/>
-          <w:lang w:eastAsia="en-GB"/>
-          <w14:ligatures w14:val="none"/>
-        </w:rPr>
-        <w:t>println</w:t>
-      </w:r>
-      <w:proofErr w:type="spellEnd"/>
-      <w:r>
-        <w:rPr>
-          <w:rFonts w:ascii="Consolas" w:eastAsia="Times New Roman" w:hAnsi="Consolas" w:cs="Times New Roman"/>
-          <w:color w:val="DCDCDC"/>
-          <w:kern w:val="0"/>
-          <w:sz w:val="21"/>
-          <w:szCs w:val="21"/>
-          <w:lang w:eastAsia="en-GB"/>
-          <w14:ligatures w14:val="none"/>
-        </w:rPr>
-        <w:t>(</w:t>
-      </w:r>
-      <w:r>
-        <w:rPr>
-          <w:rFonts w:ascii="Consolas" w:eastAsia="Times New Roman" w:hAnsi="Consolas" w:cs="Times New Roman"/>
-          <w:color w:val="FFFFFF"/>
-          <w:kern w:val="0"/>
-          <w:sz w:val="21"/>
-          <w:szCs w:val="21"/>
-          <w:lang w:eastAsia="en-GB"/>
-          <w14:ligatures w14:val="none"/>
-        </w:rPr>
-        <w:t>channel5Value</w:t>
-      </w:r>
-      <w:proofErr w:type="gramStart"/>
-      <w:r>
-        <w:rPr>
-          <w:rFonts w:ascii="Consolas" w:eastAsia="Times New Roman" w:hAnsi="Consolas" w:cs="Times New Roman"/>
-          <w:color w:val="DCDCDC"/>
-          <w:kern w:val="0"/>
-          <w:sz w:val="21"/>
-          <w:szCs w:val="21"/>
-          <w:lang w:eastAsia="en-GB"/>
-          <w14:ligatures w14:val="none"/>
-        </w:rPr>
-        <w:t>);</w:t>
-      </w:r>
-      <w:proofErr w:type="gramEnd"/>
-    </w:p>
-    <w:p>
-      <w:pPr>
-        <w:shd w:val="clear" w:color="auto" w:fill="1E1E1E"/>
-        <w:spacing w:after="0" w:line="285" w:lineRule="atLeast"/>
-        <w:rPr>
-          <w:rFonts w:ascii="Consolas" w:eastAsia="Times New Roman" w:hAnsi="Consolas" w:cs="Times New Roman"/>
-          <w:color w:val="FFFFFF"/>
-          <w:kern w:val="0"/>
-          <w:sz w:val="21"/>
-          <w:szCs w:val="21"/>
-          <w:lang w:eastAsia="en-GB"/>
-          <w14:ligatures w14:val="none"/>
-        </w:rPr>
-      </w:pPr>
-    </w:p>
-    <w:p>
-      <w:pPr>
-        <w:shd w:val="clear" w:color="auto" w:fill="1E1E1E"/>
-        <w:spacing w:after="0" w:line="285" w:lineRule="atLeast"/>
-        <w:rPr>
-          <w:rFonts w:ascii="Consolas" w:eastAsia="Times New Roman" w:hAnsi="Consolas" w:cs="Times New Roman"/>
-          <w:color w:val="FFFFFF"/>
-          <w:kern w:val="0"/>
-          <w:sz w:val="21"/>
-          <w:szCs w:val="21"/>
-          <w:lang w:eastAsia="en-GB"/>
-          <w14:ligatures w14:val="none"/>
-        </w:rPr>
-      </w:pPr>
-      <w:r>
-        <w:rPr>
-          <w:rFonts w:ascii="Consolas" w:eastAsia="Times New Roman" w:hAnsi="Consolas" w:cs="Times New Roman"/>
-          <w:color w:val="DCDCDC"/>
-          <w:kern w:val="0"/>
-          <w:sz w:val="21"/>
-          <w:szCs w:val="21"/>
+          <w:color w:val="CCCCCC"/>
+          <w:kern w:val="0"/>
           <w:lang w:eastAsia="en-GB"/>
           <w14:ligatures w14:val="none"/>
         </w:rPr>
         <w:t>}</w:t>
       </w:r>
-    </w:p>
-    <w:p>
-      <w:pPr>
-        <w:shd w:val="clear" w:color="auto" w:fill="1E1E1E"/>
-        <w:spacing w:after="0" w:line="285" w:lineRule="atLeast"/>
-        <w:rPr>
-          <w:rFonts w:ascii="Consolas" w:eastAsia="Times New Roman" w:hAnsi="Consolas" w:cs="Times New Roman"/>
-          <w:color w:val="FFFFFF"/>
-          <w:kern w:val="0"/>
-          <w:sz w:val="21"/>
-          <w:szCs w:val="21"/>
-          <w:lang w:eastAsia="en-GB"/>
-          <w14:ligatures w14:val="none"/>
-        </w:rPr>
-      </w:pPr>
     </w:p>
     <w:p/>
     <w:sectPr>
@@ -3278,7 +3156,7 @@
 </file>
 
 <file path=word/styles.xml><?xml version="1.0" encoding="utf-8"?>
-<w:styles xmlns:mc="http://schemas.openxmlformats.org/markup-compatibility/2006" xmlns:r="http://schemas.openxmlformats.org/officeDocument/2006/relationships" xmlns:w="http://schemas.openxmlformats.org/wordprocessingml/2006/main" xmlns:w14="http://schemas.microsoft.com/office/word/2010/wordml" xmlns:w15="http://schemas.microsoft.com/office/word/2012/wordml" xmlns:w16cex="http://schemas.microsoft.com/office/word/2018/wordml/cex" xmlns:w16cid="http://schemas.microsoft.com/office/word/2016/wordml/cid" xmlns:w16="http://schemas.microsoft.com/office/word/2018/wordml" xmlns:w16du="http://schemas.microsoft.com/office/word/2023/wordml/word16du" xmlns:w16sdtdh="http://schemas.microsoft.com/office/word/2020/wordml/sdtdatahash" xmlns:w16se="http://schemas.microsoft.com/office/word/2015/wordml/symex" mc:Ignorable="w14 w15 w16se w16cid w16 w16cex w16sdtdh w16du">
+<w:styles xmlns:mc="http://schemas.openxmlformats.org/markup-compatibility/2006" xmlns:r="http://schemas.openxmlformats.org/officeDocument/2006/relationships" xmlns:w="http://schemas.openxmlformats.org/wordprocessingml/2006/main" xmlns:w14="http://schemas.microsoft.com/office/word/2010/wordml" xmlns:w15="http://schemas.microsoft.com/office/word/2012/wordml" xmlns:w16cex="http://schemas.microsoft.com/office/word/2018/wordml/cex" xmlns:w16cid="http://schemas.microsoft.com/office/word/2016/wordml/cid" xmlns:w16="http://schemas.microsoft.com/office/word/2018/wordml" xmlns:w16du="http://schemas.microsoft.com/office/word/2023/wordml/word16du" xmlns:w16sdtdh="http://schemas.microsoft.com/office/word/2020/wordml/sdtdatahash" xmlns:w16sdtfl="http://schemas.microsoft.com/office/word/2024/wordml/sdtformatlock" xmlns:w16se="http://schemas.microsoft.com/office/word/2015/wordml/symex" mc:Ignorable="w14 w15 w16se w16cid w16 w16cex w16sdtdh w16sdtfl w16du">
   <w:docDefaults>
     <w:rPrDefault>
       <w:rPr>
@@ -3880,7 +3758,6 @@
   <w:style w:type="character" w:default="1" w:styleId="DefaultParagraphFont">
     <w:name w:val="Default Paragraph Font"/>
     <w:uiPriority w:val="1"/>
-    <w:semiHidden/>
     <w:unhideWhenUsed/>
   </w:style>
   <w:style w:type="table" w:default="1" w:styleId="TableNormal">

</xml_diff>